<commit_message>
Pequenas correções de alinhamento
</commit_message>
<xml_diff>
--- a/docs/Testes com utilizadores/Grelha de avaliacao.docx
+++ b/docs/Testes com utilizadores/Grelha de avaliacao.docx
@@ -1,10 +1,10 @@
 
 <file path=word/document.xml><?xml version="1.0" encoding="utf-8"?>
-<w:document xmlns:wpc="http://schemas.microsoft.com/office/word/2010/wordprocessingCanvas" xmlns:cx="http://schemas.microsoft.com/office/drawing/2014/chartex" xmlns:cx1="http://schemas.microsoft.com/office/drawing/2015/9/8/chartex" xmlns:cx2="http://schemas.microsoft.com/office/drawing/2015/10/21/chartex" xmlns:cx3="http://schemas.microsoft.com/office/drawing/2016/5/9/chartex" xmlns:cx4="http://schemas.microsoft.com/office/drawing/2016/5/10/chartex" xmlns:cx5="http://schemas.microsoft.com/office/drawing/2016/5/11/chartex" xmlns:cx6="http://schemas.microsoft.com/office/drawing/2016/5/12/chartex" xmlns:cx7="http://schemas.microsoft.com/office/drawing/2016/5/13/chartex" xmlns:cx8="http://schemas.microsoft.com/office/drawing/2016/5/14/chartex" xmlns:mc="http://schemas.openxmlformats.org/markup-compatibility/2006" xmlns:aink="http://schemas.microsoft.com/office/drawing/2016/ink" xmlns:am3d="http://schemas.microsoft.com/office/drawing/2017/model3d" xmlns:o="urn:schemas-microsoft-com:office:office" xmlns:r="http://schemas.openxmlformats.org/officeDocument/2006/relationships" xmlns:m="http://schemas.openxmlformats.org/officeDocument/2006/math" xmlns:v="urn:schemas-microsoft-com:vml" xmlns:wp14="http://schemas.microsoft.com/office/word/2010/wordprocessingDrawing" xmlns:wp="http://schemas.openxmlformats.org/drawingml/2006/wordprocessingDrawing" xmlns:w10="urn:schemas-microsoft-com:office:word" xmlns:w="http://schemas.openxmlformats.org/wordprocessingml/2006/main" xmlns:w14="http://schemas.microsoft.com/office/word/2010/wordml" xmlns:w15="http://schemas.microsoft.com/office/word/2012/wordml" xmlns:w16cid="http://schemas.microsoft.com/office/word/2016/wordml/cid" xmlns:w16se="http://schemas.microsoft.com/office/word/2015/wordml/symex" xmlns:wpg="http://schemas.microsoft.com/office/word/2010/wordprocessingGroup" xmlns:wpi="http://schemas.microsoft.com/office/word/2010/wordprocessingInk" xmlns:wne="http://schemas.microsoft.com/office/word/2006/wordml" xmlns:wps="http://schemas.microsoft.com/office/word/2010/wordprocessingShape" mc:Ignorable="w14 w15 w16se w16cid wp14">
+<w:document xmlns:wpc="http://schemas.microsoft.com/office/word/2010/wordprocessingCanvas" xmlns:cx="http://schemas.microsoft.com/office/drawing/2014/chartex" xmlns:cx1="http://schemas.microsoft.com/office/drawing/2015/9/8/chartex" xmlns:mc="http://schemas.openxmlformats.org/markup-compatibility/2006" xmlns:o="urn:schemas-microsoft-com:office:office" xmlns:r="http://schemas.openxmlformats.org/officeDocument/2006/relationships" xmlns:m="http://schemas.openxmlformats.org/officeDocument/2006/math" xmlns:v="urn:schemas-microsoft-com:vml" xmlns:wp14="http://schemas.microsoft.com/office/word/2010/wordprocessingDrawing" xmlns:wp="http://schemas.openxmlformats.org/drawingml/2006/wordprocessingDrawing" xmlns:w10="urn:schemas-microsoft-com:office:word" xmlns:w="http://schemas.openxmlformats.org/wordprocessingml/2006/main" xmlns:w14="http://schemas.microsoft.com/office/word/2010/wordml" xmlns:w15="http://schemas.microsoft.com/office/word/2012/wordml" xmlns:w16se="http://schemas.microsoft.com/office/word/2015/wordml/symex" xmlns:wpg="http://schemas.microsoft.com/office/word/2010/wordprocessingGroup" xmlns:wpi="http://schemas.microsoft.com/office/word/2010/wordprocessingInk" xmlns:wne="http://schemas.microsoft.com/office/word/2006/wordml" xmlns:wps="http://schemas.microsoft.com/office/word/2010/wordprocessingShape" mc:Ignorable="w14 w15 w16se wp14">
   <w:body>
     <w:p>
       <w:pPr>
-        <w:pStyle w:val="Heading1"/>
+        <w:pStyle w:val="Cabealho1"/>
       </w:pPr>
       <w:r>
         <w:t xml:space="preserve">Grelha de avaliação </w:t>
@@ -22,7 +22,7 @@
     <w:p/>
     <w:tbl>
       <w:tblPr>
-        <w:tblStyle w:val="GridTable6Colorful-Accent5"/>
+        <w:tblStyle w:val="TabeladeGrelha6Colorida-Destaque5"/>
         <w:tblW w:w="0" w:type="auto"/>
         <w:tblLook w:val="04A0" w:firstRow="1" w:lastRow="0" w:firstColumn="1" w:lastColumn="0" w:noHBand="0" w:noVBand="1"/>
       </w:tblPr>
@@ -51,6 +51,7 @@
             <w:tcW w:w="2584" w:type="dxa"/>
             <w:gridSpan w:val="2"/>
             <w:vMerge w:val="restart"/>
+            <w:vAlign w:val="center"/>
           </w:tcPr>
           <w:p>
             <w:pPr>
@@ -75,6 +76,7 @@
           <w:tcPr>
             <w:tcW w:w="2296" w:type="dxa"/>
             <w:gridSpan w:val="3"/>
+            <w:vAlign w:val="center"/>
           </w:tcPr>
           <w:p>
             <w:pPr>
@@ -90,6 +92,7 @@
           <w:tcPr>
             <w:tcW w:w="3047" w:type="dxa"/>
             <w:gridSpan w:val="3"/>
+            <w:vAlign w:val="center"/>
           </w:tcPr>
           <w:p>
             <w:pPr>
@@ -105,13 +108,8 @@
           <w:tcPr>
             <w:tcW w:w="1210" w:type="dxa"/>
             <w:vMerge w:val="restart"/>
-          </w:tcPr>
-          <w:p>
-            <w:pPr>
-              <w:jc w:val="center"/>
-              <w:cnfStyle w:val="100000000000" w:firstRow="1" w:lastRow="0" w:firstColumn="0" w:lastColumn="0" w:oddVBand="0" w:evenVBand="0" w:oddHBand="0" w:evenHBand="0" w:firstRowFirstColumn="0" w:firstRowLastColumn="0" w:lastRowFirstColumn="0" w:lastRowLastColumn="0"/>
-            </w:pPr>
-          </w:p>
+            <w:vAlign w:val="center"/>
+          </w:tcPr>
           <w:p>
             <w:pPr>
               <w:jc w:val="center"/>
@@ -126,16 +124,10 @@
           <w:tcPr>
             <w:tcW w:w="0" w:type="auto"/>
             <w:vMerge w:val="restart"/>
-          </w:tcPr>
-          <w:p>
-            <w:pPr>
-              <w:jc w:val="center"/>
-              <w:cnfStyle w:val="100000000000" w:firstRow="1" w:lastRow="0" w:firstColumn="0" w:lastColumn="0" w:oddVBand="0" w:evenVBand="0" w:oddHBand="0" w:evenHBand="0" w:firstRowFirstColumn="0" w:firstRowLastColumn="0" w:lastRowFirstColumn="0" w:lastRowLastColumn="0"/>
-            </w:pPr>
-          </w:p>
-          <w:p>
-            <w:pPr>
-              <w:jc w:val="center"/>
+            <w:vAlign w:val="center"/>
+          </w:tcPr>
+          <w:p>
+            <w:pPr>
               <w:cnfStyle w:val="100000000000" w:firstRow="1" w:lastRow="0" w:firstColumn="0" w:lastColumn="0" w:oddVBand="0" w:evenVBand="0" w:oddHBand="0" w:evenHBand="0" w:firstRowFirstColumn="0" w:firstRowLastColumn="0" w:lastRowFirstColumn="0" w:lastRowLastColumn="0"/>
               <w:rPr>
                 <w:color w:val="2E74B5" w:themeColor="accent1" w:themeShade="BF"/>
@@ -150,6 +142,7 @@
           <w:tcPr>
             <w:tcW w:w="2447" w:type="dxa"/>
             <w:vMerge w:val="restart"/>
+            <w:vAlign w:val="center"/>
           </w:tcPr>
           <w:p>
             <w:pPr>
@@ -169,6 +162,7 @@
           <w:tcPr>
             <w:tcW w:w="2163" w:type="dxa"/>
             <w:vMerge w:val="restart"/>
+            <w:vAlign w:val="center"/>
           </w:tcPr>
           <w:p>
             <w:pPr>
@@ -176,7 +170,6 @@
               <w:cnfStyle w:val="100000000000" w:firstRow="1" w:lastRow="0" w:firstColumn="0" w:lastColumn="0" w:oddVBand="0" w:evenVBand="0" w:oddHBand="0" w:evenHBand="0" w:firstRowFirstColumn="0" w:firstRowLastColumn="0" w:lastRowFirstColumn="0" w:lastRowLastColumn="0"/>
             </w:pPr>
             <w:r>
-              <w:br/>
               <w:t>Observações</w:t>
             </w:r>
           </w:p>
@@ -192,9 +185,11 @@
             <w:tcW w:w="2584" w:type="dxa"/>
             <w:gridSpan w:val="2"/>
             <w:vMerge/>
-          </w:tcPr>
-          <w:p>
-            <w:pPr>
+            <w:vAlign w:val="center"/>
+          </w:tcPr>
+          <w:p>
+            <w:pPr>
+              <w:jc w:val="center"/>
               <w:rPr>
                 <w:color w:val="2E74B5" w:themeColor="accent1" w:themeShade="BF"/>
               </w:rPr>
@@ -204,7 +199,7 @@
         <w:tc>
           <w:tcPr>
             <w:tcW w:w="741" w:type="dxa"/>
-            <w:shd w:val="clear" w:color="auto" w:fill="D5DCE4" w:themeFill="text2" w:themeFillTint="33"/>
+            <w:vAlign w:val="center"/>
           </w:tcPr>
           <w:p>
             <w:pPr>
@@ -219,7 +214,7 @@
         <w:tc>
           <w:tcPr>
             <w:tcW w:w="695" w:type="dxa"/>
-            <w:shd w:val="clear" w:color="auto" w:fill="D5DCE4" w:themeFill="text2" w:themeFillTint="33"/>
+            <w:vAlign w:val="center"/>
           </w:tcPr>
           <w:p>
             <w:pPr>
@@ -234,7 +229,7 @@
         <w:tc>
           <w:tcPr>
             <w:tcW w:w="860" w:type="dxa"/>
-            <w:shd w:val="clear" w:color="auto" w:fill="D5DCE4" w:themeFill="text2" w:themeFillTint="33"/>
+            <w:vAlign w:val="center"/>
           </w:tcPr>
           <w:p>
             <w:pPr>
@@ -252,7 +247,7 @@
         <w:tc>
           <w:tcPr>
             <w:tcW w:w="1008" w:type="dxa"/>
-            <w:shd w:val="clear" w:color="auto" w:fill="D5DCE4" w:themeFill="text2" w:themeFillTint="33"/>
+            <w:vAlign w:val="center"/>
           </w:tcPr>
           <w:p>
             <w:pPr>
@@ -270,7 +265,7 @@
         <w:tc>
           <w:tcPr>
             <w:tcW w:w="936" w:type="dxa"/>
-            <w:shd w:val="clear" w:color="auto" w:fill="D5DCE4" w:themeFill="text2" w:themeFillTint="33"/>
+            <w:vAlign w:val="center"/>
           </w:tcPr>
           <w:p>
             <w:pPr>
@@ -288,7 +283,7 @@
         <w:tc>
           <w:tcPr>
             <w:tcW w:w="1103" w:type="dxa"/>
-            <w:shd w:val="clear" w:color="auto" w:fill="D5DCE4" w:themeFill="text2" w:themeFillTint="33"/>
+            <w:vAlign w:val="center"/>
           </w:tcPr>
           <w:p>
             <w:pPr>
@@ -307,9 +302,11 @@
           <w:tcPr>
             <w:tcW w:w="1210" w:type="dxa"/>
             <w:vMerge/>
-          </w:tcPr>
-          <w:p>
-            <w:pPr>
+            <w:vAlign w:val="center"/>
+          </w:tcPr>
+          <w:p>
+            <w:pPr>
+              <w:jc w:val="center"/>
               <w:cnfStyle w:val="000000100000" w:firstRow="0" w:lastRow="0" w:firstColumn="0" w:lastColumn="0" w:oddVBand="0" w:evenVBand="0" w:oddHBand="1" w:evenHBand="0" w:firstRowFirstColumn="0" w:firstRowLastColumn="0" w:lastRowFirstColumn="0" w:lastRowLastColumn="0"/>
             </w:pPr>
           </w:p>
@@ -318,9 +315,11 @@
           <w:tcPr>
             <w:tcW w:w="0" w:type="auto"/>
             <w:vMerge/>
-          </w:tcPr>
-          <w:p>
-            <w:pPr>
+            <w:vAlign w:val="center"/>
+          </w:tcPr>
+          <w:p>
+            <w:pPr>
+              <w:jc w:val="center"/>
               <w:cnfStyle w:val="000000100000" w:firstRow="0" w:lastRow="0" w:firstColumn="0" w:lastColumn="0" w:oddVBand="0" w:evenVBand="0" w:oddHBand="1" w:evenHBand="0" w:firstRowFirstColumn="0" w:firstRowLastColumn="0" w:lastRowFirstColumn="0" w:lastRowLastColumn="0"/>
               <w:rPr>
                 <w:color w:val="2E74B5" w:themeColor="accent1" w:themeShade="BF"/>
@@ -332,9 +331,11 @@
           <w:tcPr>
             <w:tcW w:w="2447" w:type="dxa"/>
             <w:vMerge/>
-          </w:tcPr>
-          <w:p>
-            <w:pPr>
+            <w:vAlign w:val="center"/>
+          </w:tcPr>
+          <w:p>
+            <w:pPr>
+              <w:jc w:val="center"/>
               <w:cnfStyle w:val="000000100000" w:firstRow="0" w:lastRow="0" w:firstColumn="0" w:lastColumn="0" w:oddVBand="0" w:evenVBand="0" w:oddHBand="1" w:evenHBand="0" w:firstRowFirstColumn="0" w:firstRowLastColumn="0" w:lastRowFirstColumn="0" w:lastRowLastColumn="0"/>
             </w:pPr>
           </w:p>
@@ -343,9 +344,11 @@
           <w:tcPr>
             <w:tcW w:w="2163" w:type="dxa"/>
             <w:vMerge/>
-          </w:tcPr>
-          <w:p>
-            <w:pPr>
+            <w:vAlign w:val="center"/>
+          </w:tcPr>
+          <w:p>
+            <w:pPr>
+              <w:jc w:val="center"/>
               <w:cnfStyle w:val="000000100000" w:firstRow="0" w:lastRow="0" w:firstColumn="0" w:lastColumn="0" w:oddVBand="0" w:evenVBand="0" w:oddHBand="1" w:evenHBand="0" w:firstRowFirstColumn="0" w:firstRowLastColumn="0" w:lastRowFirstColumn="0" w:lastRowLastColumn="0"/>
             </w:pPr>
           </w:p>
@@ -359,12 +362,25 @@
           <w:tcPr>
             <w:cnfStyle w:val="001000000000" w:firstRow="0" w:lastRow="0" w:firstColumn="1" w:lastColumn="0" w:oddVBand="0" w:evenVBand="0" w:oddHBand="0" w:evenHBand="0" w:firstRowFirstColumn="0" w:firstRowLastColumn="0" w:lastRowFirstColumn="0" w:lastRowLastColumn="0"/>
             <w:tcW w:w="498" w:type="dxa"/>
-          </w:tcPr>
-          <w:p>
-            <w:r>
+            <w:vAlign w:val="center"/>
+          </w:tcPr>
+          <w:p>
+            <w:pPr>
+              <w:jc w:val="center"/>
+              <w:rPr>
+                <w:b w:val="0"/>
+              </w:rPr>
+            </w:pPr>
+            <w:r>
+              <w:rPr>
+                <w:b w:val="0"/>
+              </w:rPr>
               <w:t>1</w:t>
             </w:r>
             <w:r>
+              <w:rPr>
+                <w:b w:val="0"/>
+              </w:rPr>
               <w:br/>
             </w:r>
           </w:p>
@@ -372,9 +388,12 @@
         <w:tc>
           <w:tcPr>
             <w:tcW w:w="2086" w:type="dxa"/>
-          </w:tcPr>
-          <w:p>
-            <w:pPr>
+            <w:shd w:val="clear" w:color="auto" w:fill="D9E2F3" w:themeFill="accent5" w:themeFillTint="33"/>
+            <w:vAlign w:val="center"/>
+          </w:tcPr>
+          <w:p>
+            <w:pPr>
+              <w:jc w:val="center"/>
               <w:cnfStyle w:val="000000000000" w:firstRow="0" w:lastRow="0" w:firstColumn="0" w:lastColumn="0" w:oddVBand="0" w:evenVBand="0" w:oddHBand="0" w:evenHBand="0" w:firstRowFirstColumn="0" w:firstRowLastColumn="0" w:lastRowFirstColumn="0" w:lastRowLastColumn="0"/>
               <w:rPr>
                 <w:b/>
@@ -387,22 +406,16 @@
               <w:t>Efetuar o login na plataforma</w:t>
             </w:r>
           </w:p>
-          <w:p>
-            <w:pPr>
-              <w:cnfStyle w:val="000000000000" w:firstRow="0" w:lastRow="0" w:firstColumn="0" w:lastColumn="0" w:oddVBand="0" w:evenVBand="0" w:oddHBand="0" w:evenHBand="0" w:firstRowFirstColumn="0" w:firstRowLastColumn="0" w:lastRowFirstColumn="0" w:lastRowLastColumn="0"/>
-              <w:rPr>
-                <w:color w:val="2E74B5" w:themeColor="accent1" w:themeShade="BF"/>
-              </w:rPr>
-            </w:pPr>
-          </w:p>
         </w:tc>
         <w:tc>
           <w:tcPr>
             <w:tcW w:w="741" w:type="dxa"/>
             <w:shd w:val="clear" w:color="auto" w:fill="FFFFFF" w:themeFill="background1"/>
-          </w:tcPr>
-          <w:p>
-            <w:pPr>
+            <w:vAlign w:val="center"/>
+          </w:tcPr>
+          <w:p>
+            <w:pPr>
+              <w:jc w:val="center"/>
               <w:cnfStyle w:val="000000000000" w:firstRow="0" w:lastRow="0" w:firstColumn="0" w:lastColumn="0" w:oddVBand="0" w:evenVBand="0" w:oddHBand="0" w:evenHBand="0" w:firstRowFirstColumn="0" w:firstRowLastColumn="0" w:lastRowFirstColumn="0" w:lastRowLastColumn="0"/>
             </w:pPr>
           </w:p>
@@ -411,9 +424,11 @@
           <w:tcPr>
             <w:tcW w:w="695" w:type="dxa"/>
             <w:shd w:val="clear" w:color="auto" w:fill="FFFFFF" w:themeFill="background1"/>
-          </w:tcPr>
-          <w:p>
-            <w:pPr>
+            <w:vAlign w:val="center"/>
+          </w:tcPr>
+          <w:p>
+            <w:pPr>
+              <w:jc w:val="center"/>
               <w:cnfStyle w:val="000000000000" w:firstRow="0" w:lastRow="0" w:firstColumn="0" w:lastColumn="0" w:oddVBand="0" w:evenVBand="0" w:oddHBand="0" w:evenHBand="0" w:firstRowFirstColumn="0" w:firstRowLastColumn="0" w:lastRowFirstColumn="0" w:lastRowLastColumn="0"/>
               <w:rPr>
                 <w:color w:val="2E74B5" w:themeColor="accent1" w:themeShade="BF"/>
@@ -425,9 +440,11 @@
           <w:tcPr>
             <w:tcW w:w="860" w:type="dxa"/>
             <w:shd w:val="clear" w:color="auto" w:fill="FFFFFF" w:themeFill="background1"/>
-          </w:tcPr>
-          <w:p>
-            <w:pPr>
+            <w:vAlign w:val="center"/>
+          </w:tcPr>
+          <w:p>
+            <w:pPr>
+              <w:jc w:val="center"/>
               <w:cnfStyle w:val="000000000000" w:firstRow="0" w:lastRow="0" w:firstColumn="0" w:lastColumn="0" w:oddVBand="0" w:evenVBand="0" w:oddHBand="0" w:evenHBand="0" w:firstRowFirstColumn="0" w:firstRowLastColumn="0" w:lastRowFirstColumn="0" w:lastRowLastColumn="0"/>
               <w:rPr>
                 <w:color w:val="2E74B5" w:themeColor="accent1" w:themeShade="BF"/>
@@ -439,9 +456,11 @@
           <w:tcPr>
             <w:tcW w:w="1008" w:type="dxa"/>
             <w:shd w:val="clear" w:color="auto" w:fill="FFFFFF" w:themeFill="background1"/>
-          </w:tcPr>
-          <w:p>
-            <w:pPr>
+            <w:vAlign w:val="center"/>
+          </w:tcPr>
+          <w:p>
+            <w:pPr>
+              <w:jc w:val="center"/>
               <w:cnfStyle w:val="000000000000" w:firstRow="0" w:lastRow="0" w:firstColumn="0" w:lastColumn="0" w:oddVBand="0" w:evenVBand="0" w:oddHBand="0" w:evenHBand="0" w:firstRowFirstColumn="0" w:firstRowLastColumn="0" w:lastRowFirstColumn="0" w:lastRowLastColumn="0"/>
               <w:rPr>
                 <w:color w:val="2E74B5" w:themeColor="accent1" w:themeShade="BF"/>
@@ -453,9 +472,11 @@
           <w:tcPr>
             <w:tcW w:w="936" w:type="dxa"/>
             <w:shd w:val="clear" w:color="auto" w:fill="FFFFFF" w:themeFill="background1"/>
-          </w:tcPr>
-          <w:p>
-            <w:pPr>
+            <w:vAlign w:val="center"/>
+          </w:tcPr>
+          <w:p>
+            <w:pPr>
+              <w:jc w:val="center"/>
               <w:cnfStyle w:val="000000000000" w:firstRow="0" w:lastRow="0" w:firstColumn="0" w:lastColumn="0" w:oddVBand="0" w:evenVBand="0" w:oddHBand="0" w:evenHBand="0" w:firstRowFirstColumn="0" w:firstRowLastColumn="0" w:lastRowFirstColumn="0" w:lastRowLastColumn="0"/>
               <w:rPr>
                 <w:color w:val="2E74B5" w:themeColor="accent1" w:themeShade="BF"/>
@@ -467,9 +488,11 @@
           <w:tcPr>
             <w:tcW w:w="1103" w:type="dxa"/>
             <w:shd w:val="clear" w:color="auto" w:fill="FFFFFF" w:themeFill="background1"/>
-          </w:tcPr>
-          <w:p>
-            <w:pPr>
+            <w:vAlign w:val="center"/>
+          </w:tcPr>
+          <w:p>
+            <w:pPr>
+              <w:jc w:val="center"/>
               <w:cnfStyle w:val="000000000000" w:firstRow="0" w:lastRow="0" w:firstColumn="0" w:lastColumn="0" w:oddVBand="0" w:evenVBand="0" w:oddHBand="0" w:evenHBand="0" w:firstRowFirstColumn="0" w:firstRowLastColumn="0" w:lastRowFirstColumn="0" w:lastRowLastColumn="0"/>
               <w:rPr>
                 <w:color w:val="2E74B5" w:themeColor="accent1" w:themeShade="BF"/>
@@ -481,9 +504,11 @@
           <w:tcPr>
             <w:tcW w:w="1210" w:type="dxa"/>
             <w:shd w:val="clear" w:color="auto" w:fill="FFFFFF" w:themeFill="background1"/>
-          </w:tcPr>
-          <w:p>
-            <w:pPr>
+            <w:vAlign w:val="center"/>
+          </w:tcPr>
+          <w:p>
+            <w:pPr>
+              <w:jc w:val="center"/>
               <w:cnfStyle w:val="000000000000" w:firstRow="0" w:lastRow="0" w:firstColumn="0" w:lastColumn="0" w:oddVBand="0" w:evenVBand="0" w:oddHBand="0" w:evenHBand="0" w:firstRowFirstColumn="0" w:firstRowLastColumn="0" w:lastRowFirstColumn="0" w:lastRowLastColumn="0"/>
             </w:pPr>
           </w:p>
@@ -492,9 +517,11 @@
           <w:tcPr>
             <w:tcW w:w="0" w:type="auto"/>
             <w:shd w:val="clear" w:color="auto" w:fill="FFFFFF" w:themeFill="background1"/>
-          </w:tcPr>
-          <w:p>
-            <w:pPr>
+            <w:vAlign w:val="center"/>
+          </w:tcPr>
+          <w:p>
+            <w:pPr>
+              <w:jc w:val="center"/>
               <w:cnfStyle w:val="000000000000" w:firstRow="0" w:lastRow="0" w:firstColumn="0" w:lastColumn="0" w:oddVBand="0" w:evenVBand="0" w:oddHBand="0" w:evenHBand="0" w:firstRowFirstColumn="0" w:firstRowLastColumn="0" w:lastRowFirstColumn="0" w:lastRowLastColumn="0"/>
               <w:rPr>
                 <w:color w:val="2E74B5" w:themeColor="accent1" w:themeShade="BF"/>
@@ -506,9 +533,11 @@
           <w:tcPr>
             <w:tcW w:w="2447" w:type="dxa"/>
             <w:shd w:val="clear" w:color="auto" w:fill="FFFFFF" w:themeFill="background1"/>
-          </w:tcPr>
-          <w:p>
-            <w:pPr>
+            <w:vAlign w:val="center"/>
+          </w:tcPr>
+          <w:p>
+            <w:pPr>
+              <w:jc w:val="center"/>
               <w:cnfStyle w:val="000000000000" w:firstRow="0" w:lastRow="0" w:firstColumn="0" w:lastColumn="0" w:oddVBand="0" w:evenVBand="0" w:oddHBand="0" w:evenHBand="0" w:firstRowFirstColumn="0" w:firstRowLastColumn="0" w:lastRowFirstColumn="0" w:lastRowLastColumn="0"/>
             </w:pPr>
           </w:p>
@@ -517,9 +546,11 @@
           <w:tcPr>
             <w:tcW w:w="2163" w:type="dxa"/>
             <w:shd w:val="clear" w:color="auto" w:fill="FFFFFF" w:themeFill="background1"/>
-          </w:tcPr>
-          <w:p>
-            <w:pPr>
+            <w:vAlign w:val="center"/>
+          </w:tcPr>
+          <w:p>
+            <w:pPr>
+              <w:jc w:val="center"/>
               <w:cnfStyle w:val="000000000000" w:firstRow="0" w:lastRow="0" w:firstColumn="0" w:lastColumn="0" w:oddVBand="0" w:evenVBand="0" w:oddHBand="0" w:evenHBand="0" w:firstRowFirstColumn="0" w:firstRowLastColumn="0" w:lastRowFirstColumn="0" w:lastRowLastColumn="0"/>
             </w:pPr>
           </w:p>
@@ -534,9 +565,20 @@
           <w:tcPr>
             <w:cnfStyle w:val="001000000000" w:firstRow="0" w:lastRow="0" w:firstColumn="1" w:lastColumn="0" w:oddVBand="0" w:evenVBand="0" w:oddHBand="0" w:evenHBand="0" w:firstRowFirstColumn="0" w:firstRowLastColumn="0" w:lastRowFirstColumn="0" w:lastRowLastColumn="0"/>
             <w:tcW w:w="498" w:type="dxa"/>
-          </w:tcPr>
-          <w:p>
-            <w:r>
+            <w:shd w:val="clear" w:color="auto" w:fill="auto"/>
+            <w:vAlign w:val="center"/>
+          </w:tcPr>
+          <w:p>
+            <w:pPr>
+              <w:jc w:val="center"/>
+              <w:rPr>
+                <w:b w:val="0"/>
+              </w:rPr>
+            </w:pPr>
+            <w:r>
+              <w:rPr>
+                <w:b w:val="0"/>
+              </w:rPr>
               <w:t>2</w:t>
             </w:r>
           </w:p>
@@ -544,23 +586,35 @@
         <w:tc>
           <w:tcPr>
             <w:tcW w:w="2086" w:type="dxa"/>
-          </w:tcPr>
-          <w:p>
-            <w:pPr>
+            <w:vAlign w:val="center"/>
+          </w:tcPr>
+          <w:p>
+            <w:pPr>
+              <w:jc w:val="center"/>
               <w:cnfStyle w:val="000000100000" w:firstRow="0" w:lastRow="0" w:firstColumn="0" w:lastColumn="0" w:oddVBand="0" w:evenVBand="0" w:oddHBand="1" w:evenHBand="0" w:firstRowFirstColumn="0" w:firstRowLastColumn="0" w:lastRowFirstColumn="0" w:lastRowLastColumn="0"/>
               <w:rPr>
                 <w:b/>
               </w:rPr>
             </w:pPr>
-            <w:r>
+          </w:p>
+          <w:p>
+            <w:pPr>
+              <w:jc w:val="center"/>
+              <w:cnfStyle w:val="000000100000" w:firstRow="0" w:lastRow="0" w:firstColumn="0" w:lastColumn="0" w:oddVBand="0" w:evenVBand="0" w:oddHBand="1" w:evenHBand="0" w:firstRowFirstColumn="0" w:firstRowLastColumn="0" w:lastRowFirstColumn="0" w:lastRowLastColumn="0"/>
               <w:rPr>
                 <w:b/>
               </w:rPr>
+            </w:pPr>
+            <w:r>
+              <w:rPr>
+                <w:b/>
+              </w:rPr>
               <w:t>Adicionar máquinas</w:t>
             </w:r>
           </w:p>
           <w:p>
             <w:pPr>
+              <w:jc w:val="center"/>
               <w:cnfStyle w:val="000000100000" w:firstRow="0" w:lastRow="0" w:firstColumn="0" w:lastColumn="0" w:oddVBand="0" w:evenVBand="0" w:oddHBand="1" w:evenHBand="0" w:firstRowFirstColumn="0" w:firstRowLastColumn="0" w:lastRowFirstColumn="0" w:lastRowLastColumn="0"/>
               <w:rPr>
                 <w:color w:val="2E74B5" w:themeColor="accent1" w:themeShade="BF"/>
@@ -572,9 +626,11 @@
           <w:tcPr>
             <w:tcW w:w="741" w:type="dxa"/>
             <w:shd w:val="clear" w:color="auto" w:fill="FFFFFF" w:themeFill="background1"/>
-          </w:tcPr>
-          <w:p>
-            <w:pPr>
+            <w:vAlign w:val="center"/>
+          </w:tcPr>
+          <w:p>
+            <w:pPr>
+              <w:jc w:val="center"/>
               <w:cnfStyle w:val="000000100000" w:firstRow="0" w:lastRow="0" w:firstColumn="0" w:lastColumn="0" w:oddVBand="0" w:evenVBand="0" w:oddHBand="1" w:evenHBand="0" w:firstRowFirstColumn="0" w:firstRowLastColumn="0" w:lastRowFirstColumn="0" w:lastRowLastColumn="0"/>
             </w:pPr>
           </w:p>
@@ -583,9 +639,11 @@
           <w:tcPr>
             <w:tcW w:w="695" w:type="dxa"/>
             <w:shd w:val="clear" w:color="auto" w:fill="FFFFFF" w:themeFill="background1"/>
-          </w:tcPr>
-          <w:p>
-            <w:pPr>
+            <w:vAlign w:val="center"/>
+          </w:tcPr>
+          <w:p>
+            <w:pPr>
+              <w:jc w:val="center"/>
               <w:cnfStyle w:val="000000100000" w:firstRow="0" w:lastRow="0" w:firstColumn="0" w:lastColumn="0" w:oddVBand="0" w:evenVBand="0" w:oddHBand="1" w:evenHBand="0" w:firstRowFirstColumn="0" w:firstRowLastColumn="0" w:lastRowFirstColumn="0" w:lastRowLastColumn="0"/>
               <w:rPr>
                 <w:color w:val="2E74B5" w:themeColor="accent1" w:themeShade="BF"/>
@@ -597,9 +655,11 @@
           <w:tcPr>
             <w:tcW w:w="860" w:type="dxa"/>
             <w:shd w:val="clear" w:color="auto" w:fill="FFFFFF" w:themeFill="background1"/>
-          </w:tcPr>
-          <w:p>
-            <w:pPr>
+            <w:vAlign w:val="center"/>
+          </w:tcPr>
+          <w:p>
+            <w:pPr>
+              <w:jc w:val="center"/>
               <w:cnfStyle w:val="000000100000" w:firstRow="0" w:lastRow="0" w:firstColumn="0" w:lastColumn="0" w:oddVBand="0" w:evenVBand="0" w:oddHBand="1" w:evenHBand="0" w:firstRowFirstColumn="0" w:firstRowLastColumn="0" w:lastRowFirstColumn="0" w:lastRowLastColumn="0"/>
               <w:rPr>
                 <w:color w:val="2E74B5" w:themeColor="accent1" w:themeShade="BF"/>
@@ -611,9 +671,11 @@
           <w:tcPr>
             <w:tcW w:w="1008" w:type="dxa"/>
             <w:shd w:val="clear" w:color="auto" w:fill="FFFFFF" w:themeFill="background1"/>
-          </w:tcPr>
-          <w:p>
-            <w:pPr>
+            <w:vAlign w:val="center"/>
+          </w:tcPr>
+          <w:p>
+            <w:pPr>
+              <w:jc w:val="center"/>
               <w:cnfStyle w:val="000000100000" w:firstRow="0" w:lastRow="0" w:firstColumn="0" w:lastColumn="0" w:oddVBand="0" w:evenVBand="0" w:oddHBand="1" w:evenHBand="0" w:firstRowFirstColumn="0" w:firstRowLastColumn="0" w:lastRowFirstColumn="0" w:lastRowLastColumn="0"/>
             </w:pPr>
           </w:p>
@@ -622,9 +684,11 @@
           <w:tcPr>
             <w:tcW w:w="936" w:type="dxa"/>
             <w:shd w:val="clear" w:color="auto" w:fill="FFFFFF" w:themeFill="background1"/>
-          </w:tcPr>
-          <w:p>
-            <w:pPr>
+            <w:vAlign w:val="center"/>
+          </w:tcPr>
+          <w:p>
+            <w:pPr>
+              <w:jc w:val="center"/>
               <w:cnfStyle w:val="000000100000" w:firstRow="0" w:lastRow="0" w:firstColumn="0" w:lastColumn="0" w:oddVBand="0" w:evenVBand="0" w:oddHBand="1" w:evenHBand="0" w:firstRowFirstColumn="0" w:firstRowLastColumn="0" w:lastRowFirstColumn="0" w:lastRowLastColumn="0"/>
               <w:rPr>
                 <w:color w:val="2E74B5" w:themeColor="accent1" w:themeShade="BF"/>
@@ -636,9 +700,11 @@
           <w:tcPr>
             <w:tcW w:w="1103" w:type="dxa"/>
             <w:shd w:val="clear" w:color="auto" w:fill="FFFFFF" w:themeFill="background1"/>
-          </w:tcPr>
-          <w:p>
-            <w:pPr>
+            <w:vAlign w:val="center"/>
+          </w:tcPr>
+          <w:p>
+            <w:pPr>
+              <w:jc w:val="center"/>
               <w:cnfStyle w:val="000000100000" w:firstRow="0" w:lastRow="0" w:firstColumn="0" w:lastColumn="0" w:oddVBand="0" w:evenVBand="0" w:oddHBand="1" w:evenHBand="0" w:firstRowFirstColumn="0" w:firstRowLastColumn="0" w:lastRowFirstColumn="0" w:lastRowLastColumn="0"/>
               <w:rPr>
                 <w:color w:val="2E74B5" w:themeColor="accent1" w:themeShade="BF"/>
@@ -650,9 +716,11 @@
           <w:tcPr>
             <w:tcW w:w="1210" w:type="dxa"/>
             <w:shd w:val="clear" w:color="auto" w:fill="FFFFFF" w:themeFill="background1"/>
-          </w:tcPr>
-          <w:p>
-            <w:pPr>
+            <w:vAlign w:val="center"/>
+          </w:tcPr>
+          <w:p>
+            <w:pPr>
+              <w:jc w:val="center"/>
               <w:cnfStyle w:val="000000100000" w:firstRow="0" w:lastRow="0" w:firstColumn="0" w:lastColumn="0" w:oddVBand="0" w:evenVBand="0" w:oddHBand="1" w:evenHBand="0" w:firstRowFirstColumn="0" w:firstRowLastColumn="0" w:lastRowFirstColumn="0" w:lastRowLastColumn="0"/>
             </w:pPr>
           </w:p>
@@ -661,9 +729,11 @@
           <w:tcPr>
             <w:tcW w:w="0" w:type="auto"/>
             <w:shd w:val="clear" w:color="auto" w:fill="FFFFFF" w:themeFill="background1"/>
-          </w:tcPr>
-          <w:p>
-            <w:pPr>
+            <w:vAlign w:val="center"/>
+          </w:tcPr>
+          <w:p>
+            <w:pPr>
+              <w:jc w:val="center"/>
               <w:cnfStyle w:val="000000100000" w:firstRow="0" w:lastRow="0" w:firstColumn="0" w:lastColumn="0" w:oddVBand="0" w:evenVBand="0" w:oddHBand="1" w:evenHBand="0" w:firstRowFirstColumn="0" w:firstRowLastColumn="0" w:lastRowFirstColumn="0" w:lastRowLastColumn="0"/>
               <w:rPr>
                 <w:color w:val="2E74B5" w:themeColor="accent1" w:themeShade="BF"/>
@@ -675,9 +745,11 @@
           <w:tcPr>
             <w:tcW w:w="2447" w:type="dxa"/>
             <w:shd w:val="clear" w:color="auto" w:fill="FFFFFF" w:themeFill="background1"/>
-          </w:tcPr>
-          <w:p>
-            <w:pPr>
+            <w:vAlign w:val="center"/>
+          </w:tcPr>
+          <w:p>
+            <w:pPr>
+              <w:jc w:val="center"/>
               <w:cnfStyle w:val="000000100000" w:firstRow="0" w:lastRow="0" w:firstColumn="0" w:lastColumn="0" w:oddVBand="0" w:evenVBand="0" w:oddHBand="1" w:evenHBand="0" w:firstRowFirstColumn="0" w:firstRowLastColumn="0" w:lastRowFirstColumn="0" w:lastRowLastColumn="0"/>
             </w:pPr>
           </w:p>
@@ -686,9 +758,11 @@
           <w:tcPr>
             <w:tcW w:w="2163" w:type="dxa"/>
             <w:shd w:val="clear" w:color="auto" w:fill="FFFFFF" w:themeFill="background1"/>
-          </w:tcPr>
-          <w:p>
-            <w:pPr>
+            <w:vAlign w:val="center"/>
+          </w:tcPr>
+          <w:p>
+            <w:pPr>
+              <w:jc w:val="center"/>
               <w:cnfStyle w:val="000000100000" w:firstRow="0" w:lastRow="0" w:firstColumn="0" w:lastColumn="0" w:oddVBand="0" w:evenVBand="0" w:oddHBand="1" w:evenHBand="0" w:firstRowFirstColumn="0" w:firstRowLastColumn="0" w:lastRowFirstColumn="0" w:lastRowLastColumn="0"/>
             </w:pPr>
           </w:p>
@@ -699,9 +773,19 @@
           <w:tcPr>
             <w:cnfStyle w:val="001000000000" w:firstRow="0" w:lastRow="0" w:firstColumn="1" w:lastColumn="0" w:oddVBand="0" w:evenVBand="0" w:oddHBand="0" w:evenHBand="0" w:firstRowFirstColumn="0" w:firstRowLastColumn="0" w:lastRowFirstColumn="0" w:lastRowLastColumn="0"/>
             <w:tcW w:w="498" w:type="dxa"/>
-          </w:tcPr>
-          <w:p>
-            <w:r>
+            <w:vAlign w:val="center"/>
+          </w:tcPr>
+          <w:p>
+            <w:pPr>
+              <w:jc w:val="center"/>
+              <w:rPr>
+                <w:b w:val="0"/>
+              </w:rPr>
+            </w:pPr>
+            <w:r>
+              <w:rPr>
+                <w:b w:val="0"/>
+              </w:rPr>
               <w:t>3</w:t>
             </w:r>
           </w:p>
@@ -709,9 +793,12 @@
         <w:tc>
           <w:tcPr>
             <w:tcW w:w="2086" w:type="dxa"/>
-          </w:tcPr>
-          <w:p>
-            <w:pPr>
+            <w:shd w:val="clear" w:color="auto" w:fill="D9E2F3" w:themeFill="accent5" w:themeFillTint="33"/>
+            <w:vAlign w:val="center"/>
+          </w:tcPr>
+          <w:p>
+            <w:pPr>
+              <w:jc w:val="center"/>
               <w:cnfStyle w:val="000000000000" w:firstRow="0" w:lastRow="0" w:firstColumn="0" w:lastColumn="0" w:oddVBand="0" w:evenVBand="0" w:oddHBand="0" w:evenHBand="0" w:firstRowFirstColumn="0" w:firstRowLastColumn="0" w:lastRowFirstColumn="0" w:lastRowLastColumn="0"/>
               <w:rPr>
                 <w:b/>
@@ -724,22 +811,16 @@
               <w:t>Aceder ao stock de cada máquina</w:t>
             </w:r>
           </w:p>
-          <w:p>
-            <w:pPr>
-              <w:cnfStyle w:val="000000000000" w:firstRow="0" w:lastRow="0" w:firstColumn="0" w:lastColumn="0" w:oddVBand="0" w:evenVBand="0" w:oddHBand="0" w:evenHBand="0" w:firstRowFirstColumn="0" w:firstRowLastColumn="0" w:lastRowFirstColumn="0" w:lastRowLastColumn="0"/>
-              <w:rPr>
-                <w:color w:val="2E74B5" w:themeColor="accent1" w:themeShade="BF"/>
-              </w:rPr>
-            </w:pPr>
-          </w:p>
         </w:tc>
         <w:tc>
           <w:tcPr>
             <w:tcW w:w="741" w:type="dxa"/>
             <w:shd w:val="clear" w:color="auto" w:fill="FFFFFF" w:themeFill="background1"/>
-          </w:tcPr>
-          <w:p>
-            <w:pPr>
+            <w:vAlign w:val="center"/>
+          </w:tcPr>
+          <w:p>
+            <w:pPr>
+              <w:jc w:val="center"/>
               <w:cnfStyle w:val="000000000000" w:firstRow="0" w:lastRow="0" w:firstColumn="0" w:lastColumn="0" w:oddVBand="0" w:evenVBand="0" w:oddHBand="0" w:evenHBand="0" w:firstRowFirstColumn="0" w:firstRowLastColumn="0" w:lastRowFirstColumn="0" w:lastRowLastColumn="0"/>
             </w:pPr>
           </w:p>
@@ -748,9 +829,11 @@
           <w:tcPr>
             <w:tcW w:w="695" w:type="dxa"/>
             <w:shd w:val="clear" w:color="auto" w:fill="FFFFFF" w:themeFill="background1"/>
-          </w:tcPr>
-          <w:p>
-            <w:pPr>
+            <w:vAlign w:val="center"/>
+          </w:tcPr>
+          <w:p>
+            <w:pPr>
+              <w:jc w:val="center"/>
               <w:cnfStyle w:val="000000000000" w:firstRow="0" w:lastRow="0" w:firstColumn="0" w:lastColumn="0" w:oddVBand="0" w:evenVBand="0" w:oddHBand="0" w:evenHBand="0" w:firstRowFirstColumn="0" w:firstRowLastColumn="0" w:lastRowFirstColumn="0" w:lastRowLastColumn="0"/>
               <w:rPr>
                 <w:color w:val="2E74B5" w:themeColor="accent1" w:themeShade="BF"/>
@@ -762,9 +845,11 @@
           <w:tcPr>
             <w:tcW w:w="860" w:type="dxa"/>
             <w:shd w:val="clear" w:color="auto" w:fill="FFFFFF" w:themeFill="background1"/>
-          </w:tcPr>
-          <w:p>
-            <w:pPr>
+            <w:vAlign w:val="center"/>
+          </w:tcPr>
+          <w:p>
+            <w:pPr>
+              <w:jc w:val="center"/>
               <w:cnfStyle w:val="000000000000" w:firstRow="0" w:lastRow="0" w:firstColumn="0" w:lastColumn="0" w:oddVBand="0" w:evenVBand="0" w:oddHBand="0" w:evenHBand="0" w:firstRowFirstColumn="0" w:firstRowLastColumn="0" w:lastRowFirstColumn="0" w:lastRowLastColumn="0"/>
               <w:rPr>
                 <w:color w:val="2E74B5" w:themeColor="accent1" w:themeShade="BF"/>
@@ -776,9 +861,11 @@
           <w:tcPr>
             <w:tcW w:w="1008" w:type="dxa"/>
             <w:shd w:val="clear" w:color="auto" w:fill="FFFFFF" w:themeFill="background1"/>
-          </w:tcPr>
-          <w:p>
-            <w:pPr>
+            <w:vAlign w:val="center"/>
+          </w:tcPr>
+          <w:p>
+            <w:pPr>
+              <w:jc w:val="center"/>
               <w:cnfStyle w:val="000000000000" w:firstRow="0" w:lastRow="0" w:firstColumn="0" w:lastColumn="0" w:oddVBand="0" w:evenVBand="0" w:oddHBand="0" w:evenHBand="0" w:firstRowFirstColumn="0" w:firstRowLastColumn="0" w:lastRowFirstColumn="0" w:lastRowLastColumn="0"/>
               <w:rPr>
                 <w:color w:val="2E74B5" w:themeColor="accent1" w:themeShade="BF"/>
@@ -790,9 +877,11 @@
           <w:tcPr>
             <w:tcW w:w="936" w:type="dxa"/>
             <w:shd w:val="clear" w:color="auto" w:fill="FFFFFF" w:themeFill="background1"/>
-          </w:tcPr>
-          <w:p>
-            <w:pPr>
+            <w:vAlign w:val="center"/>
+          </w:tcPr>
+          <w:p>
+            <w:pPr>
+              <w:jc w:val="center"/>
               <w:cnfStyle w:val="000000000000" w:firstRow="0" w:lastRow="0" w:firstColumn="0" w:lastColumn="0" w:oddVBand="0" w:evenVBand="0" w:oddHBand="0" w:evenHBand="0" w:firstRowFirstColumn="0" w:firstRowLastColumn="0" w:lastRowFirstColumn="0" w:lastRowLastColumn="0"/>
               <w:rPr>
                 <w:color w:val="2E74B5" w:themeColor="accent1" w:themeShade="BF"/>
@@ -804,9 +893,11 @@
           <w:tcPr>
             <w:tcW w:w="1103" w:type="dxa"/>
             <w:shd w:val="clear" w:color="auto" w:fill="FFFFFF" w:themeFill="background1"/>
-          </w:tcPr>
-          <w:p>
-            <w:pPr>
+            <w:vAlign w:val="center"/>
+          </w:tcPr>
+          <w:p>
+            <w:pPr>
+              <w:jc w:val="center"/>
               <w:cnfStyle w:val="000000000000" w:firstRow="0" w:lastRow="0" w:firstColumn="0" w:lastColumn="0" w:oddVBand="0" w:evenVBand="0" w:oddHBand="0" w:evenHBand="0" w:firstRowFirstColumn="0" w:firstRowLastColumn="0" w:lastRowFirstColumn="0" w:lastRowLastColumn="0"/>
               <w:rPr>
                 <w:color w:val="2E74B5" w:themeColor="accent1" w:themeShade="BF"/>
@@ -818,9 +909,11 @@
           <w:tcPr>
             <w:tcW w:w="1210" w:type="dxa"/>
             <w:shd w:val="clear" w:color="auto" w:fill="FFFFFF" w:themeFill="background1"/>
-          </w:tcPr>
-          <w:p>
-            <w:pPr>
+            <w:vAlign w:val="center"/>
+          </w:tcPr>
+          <w:p>
+            <w:pPr>
+              <w:jc w:val="center"/>
               <w:cnfStyle w:val="000000000000" w:firstRow="0" w:lastRow="0" w:firstColumn="0" w:lastColumn="0" w:oddVBand="0" w:evenVBand="0" w:oddHBand="0" w:evenHBand="0" w:firstRowFirstColumn="0" w:firstRowLastColumn="0" w:lastRowFirstColumn="0" w:lastRowLastColumn="0"/>
             </w:pPr>
           </w:p>
@@ -829,9 +922,11 @@
           <w:tcPr>
             <w:tcW w:w="0" w:type="auto"/>
             <w:shd w:val="clear" w:color="auto" w:fill="FFFFFF" w:themeFill="background1"/>
-          </w:tcPr>
-          <w:p>
-            <w:pPr>
+            <w:vAlign w:val="center"/>
+          </w:tcPr>
+          <w:p>
+            <w:pPr>
+              <w:jc w:val="center"/>
               <w:cnfStyle w:val="000000000000" w:firstRow="0" w:lastRow="0" w:firstColumn="0" w:lastColumn="0" w:oddVBand="0" w:evenVBand="0" w:oddHBand="0" w:evenHBand="0" w:firstRowFirstColumn="0" w:firstRowLastColumn="0" w:lastRowFirstColumn="0" w:lastRowLastColumn="0"/>
               <w:rPr>
                 <w:color w:val="2E74B5" w:themeColor="accent1" w:themeShade="BF"/>
@@ -843,9 +938,11 @@
           <w:tcPr>
             <w:tcW w:w="2447" w:type="dxa"/>
             <w:shd w:val="clear" w:color="auto" w:fill="FFFFFF" w:themeFill="background1"/>
-          </w:tcPr>
-          <w:p>
-            <w:pPr>
+            <w:vAlign w:val="center"/>
+          </w:tcPr>
+          <w:p>
+            <w:pPr>
+              <w:jc w:val="center"/>
               <w:cnfStyle w:val="000000000000" w:firstRow="0" w:lastRow="0" w:firstColumn="0" w:lastColumn="0" w:oddVBand="0" w:evenVBand="0" w:oddHBand="0" w:evenHBand="0" w:firstRowFirstColumn="0" w:firstRowLastColumn="0" w:lastRowFirstColumn="0" w:lastRowLastColumn="0"/>
             </w:pPr>
           </w:p>
@@ -854,9 +951,11 @@
           <w:tcPr>
             <w:tcW w:w="2163" w:type="dxa"/>
             <w:shd w:val="clear" w:color="auto" w:fill="FFFFFF" w:themeFill="background1"/>
-          </w:tcPr>
-          <w:p>
-            <w:pPr>
+            <w:vAlign w:val="center"/>
+          </w:tcPr>
+          <w:p>
+            <w:pPr>
+              <w:jc w:val="center"/>
               <w:cnfStyle w:val="000000000000" w:firstRow="0" w:lastRow="0" w:firstColumn="0" w:lastColumn="0" w:oddVBand="0" w:evenVBand="0" w:oddHBand="0" w:evenHBand="0" w:firstRowFirstColumn="0" w:firstRowLastColumn="0" w:lastRowFirstColumn="0" w:lastRowLastColumn="0"/>
             </w:pPr>
           </w:p>
@@ -870,9 +969,20 @@
           <w:tcPr>
             <w:cnfStyle w:val="001000000000" w:firstRow="0" w:lastRow="0" w:firstColumn="1" w:lastColumn="0" w:oddVBand="0" w:evenVBand="0" w:oddHBand="0" w:evenHBand="0" w:firstRowFirstColumn="0" w:firstRowLastColumn="0" w:lastRowFirstColumn="0" w:lastRowLastColumn="0"/>
             <w:tcW w:w="498" w:type="dxa"/>
-          </w:tcPr>
-          <w:p>
-            <w:r>
+            <w:shd w:val="clear" w:color="auto" w:fill="auto"/>
+            <w:vAlign w:val="center"/>
+          </w:tcPr>
+          <w:p>
+            <w:pPr>
+              <w:jc w:val="center"/>
+              <w:rPr>
+                <w:b w:val="0"/>
+              </w:rPr>
+            </w:pPr>
+            <w:r>
+              <w:rPr>
+                <w:b w:val="0"/>
+              </w:rPr>
               <w:t>4</w:t>
             </w:r>
           </w:p>
@@ -880,9 +990,11 @@
         <w:tc>
           <w:tcPr>
             <w:tcW w:w="2086" w:type="dxa"/>
-          </w:tcPr>
-          <w:p>
-            <w:pPr>
+            <w:vAlign w:val="center"/>
+          </w:tcPr>
+          <w:p>
+            <w:pPr>
+              <w:jc w:val="center"/>
               <w:cnfStyle w:val="000000100000" w:firstRow="0" w:lastRow="0" w:firstColumn="0" w:lastColumn="0" w:oddVBand="0" w:evenVBand="0" w:oddHBand="1" w:evenHBand="0" w:firstRowFirstColumn="0" w:firstRowLastColumn="0" w:lastRowFirstColumn="0" w:lastRowLastColumn="0"/>
               <w:rPr>
                 <w:b/>
@@ -919,21 +1031,16 @@
               <w:t>s</w:t>
             </w:r>
           </w:p>
-          <w:p>
-            <w:pPr>
-              <w:cnfStyle w:val="000000100000" w:firstRow="0" w:lastRow="0" w:firstColumn="0" w:lastColumn="0" w:oddVBand="0" w:evenVBand="0" w:oddHBand="1" w:evenHBand="0" w:firstRowFirstColumn="0" w:firstRowLastColumn="0" w:lastRowFirstColumn="0" w:lastRowLastColumn="0"/>
-              <w:rPr>
-                <w:b/>
-              </w:rPr>
-            </w:pPr>
-          </w:p>
         </w:tc>
         <w:tc>
           <w:tcPr>
             <w:tcW w:w="741" w:type="dxa"/>
-          </w:tcPr>
-          <w:p>
-            <w:pPr>
+            <w:shd w:val="clear" w:color="auto" w:fill="auto"/>
+            <w:vAlign w:val="center"/>
+          </w:tcPr>
+          <w:p>
+            <w:pPr>
+              <w:jc w:val="center"/>
               <w:cnfStyle w:val="000000100000" w:firstRow="0" w:lastRow="0" w:firstColumn="0" w:lastColumn="0" w:oddVBand="0" w:evenVBand="0" w:oddHBand="1" w:evenHBand="0" w:firstRowFirstColumn="0" w:firstRowLastColumn="0" w:lastRowFirstColumn="0" w:lastRowLastColumn="0"/>
             </w:pPr>
           </w:p>
@@ -941,9 +1048,12 @@
         <w:tc>
           <w:tcPr>
             <w:tcW w:w="695" w:type="dxa"/>
-          </w:tcPr>
-          <w:p>
-            <w:pPr>
+            <w:shd w:val="clear" w:color="auto" w:fill="auto"/>
+            <w:vAlign w:val="center"/>
+          </w:tcPr>
+          <w:p>
+            <w:pPr>
+              <w:jc w:val="center"/>
               <w:cnfStyle w:val="000000100000" w:firstRow="0" w:lastRow="0" w:firstColumn="0" w:lastColumn="0" w:oddVBand="0" w:evenVBand="0" w:oddHBand="1" w:evenHBand="0" w:firstRowFirstColumn="0" w:firstRowLastColumn="0" w:lastRowFirstColumn="0" w:lastRowLastColumn="0"/>
               <w:rPr>
                 <w:color w:val="2E74B5" w:themeColor="accent1" w:themeShade="BF"/>
@@ -954,9 +1064,12 @@
         <w:tc>
           <w:tcPr>
             <w:tcW w:w="860" w:type="dxa"/>
-          </w:tcPr>
-          <w:p>
-            <w:pPr>
+            <w:shd w:val="clear" w:color="auto" w:fill="auto"/>
+            <w:vAlign w:val="center"/>
+          </w:tcPr>
+          <w:p>
+            <w:pPr>
+              <w:jc w:val="center"/>
               <w:cnfStyle w:val="000000100000" w:firstRow="0" w:lastRow="0" w:firstColumn="0" w:lastColumn="0" w:oddVBand="0" w:evenVBand="0" w:oddHBand="1" w:evenHBand="0" w:firstRowFirstColumn="0" w:firstRowLastColumn="0" w:lastRowFirstColumn="0" w:lastRowLastColumn="0"/>
               <w:rPr>
                 <w:color w:val="2E74B5" w:themeColor="accent1" w:themeShade="BF"/>
@@ -967,9 +1080,12 @@
         <w:tc>
           <w:tcPr>
             <w:tcW w:w="1008" w:type="dxa"/>
-          </w:tcPr>
-          <w:p>
-            <w:pPr>
+            <w:shd w:val="clear" w:color="auto" w:fill="auto"/>
+            <w:vAlign w:val="center"/>
+          </w:tcPr>
+          <w:p>
+            <w:pPr>
+              <w:jc w:val="center"/>
               <w:cnfStyle w:val="000000100000" w:firstRow="0" w:lastRow="0" w:firstColumn="0" w:lastColumn="0" w:oddVBand="0" w:evenVBand="0" w:oddHBand="1" w:evenHBand="0" w:firstRowFirstColumn="0" w:firstRowLastColumn="0" w:lastRowFirstColumn="0" w:lastRowLastColumn="0"/>
             </w:pPr>
           </w:p>
@@ -977,9 +1093,12 @@
         <w:tc>
           <w:tcPr>
             <w:tcW w:w="936" w:type="dxa"/>
-          </w:tcPr>
-          <w:p>
-            <w:pPr>
+            <w:shd w:val="clear" w:color="auto" w:fill="auto"/>
+            <w:vAlign w:val="center"/>
+          </w:tcPr>
+          <w:p>
+            <w:pPr>
+              <w:jc w:val="center"/>
               <w:cnfStyle w:val="000000100000" w:firstRow="0" w:lastRow="0" w:firstColumn="0" w:lastColumn="0" w:oddVBand="0" w:evenVBand="0" w:oddHBand="1" w:evenHBand="0" w:firstRowFirstColumn="0" w:firstRowLastColumn="0" w:lastRowFirstColumn="0" w:lastRowLastColumn="0"/>
               <w:rPr>
                 <w:color w:val="2E74B5" w:themeColor="accent1" w:themeShade="BF"/>
@@ -990,9 +1109,12 @@
         <w:tc>
           <w:tcPr>
             <w:tcW w:w="1103" w:type="dxa"/>
-          </w:tcPr>
-          <w:p>
-            <w:pPr>
+            <w:shd w:val="clear" w:color="auto" w:fill="auto"/>
+            <w:vAlign w:val="center"/>
+          </w:tcPr>
+          <w:p>
+            <w:pPr>
+              <w:jc w:val="center"/>
               <w:cnfStyle w:val="000000100000" w:firstRow="0" w:lastRow="0" w:firstColumn="0" w:lastColumn="0" w:oddVBand="0" w:evenVBand="0" w:oddHBand="1" w:evenHBand="0" w:firstRowFirstColumn="0" w:firstRowLastColumn="0" w:lastRowFirstColumn="0" w:lastRowLastColumn="0"/>
               <w:rPr>
                 <w:color w:val="2E74B5" w:themeColor="accent1" w:themeShade="BF"/>
@@ -1003,9 +1125,12 @@
         <w:tc>
           <w:tcPr>
             <w:tcW w:w="1210" w:type="dxa"/>
-          </w:tcPr>
-          <w:p>
-            <w:pPr>
+            <w:shd w:val="clear" w:color="auto" w:fill="auto"/>
+            <w:vAlign w:val="center"/>
+          </w:tcPr>
+          <w:p>
+            <w:pPr>
+              <w:jc w:val="center"/>
               <w:cnfStyle w:val="000000100000" w:firstRow="0" w:lastRow="0" w:firstColumn="0" w:lastColumn="0" w:oddVBand="0" w:evenVBand="0" w:oddHBand="1" w:evenHBand="0" w:firstRowFirstColumn="0" w:firstRowLastColumn="0" w:lastRowFirstColumn="0" w:lastRowLastColumn="0"/>
             </w:pPr>
           </w:p>
@@ -1013,9 +1138,12 @@
         <w:tc>
           <w:tcPr>
             <w:tcW w:w="0" w:type="auto"/>
-          </w:tcPr>
-          <w:p>
-            <w:pPr>
+            <w:shd w:val="clear" w:color="auto" w:fill="auto"/>
+            <w:vAlign w:val="center"/>
+          </w:tcPr>
+          <w:p>
+            <w:pPr>
+              <w:jc w:val="center"/>
               <w:cnfStyle w:val="000000100000" w:firstRow="0" w:lastRow="0" w:firstColumn="0" w:lastColumn="0" w:oddVBand="0" w:evenVBand="0" w:oddHBand="1" w:evenHBand="0" w:firstRowFirstColumn="0" w:firstRowLastColumn="0" w:lastRowFirstColumn="0" w:lastRowLastColumn="0"/>
               <w:rPr>
                 <w:color w:val="2E74B5" w:themeColor="accent1" w:themeShade="BF"/>
@@ -1026,9 +1154,12 @@
         <w:tc>
           <w:tcPr>
             <w:tcW w:w="2447" w:type="dxa"/>
-          </w:tcPr>
-          <w:p>
-            <w:pPr>
+            <w:shd w:val="clear" w:color="auto" w:fill="auto"/>
+            <w:vAlign w:val="center"/>
+          </w:tcPr>
+          <w:p>
+            <w:pPr>
+              <w:jc w:val="center"/>
               <w:cnfStyle w:val="000000100000" w:firstRow="0" w:lastRow="0" w:firstColumn="0" w:lastColumn="0" w:oddVBand="0" w:evenVBand="0" w:oddHBand="1" w:evenHBand="0" w:firstRowFirstColumn="0" w:firstRowLastColumn="0" w:lastRowFirstColumn="0" w:lastRowLastColumn="0"/>
             </w:pPr>
           </w:p>
@@ -1036,9 +1167,12 @@
         <w:tc>
           <w:tcPr>
             <w:tcW w:w="2163" w:type="dxa"/>
-          </w:tcPr>
-          <w:p>
-            <w:pPr>
+            <w:shd w:val="clear" w:color="auto" w:fill="auto"/>
+            <w:vAlign w:val="center"/>
+          </w:tcPr>
+          <w:p>
+            <w:pPr>
+              <w:jc w:val="center"/>
               <w:cnfStyle w:val="000000100000" w:firstRow="0" w:lastRow="0" w:firstColumn="0" w:lastColumn="0" w:oddVBand="0" w:evenVBand="0" w:oddHBand="1" w:evenHBand="0" w:firstRowFirstColumn="0" w:firstRowLastColumn="0" w:lastRowFirstColumn="0" w:lastRowLastColumn="0"/>
             </w:pPr>
           </w:p>
@@ -1049,9 +1183,19 @@
           <w:tcPr>
             <w:cnfStyle w:val="001000000000" w:firstRow="0" w:lastRow="0" w:firstColumn="1" w:lastColumn="0" w:oddVBand="0" w:evenVBand="0" w:oddHBand="0" w:evenHBand="0" w:firstRowFirstColumn="0" w:firstRowLastColumn="0" w:lastRowFirstColumn="0" w:lastRowLastColumn="0"/>
             <w:tcW w:w="498" w:type="dxa"/>
-          </w:tcPr>
-          <w:p>
-            <w:r>
+            <w:vAlign w:val="center"/>
+          </w:tcPr>
+          <w:p>
+            <w:pPr>
+              <w:jc w:val="center"/>
+              <w:rPr>
+                <w:b w:val="0"/>
+              </w:rPr>
+            </w:pPr>
+            <w:r>
+              <w:rPr>
+                <w:b w:val="0"/>
+              </w:rPr>
               <w:t>5</w:t>
             </w:r>
           </w:p>
@@ -1059,10 +1203,12 @@
         <w:tc>
           <w:tcPr>
             <w:tcW w:w="2086" w:type="dxa"/>
+            <w:vAlign w:val="center"/>
           </w:tcPr>
           <w:p>
             <w:pPr>
               <w:pStyle w:val="NormalWeb"/>
+              <w:jc w:val="center"/>
               <w:cnfStyle w:val="000000000000" w:firstRow="0" w:lastRow="0" w:firstColumn="0" w:lastColumn="0" w:oddVBand="0" w:evenVBand="0" w:oddHBand="0" w:evenHBand="0" w:firstRowFirstColumn="0" w:firstRowLastColumn="0" w:lastRowFirstColumn="0" w:lastRowLastColumn="0"/>
               <w:rPr>
                 <w:b/>
@@ -1072,6 +1218,7 @@
           <w:p>
             <w:pPr>
               <w:pStyle w:val="NormalWeb"/>
+              <w:jc w:val="center"/>
               <w:cnfStyle w:val="000000000000" w:firstRow="0" w:lastRow="0" w:firstColumn="0" w:lastColumn="0" w:oddVBand="0" w:evenVBand="0" w:oddHBand="0" w:evenHBand="0" w:firstRowFirstColumn="0" w:firstRowLastColumn="0" w:lastRowFirstColumn="0" w:lastRowLastColumn="0"/>
               <w:rPr>
                 <w:b/>
@@ -1083,9 +1230,11 @@
           <w:tcPr>
             <w:tcW w:w="741" w:type="dxa"/>
             <w:shd w:val="clear" w:color="auto" w:fill="FFFFFF" w:themeFill="background1"/>
-          </w:tcPr>
-          <w:p>
-            <w:pPr>
+            <w:vAlign w:val="center"/>
+          </w:tcPr>
+          <w:p>
+            <w:pPr>
+              <w:jc w:val="center"/>
               <w:cnfStyle w:val="000000000000" w:firstRow="0" w:lastRow="0" w:firstColumn="0" w:lastColumn="0" w:oddVBand="0" w:evenVBand="0" w:oddHBand="0" w:evenHBand="0" w:firstRowFirstColumn="0" w:firstRowLastColumn="0" w:lastRowFirstColumn="0" w:lastRowLastColumn="0"/>
             </w:pPr>
           </w:p>
@@ -1094,9 +1243,11 @@
           <w:tcPr>
             <w:tcW w:w="695" w:type="dxa"/>
             <w:shd w:val="clear" w:color="auto" w:fill="FFFFFF" w:themeFill="background1"/>
-          </w:tcPr>
-          <w:p>
-            <w:pPr>
+            <w:vAlign w:val="center"/>
+          </w:tcPr>
+          <w:p>
+            <w:pPr>
+              <w:jc w:val="center"/>
               <w:cnfStyle w:val="000000000000" w:firstRow="0" w:lastRow="0" w:firstColumn="0" w:lastColumn="0" w:oddVBand="0" w:evenVBand="0" w:oddHBand="0" w:evenHBand="0" w:firstRowFirstColumn="0" w:firstRowLastColumn="0" w:lastRowFirstColumn="0" w:lastRowLastColumn="0"/>
               <w:rPr>
                 <w:color w:val="2E74B5" w:themeColor="accent1" w:themeShade="BF"/>
@@ -1108,9 +1259,11 @@
           <w:tcPr>
             <w:tcW w:w="860" w:type="dxa"/>
             <w:shd w:val="clear" w:color="auto" w:fill="FFFFFF" w:themeFill="background1"/>
-          </w:tcPr>
-          <w:p>
-            <w:pPr>
+            <w:vAlign w:val="center"/>
+          </w:tcPr>
+          <w:p>
+            <w:pPr>
+              <w:jc w:val="center"/>
               <w:cnfStyle w:val="000000000000" w:firstRow="0" w:lastRow="0" w:firstColumn="0" w:lastColumn="0" w:oddVBand="0" w:evenVBand="0" w:oddHBand="0" w:evenHBand="0" w:firstRowFirstColumn="0" w:firstRowLastColumn="0" w:lastRowFirstColumn="0" w:lastRowLastColumn="0"/>
               <w:rPr>
                 <w:color w:val="2E74B5" w:themeColor="accent1" w:themeShade="BF"/>
@@ -1122,9 +1275,11 @@
           <w:tcPr>
             <w:tcW w:w="1008" w:type="dxa"/>
             <w:shd w:val="clear" w:color="auto" w:fill="FFFFFF" w:themeFill="background1"/>
-          </w:tcPr>
-          <w:p>
-            <w:pPr>
+            <w:vAlign w:val="center"/>
+          </w:tcPr>
+          <w:p>
+            <w:pPr>
+              <w:jc w:val="center"/>
               <w:cnfStyle w:val="000000000000" w:firstRow="0" w:lastRow="0" w:firstColumn="0" w:lastColumn="0" w:oddVBand="0" w:evenVBand="0" w:oddHBand="0" w:evenHBand="0" w:firstRowFirstColumn="0" w:firstRowLastColumn="0" w:lastRowFirstColumn="0" w:lastRowLastColumn="0"/>
             </w:pPr>
           </w:p>
@@ -1133,9 +1288,11 @@
           <w:tcPr>
             <w:tcW w:w="936" w:type="dxa"/>
             <w:shd w:val="clear" w:color="auto" w:fill="FFFFFF" w:themeFill="background1"/>
-          </w:tcPr>
-          <w:p>
-            <w:pPr>
+            <w:vAlign w:val="center"/>
+          </w:tcPr>
+          <w:p>
+            <w:pPr>
+              <w:jc w:val="center"/>
               <w:cnfStyle w:val="000000000000" w:firstRow="0" w:lastRow="0" w:firstColumn="0" w:lastColumn="0" w:oddVBand="0" w:evenVBand="0" w:oddHBand="0" w:evenHBand="0" w:firstRowFirstColumn="0" w:firstRowLastColumn="0" w:lastRowFirstColumn="0" w:lastRowLastColumn="0"/>
               <w:rPr>
                 <w:color w:val="2E74B5" w:themeColor="accent1" w:themeShade="BF"/>
@@ -1147,9 +1304,11 @@
           <w:tcPr>
             <w:tcW w:w="1103" w:type="dxa"/>
             <w:shd w:val="clear" w:color="auto" w:fill="FFFFFF" w:themeFill="background1"/>
-          </w:tcPr>
-          <w:p>
-            <w:pPr>
+            <w:vAlign w:val="center"/>
+          </w:tcPr>
+          <w:p>
+            <w:pPr>
+              <w:jc w:val="center"/>
               <w:cnfStyle w:val="000000000000" w:firstRow="0" w:lastRow="0" w:firstColumn="0" w:lastColumn="0" w:oddVBand="0" w:evenVBand="0" w:oddHBand="0" w:evenHBand="0" w:firstRowFirstColumn="0" w:firstRowLastColumn="0" w:lastRowFirstColumn="0" w:lastRowLastColumn="0"/>
               <w:rPr>
                 <w:color w:val="2E74B5" w:themeColor="accent1" w:themeShade="BF"/>
@@ -1161,9 +1320,11 @@
           <w:tcPr>
             <w:tcW w:w="1210" w:type="dxa"/>
             <w:shd w:val="clear" w:color="auto" w:fill="FFFFFF" w:themeFill="background1"/>
-          </w:tcPr>
-          <w:p>
-            <w:pPr>
+            <w:vAlign w:val="center"/>
+          </w:tcPr>
+          <w:p>
+            <w:pPr>
+              <w:jc w:val="center"/>
               <w:cnfStyle w:val="000000000000" w:firstRow="0" w:lastRow="0" w:firstColumn="0" w:lastColumn="0" w:oddVBand="0" w:evenVBand="0" w:oddHBand="0" w:evenHBand="0" w:firstRowFirstColumn="0" w:firstRowLastColumn="0" w:lastRowFirstColumn="0" w:lastRowLastColumn="0"/>
             </w:pPr>
           </w:p>
@@ -1172,9 +1333,11 @@
           <w:tcPr>
             <w:tcW w:w="0" w:type="auto"/>
             <w:shd w:val="clear" w:color="auto" w:fill="FFFFFF" w:themeFill="background1"/>
-          </w:tcPr>
-          <w:p>
-            <w:pPr>
+            <w:vAlign w:val="center"/>
+          </w:tcPr>
+          <w:p>
+            <w:pPr>
+              <w:jc w:val="center"/>
               <w:cnfStyle w:val="000000000000" w:firstRow="0" w:lastRow="0" w:firstColumn="0" w:lastColumn="0" w:oddVBand="0" w:evenVBand="0" w:oddHBand="0" w:evenHBand="0" w:firstRowFirstColumn="0" w:firstRowLastColumn="0" w:lastRowFirstColumn="0" w:lastRowLastColumn="0"/>
               <w:rPr>
                 <w:color w:val="2E74B5" w:themeColor="accent1" w:themeShade="BF"/>
@@ -1186,9 +1349,11 @@
           <w:tcPr>
             <w:tcW w:w="2447" w:type="dxa"/>
             <w:shd w:val="clear" w:color="auto" w:fill="FFFFFF" w:themeFill="background1"/>
-          </w:tcPr>
-          <w:p>
-            <w:pPr>
+            <w:vAlign w:val="center"/>
+          </w:tcPr>
+          <w:p>
+            <w:pPr>
+              <w:jc w:val="center"/>
               <w:cnfStyle w:val="000000000000" w:firstRow="0" w:lastRow="0" w:firstColumn="0" w:lastColumn="0" w:oddVBand="0" w:evenVBand="0" w:oddHBand="0" w:evenHBand="0" w:firstRowFirstColumn="0" w:firstRowLastColumn="0" w:lastRowFirstColumn="0" w:lastRowLastColumn="0"/>
             </w:pPr>
           </w:p>
@@ -1197,9 +1362,11 @@
           <w:tcPr>
             <w:tcW w:w="2163" w:type="dxa"/>
             <w:shd w:val="clear" w:color="auto" w:fill="FFFFFF" w:themeFill="background1"/>
-          </w:tcPr>
-          <w:p>
-            <w:pPr>
+            <w:vAlign w:val="center"/>
+          </w:tcPr>
+          <w:p>
+            <w:pPr>
+              <w:jc w:val="center"/>
               <w:cnfStyle w:val="000000000000" w:firstRow="0" w:lastRow="0" w:firstColumn="0" w:lastColumn="0" w:oddVBand="0" w:evenVBand="0" w:oddHBand="0" w:evenHBand="0" w:firstRowFirstColumn="0" w:firstRowLastColumn="0" w:lastRowFirstColumn="0" w:lastRowLastColumn="0"/>
             </w:pPr>
           </w:p>
@@ -1208,7 +1375,7 @@
     </w:tbl>
     <w:p>
       <w:pPr>
-        <w:pStyle w:val="Heading1"/>
+        <w:pStyle w:val="Cabealho1"/>
       </w:pPr>
     </w:p>
     <w:p>
@@ -1226,7 +1393,7 @@
     </w:p>
     <w:p>
       <w:pPr>
-        <w:pStyle w:val="Heading1"/>
+        <w:pStyle w:val="Cabealho1"/>
       </w:pPr>
       <w:r>
         <w:lastRenderedPageBreak/>
@@ -1235,8 +1402,6 @@
       <w:r>
         <w:t xml:space="preserve">de </w:t>
       </w:r>
-      <w:bookmarkStart w:id="0" w:name="_GoBack"/>
-      <w:bookmarkEnd w:id="0"/>
       <w:r>
         <w:t>utilizador</w:t>
       </w:r>
@@ -1244,7 +1409,7 @@
     <w:p/>
     <w:tbl>
       <w:tblPr>
-        <w:tblStyle w:val="GridTable6Colorful-Accent5"/>
+        <w:tblStyle w:val="TabeladeGrelha6Colorida-Destaque5"/>
         <w:tblW w:w="0" w:type="auto"/>
         <w:tblLook w:val="04A0" w:firstRow="1" w:lastRow="0" w:firstColumn="1" w:lastColumn="0" w:noHBand="0" w:noVBand="1"/>
       </w:tblPr>
@@ -1273,6 +1438,7 @@
             <w:tcW w:w="2584" w:type="dxa"/>
             <w:gridSpan w:val="2"/>
             <w:vMerge w:val="restart"/>
+            <w:vAlign w:val="center"/>
           </w:tcPr>
           <w:p>
             <w:pPr>
@@ -1297,6 +1463,7 @@
           <w:tcPr>
             <w:tcW w:w="2296" w:type="dxa"/>
             <w:gridSpan w:val="3"/>
+            <w:vAlign w:val="center"/>
           </w:tcPr>
           <w:p>
             <w:pPr>
@@ -1312,6 +1479,7 @@
           <w:tcPr>
             <w:tcW w:w="3047" w:type="dxa"/>
             <w:gridSpan w:val="3"/>
+            <w:vAlign w:val="center"/>
           </w:tcPr>
           <w:p>
             <w:pPr>
@@ -1327,13 +1495,8 @@
           <w:tcPr>
             <w:tcW w:w="1210" w:type="dxa"/>
             <w:vMerge w:val="restart"/>
-          </w:tcPr>
-          <w:p>
-            <w:pPr>
-              <w:jc w:val="center"/>
-              <w:cnfStyle w:val="100000000000" w:firstRow="1" w:lastRow="0" w:firstColumn="0" w:lastColumn="0" w:oddVBand="0" w:evenVBand="0" w:oddHBand="0" w:evenHBand="0" w:firstRowFirstColumn="0" w:firstRowLastColumn="0" w:lastRowFirstColumn="0" w:lastRowLastColumn="0"/>
-            </w:pPr>
-          </w:p>
+            <w:vAlign w:val="center"/>
+          </w:tcPr>
           <w:p>
             <w:pPr>
               <w:jc w:val="center"/>
@@ -1348,16 +1511,10 @@
           <w:tcPr>
             <w:tcW w:w="0" w:type="auto"/>
             <w:vMerge w:val="restart"/>
-          </w:tcPr>
-          <w:p>
-            <w:pPr>
-              <w:jc w:val="center"/>
-              <w:cnfStyle w:val="100000000000" w:firstRow="1" w:lastRow="0" w:firstColumn="0" w:lastColumn="0" w:oddVBand="0" w:evenVBand="0" w:oddHBand="0" w:evenHBand="0" w:firstRowFirstColumn="0" w:firstRowLastColumn="0" w:lastRowFirstColumn="0" w:lastRowLastColumn="0"/>
-            </w:pPr>
-          </w:p>
-          <w:p>
-            <w:pPr>
-              <w:jc w:val="center"/>
+            <w:vAlign w:val="center"/>
+          </w:tcPr>
+          <w:p>
+            <w:pPr>
               <w:cnfStyle w:val="100000000000" w:firstRow="1" w:lastRow="0" w:firstColumn="0" w:lastColumn="0" w:oddVBand="0" w:evenVBand="0" w:oddHBand="0" w:evenHBand="0" w:firstRowFirstColumn="0" w:firstRowLastColumn="0" w:lastRowFirstColumn="0" w:lastRowLastColumn="0"/>
               <w:rPr>
                 <w:color w:val="2E74B5" w:themeColor="accent1" w:themeShade="BF"/>
@@ -1372,6 +1529,7 @@
           <w:tcPr>
             <w:tcW w:w="2447" w:type="dxa"/>
             <w:vMerge w:val="restart"/>
+            <w:vAlign w:val="center"/>
           </w:tcPr>
           <w:p>
             <w:pPr>
@@ -1414,9 +1572,11 @@
             <w:tcW w:w="2584" w:type="dxa"/>
             <w:gridSpan w:val="2"/>
             <w:vMerge/>
-          </w:tcPr>
-          <w:p>
-            <w:pPr>
+            <w:vAlign w:val="center"/>
+          </w:tcPr>
+          <w:p>
+            <w:pPr>
+              <w:jc w:val="center"/>
               <w:rPr>
                 <w:color w:val="2E74B5" w:themeColor="accent1" w:themeShade="BF"/>
               </w:rPr>
@@ -1426,7 +1586,7 @@
         <w:tc>
           <w:tcPr>
             <w:tcW w:w="741" w:type="dxa"/>
-            <w:shd w:val="clear" w:color="auto" w:fill="D5DCE4" w:themeFill="text2" w:themeFillTint="33"/>
+            <w:vAlign w:val="center"/>
           </w:tcPr>
           <w:p>
             <w:pPr>
@@ -1441,7 +1601,7 @@
         <w:tc>
           <w:tcPr>
             <w:tcW w:w="695" w:type="dxa"/>
-            <w:shd w:val="clear" w:color="auto" w:fill="D5DCE4" w:themeFill="text2" w:themeFillTint="33"/>
+            <w:vAlign w:val="center"/>
           </w:tcPr>
           <w:p>
             <w:pPr>
@@ -1456,7 +1616,7 @@
         <w:tc>
           <w:tcPr>
             <w:tcW w:w="860" w:type="dxa"/>
-            <w:shd w:val="clear" w:color="auto" w:fill="D5DCE4" w:themeFill="text2" w:themeFillTint="33"/>
+            <w:vAlign w:val="center"/>
           </w:tcPr>
           <w:p>
             <w:pPr>
@@ -1474,7 +1634,7 @@
         <w:tc>
           <w:tcPr>
             <w:tcW w:w="1008" w:type="dxa"/>
-            <w:shd w:val="clear" w:color="auto" w:fill="D5DCE4" w:themeFill="text2" w:themeFillTint="33"/>
+            <w:vAlign w:val="center"/>
           </w:tcPr>
           <w:p>
             <w:pPr>
@@ -1492,7 +1652,7 @@
         <w:tc>
           <w:tcPr>
             <w:tcW w:w="936" w:type="dxa"/>
-            <w:shd w:val="clear" w:color="auto" w:fill="D5DCE4" w:themeFill="text2" w:themeFillTint="33"/>
+            <w:vAlign w:val="center"/>
           </w:tcPr>
           <w:p>
             <w:pPr>
@@ -1510,7 +1670,7 @@
         <w:tc>
           <w:tcPr>
             <w:tcW w:w="1103" w:type="dxa"/>
-            <w:shd w:val="clear" w:color="auto" w:fill="D5DCE4" w:themeFill="text2" w:themeFillTint="33"/>
+            <w:vAlign w:val="center"/>
           </w:tcPr>
           <w:p>
             <w:pPr>
@@ -1529,9 +1689,11 @@
           <w:tcPr>
             <w:tcW w:w="1210" w:type="dxa"/>
             <w:vMerge/>
-          </w:tcPr>
-          <w:p>
-            <w:pPr>
+            <w:vAlign w:val="center"/>
+          </w:tcPr>
+          <w:p>
+            <w:pPr>
+              <w:jc w:val="center"/>
               <w:cnfStyle w:val="000000100000" w:firstRow="0" w:lastRow="0" w:firstColumn="0" w:lastColumn="0" w:oddVBand="0" w:evenVBand="0" w:oddHBand="1" w:evenHBand="0" w:firstRowFirstColumn="0" w:firstRowLastColumn="0" w:lastRowFirstColumn="0" w:lastRowLastColumn="0"/>
             </w:pPr>
           </w:p>
@@ -1540,9 +1702,11 @@
           <w:tcPr>
             <w:tcW w:w="0" w:type="auto"/>
             <w:vMerge/>
-          </w:tcPr>
-          <w:p>
-            <w:pPr>
+            <w:vAlign w:val="center"/>
+          </w:tcPr>
+          <w:p>
+            <w:pPr>
+              <w:jc w:val="center"/>
               <w:cnfStyle w:val="000000100000" w:firstRow="0" w:lastRow="0" w:firstColumn="0" w:lastColumn="0" w:oddVBand="0" w:evenVBand="0" w:oddHBand="1" w:evenHBand="0" w:firstRowFirstColumn="0" w:firstRowLastColumn="0" w:lastRowFirstColumn="0" w:lastRowLastColumn="0"/>
               <w:rPr>
                 <w:color w:val="2E74B5" w:themeColor="accent1" w:themeShade="BF"/>
@@ -1554,9 +1718,11 @@
           <w:tcPr>
             <w:tcW w:w="2447" w:type="dxa"/>
             <w:vMerge/>
-          </w:tcPr>
-          <w:p>
-            <w:pPr>
+            <w:vAlign w:val="center"/>
+          </w:tcPr>
+          <w:p>
+            <w:pPr>
+              <w:jc w:val="center"/>
               <w:cnfStyle w:val="000000100000" w:firstRow="0" w:lastRow="0" w:firstColumn="0" w:lastColumn="0" w:oddVBand="0" w:evenVBand="0" w:oddHBand="1" w:evenHBand="0" w:firstRowFirstColumn="0" w:firstRowLastColumn="0" w:lastRowFirstColumn="0" w:lastRowLastColumn="0"/>
             </w:pPr>
           </w:p>
@@ -1581,12 +1747,25 @@
           <w:tcPr>
             <w:cnfStyle w:val="001000000000" w:firstRow="0" w:lastRow="0" w:firstColumn="1" w:lastColumn="0" w:oddVBand="0" w:evenVBand="0" w:oddHBand="0" w:evenHBand="0" w:firstRowFirstColumn="0" w:firstRowLastColumn="0" w:lastRowFirstColumn="0" w:lastRowLastColumn="0"/>
             <w:tcW w:w="498" w:type="dxa"/>
-          </w:tcPr>
-          <w:p>
-            <w:r>
+            <w:vAlign w:val="center"/>
+          </w:tcPr>
+          <w:p>
+            <w:pPr>
+              <w:jc w:val="center"/>
+              <w:rPr>
+                <w:b w:val="0"/>
+              </w:rPr>
+            </w:pPr>
+            <w:r>
+              <w:rPr>
+                <w:b w:val="0"/>
+              </w:rPr>
               <w:t>1</w:t>
             </w:r>
             <w:r>
+              <w:rPr>
+                <w:b w:val="0"/>
+              </w:rPr>
               <w:br/>
             </w:r>
           </w:p>
@@ -1594,9 +1773,12 @@
         <w:tc>
           <w:tcPr>
             <w:tcW w:w="2086" w:type="dxa"/>
-          </w:tcPr>
-          <w:p>
-            <w:pPr>
+            <w:shd w:val="clear" w:color="auto" w:fill="D9E2F3" w:themeFill="accent5" w:themeFillTint="33"/>
+            <w:vAlign w:val="center"/>
+          </w:tcPr>
+          <w:p>
+            <w:pPr>
+              <w:jc w:val="center"/>
               <w:cnfStyle w:val="000000000000" w:firstRow="0" w:lastRow="0" w:firstColumn="0" w:lastColumn="0" w:oddVBand="0" w:evenVBand="0" w:oddHBand="0" w:evenHBand="0" w:firstRowFirstColumn="0" w:firstRowLastColumn="0" w:lastRowFirstColumn="0" w:lastRowLastColumn="0"/>
               <w:rPr>
                 <w:b/>
@@ -1609,22 +1791,16 @@
               <w:t>Efetuar o registo na plataforma</w:t>
             </w:r>
           </w:p>
-          <w:p>
-            <w:pPr>
-              <w:cnfStyle w:val="000000000000" w:firstRow="0" w:lastRow="0" w:firstColumn="0" w:lastColumn="0" w:oddVBand="0" w:evenVBand="0" w:oddHBand="0" w:evenHBand="0" w:firstRowFirstColumn="0" w:firstRowLastColumn="0" w:lastRowFirstColumn="0" w:lastRowLastColumn="0"/>
-              <w:rPr>
-                <w:color w:val="2E74B5" w:themeColor="accent1" w:themeShade="BF"/>
-              </w:rPr>
-            </w:pPr>
-          </w:p>
         </w:tc>
         <w:tc>
           <w:tcPr>
             <w:tcW w:w="741" w:type="dxa"/>
             <w:shd w:val="clear" w:color="auto" w:fill="FFFFFF" w:themeFill="background1"/>
-          </w:tcPr>
-          <w:p>
-            <w:pPr>
+            <w:vAlign w:val="center"/>
+          </w:tcPr>
+          <w:p>
+            <w:pPr>
+              <w:jc w:val="center"/>
               <w:cnfStyle w:val="000000000000" w:firstRow="0" w:lastRow="0" w:firstColumn="0" w:lastColumn="0" w:oddVBand="0" w:evenVBand="0" w:oddHBand="0" w:evenHBand="0" w:firstRowFirstColumn="0" w:firstRowLastColumn="0" w:lastRowFirstColumn="0" w:lastRowLastColumn="0"/>
             </w:pPr>
           </w:p>
@@ -1633,9 +1809,11 @@
           <w:tcPr>
             <w:tcW w:w="695" w:type="dxa"/>
             <w:shd w:val="clear" w:color="auto" w:fill="FFFFFF" w:themeFill="background1"/>
-          </w:tcPr>
-          <w:p>
-            <w:pPr>
+            <w:vAlign w:val="center"/>
+          </w:tcPr>
+          <w:p>
+            <w:pPr>
+              <w:jc w:val="center"/>
               <w:cnfStyle w:val="000000000000" w:firstRow="0" w:lastRow="0" w:firstColumn="0" w:lastColumn="0" w:oddVBand="0" w:evenVBand="0" w:oddHBand="0" w:evenHBand="0" w:firstRowFirstColumn="0" w:firstRowLastColumn="0" w:lastRowFirstColumn="0" w:lastRowLastColumn="0"/>
               <w:rPr>
                 <w:color w:val="2E74B5" w:themeColor="accent1" w:themeShade="BF"/>
@@ -1647,23 +1825,29 @@
           <w:tcPr>
             <w:tcW w:w="860" w:type="dxa"/>
             <w:shd w:val="clear" w:color="auto" w:fill="FFFFFF" w:themeFill="background1"/>
-          </w:tcPr>
-          <w:p>
-            <w:pPr>
-              <w:cnfStyle w:val="000000000000" w:firstRow="0" w:lastRow="0" w:firstColumn="0" w:lastColumn="0" w:oddVBand="0" w:evenVBand="0" w:oddHBand="0" w:evenHBand="0" w:firstRowFirstColumn="0" w:firstRowLastColumn="0" w:lastRowFirstColumn="0" w:lastRowLastColumn="0"/>
-              <w:rPr>
-                <w:color w:val="2E74B5" w:themeColor="accent1" w:themeShade="BF"/>
-              </w:rPr>
-            </w:pPr>
+            <w:vAlign w:val="center"/>
+          </w:tcPr>
+          <w:p>
+            <w:pPr>
+              <w:jc w:val="center"/>
+              <w:cnfStyle w:val="000000000000" w:firstRow="0" w:lastRow="0" w:firstColumn="0" w:lastColumn="0" w:oddVBand="0" w:evenVBand="0" w:oddHBand="0" w:evenHBand="0" w:firstRowFirstColumn="0" w:firstRowLastColumn="0" w:lastRowFirstColumn="0" w:lastRowLastColumn="0"/>
+              <w:rPr>
+                <w:color w:val="2E74B5" w:themeColor="accent1" w:themeShade="BF"/>
+              </w:rPr>
+            </w:pPr>
+            <w:bookmarkStart w:id="0" w:name="_GoBack"/>
+            <w:bookmarkEnd w:id="0"/>
           </w:p>
         </w:tc>
         <w:tc>
           <w:tcPr>
             <w:tcW w:w="1008" w:type="dxa"/>
             <w:shd w:val="clear" w:color="auto" w:fill="FFFFFF" w:themeFill="background1"/>
-          </w:tcPr>
-          <w:p>
-            <w:pPr>
+            <w:vAlign w:val="center"/>
+          </w:tcPr>
+          <w:p>
+            <w:pPr>
+              <w:jc w:val="center"/>
               <w:cnfStyle w:val="000000000000" w:firstRow="0" w:lastRow="0" w:firstColumn="0" w:lastColumn="0" w:oddVBand="0" w:evenVBand="0" w:oddHBand="0" w:evenHBand="0" w:firstRowFirstColumn="0" w:firstRowLastColumn="0" w:lastRowFirstColumn="0" w:lastRowLastColumn="0"/>
               <w:rPr>
                 <w:color w:val="2E74B5" w:themeColor="accent1" w:themeShade="BF"/>
@@ -1675,9 +1859,11 @@
           <w:tcPr>
             <w:tcW w:w="936" w:type="dxa"/>
             <w:shd w:val="clear" w:color="auto" w:fill="FFFFFF" w:themeFill="background1"/>
-          </w:tcPr>
-          <w:p>
-            <w:pPr>
+            <w:vAlign w:val="center"/>
+          </w:tcPr>
+          <w:p>
+            <w:pPr>
+              <w:jc w:val="center"/>
               <w:cnfStyle w:val="000000000000" w:firstRow="0" w:lastRow="0" w:firstColumn="0" w:lastColumn="0" w:oddVBand="0" w:evenVBand="0" w:oddHBand="0" w:evenHBand="0" w:firstRowFirstColumn="0" w:firstRowLastColumn="0" w:lastRowFirstColumn="0" w:lastRowLastColumn="0"/>
               <w:rPr>
                 <w:color w:val="2E74B5" w:themeColor="accent1" w:themeShade="BF"/>
@@ -1689,9 +1875,11 @@
           <w:tcPr>
             <w:tcW w:w="1103" w:type="dxa"/>
             <w:shd w:val="clear" w:color="auto" w:fill="FFFFFF" w:themeFill="background1"/>
-          </w:tcPr>
-          <w:p>
-            <w:pPr>
+            <w:vAlign w:val="center"/>
+          </w:tcPr>
+          <w:p>
+            <w:pPr>
+              <w:jc w:val="center"/>
               <w:cnfStyle w:val="000000000000" w:firstRow="0" w:lastRow="0" w:firstColumn="0" w:lastColumn="0" w:oddVBand="0" w:evenVBand="0" w:oddHBand="0" w:evenHBand="0" w:firstRowFirstColumn="0" w:firstRowLastColumn="0" w:lastRowFirstColumn="0" w:lastRowLastColumn="0"/>
               <w:rPr>
                 <w:color w:val="2E74B5" w:themeColor="accent1" w:themeShade="BF"/>
@@ -1703,9 +1891,11 @@
           <w:tcPr>
             <w:tcW w:w="1210" w:type="dxa"/>
             <w:shd w:val="clear" w:color="auto" w:fill="FFFFFF" w:themeFill="background1"/>
-          </w:tcPr>
-          <w:p>
-            <w:pPr>
+            <w:vAlign w:val="center"/>
+          </w:tcPr>
+          <w:p>
+            <w:pPr>
+              <w:jc w:val="center"/>
               <w:cnfStyle w:val="000000000000" w:firstRow="0" w:lastRow="0" w:firstColumn="0" w:lastColumn="0" w:oddVBand="0" w:evenVBand="0" w:oddHBand="0" w:evenHBand="0" w:firstRowFirstColumn="0" w:firstRowLastColumn="0" w:lastRowFirstColumn="0" w:lastRowLastColumn="0"/>
             </w:pPr>
           </w:p>
@@ -1714,9 +1904,11 @@
           <w:tcPr>
             <w:tcW w:w="0" w:type="auto"/>
             <w:shd w:val="clear" w:color="auto" w:fill="FFFFFF" w:themeFill="background1"/>
-          </w:tcPr>
-          <w:p>
-            <w:pPr>
+            <w:vAlign w:val="center"/>
+          </w:tcPr>
+          <w:p>
+            <w:pPr>
+              <w:jc w:val="center"/>
               <w:cnfStyle w:val="000000000000" w:firstRow="0" w:lastRow="0" w:firstColumn="0" w:lastColumn="0" w:oddVBand="0" w:evenVBand="0" w:oddHBand="0" w:evenHBand="0" w:firstRowFirstColumn="0" w:firstRowLastColumn="0" w:lastRowFirstColumn="0" w:lastRowLastColumn="0"/>
               <w:rPr>
                 <w:color w:val="2E74B5" w:themeColor="accent1" w:themeShade="BF"/>
@@ -1728,9 +1920,11 @@
           <w:tcPr>
             <w:tcW w:w="2447" w:type="dxa"/>
             <w:shd w:val="clear" w:color="auto" w:fill="FFFFFF" w:themeFill="background1"/>
-          </w:tcPr>
-          <w:p>
-            <w:pPr>
+            <w:vAlign w:val="center"/>
+          </w:tcPr>
+          <w:p>
+            <w:pPr>
+              <w:jc w:val="center"/>
               <w:cnfStyle w:val="000000000000" w:firstRow="0" w:lastRow="0" w:firstColumn="0" w:lastColumn="0" w:oddVBand="0" w:evenVBand="0" w:oddHBand="0" w:evenHBand="0" w:firstRowFirstColumn="0" w:firstRowLastColumn="0" w:lastRowFirstColumn="0" w:lastRowLastColumn="0"/>
             </w:pPr>
           </w:p>
@@ -1756,9 +1950,20 @@
           <w:tcPr>
             <w:cnfStyle w:val="001000000000" w:firstRow="0" w:lastRow="0" w:firstColumn="1" w:lastColumn="0" w:oddVBand="0" w:evenVBand="0" w:oddHBand="0" w:evenHBand="0" w:firstRowFirstColumn="0" w:firstRowLastColumn="0" w:lastRowFirstColumn="0" w:lastRowLastColumn="0"/>
             <w:tcW w:w="498" w:type="dxa"/>
-          </w:tcPr>
-          <w:p>
-            <w:r>
+            <w:shd w:val="clear" w:color="auto" w:fill="auto"/>
+            <w:vAlign w:val="center"/>
+          </w:tcPr>
+          <w:p>
+            <w:pPr>
+              <w:jc w:val="center"/>
+              <w:rPr>
+                <w:b w:val="0"/>
+              </w:rPr>
+            </w:pPr>
+            <w:r>
+              <w:rPr>
+                <w:b w:val="0"/>
+              </w:rPr>
               <w:t>2</w:t>
             </w:r>
           </w:p>
@@ -1766,9 +1971,11 @@
         <w:tc>
           <w:tcPr>
             <w:tcW w:w="2086" w:type="dxa"/>
-          </w:tcPr>
-          <w:p>
-            <w:pPr>
+            <w:vAlign w:val="center"/>
+          </w:tcPr>
+          <w:p>
+            <w:pPr>
+              <w:jc w:val="center"/>
               <w:cnfStyle w:val="000000100000" w:firstRow="0" w:lastRow="0" w:firstColumn="0" w:lastColumn="0" w:oddVBand="0" w:evenVBand="0" w:oddHBand="1" w:evenHBand="0" w:firstRowFirstColumn="0" w:firstRowLastColumn="0" w:lastRowFirstColumn="0" w:lastRowLastColumn="0"/>
               <w:rPr>
                 <w:b/>
@@ -1781,22 +1988,16 @@
               <w:t>Selecionar uma botija</w:t>
             </w:r>
           </w:p>
-          <w:p>
-            <w:pPr>
-              <w:cnfStyle w:val="000000100000" w:firstRow="0" w:lastRow="0" w:firstColumn="0" w:lastColumn="0" w:oddVBand="0" w:evenVBand="0" w:oddHBand="1" w:evenHBand="0" w:firstRowFirstColumn="0" w:firstRowLastColumn="0" w:lastRowFirstColumn="0" w:lastRowLastColumn="0"/>
-              <w:rPr>
-                <w:b/>
-              </w:rPr>
-            </w:pPr>
-          </w:p>
         </w:tc>
         <w:tc>
           <w:tcPr>
             <w:tcW w:w="741" w:type="dxa"/>
             <w:shd w:val="clear" w:color="auto" w:fill="FFFFFF" w:themeFill="background1"/>
-          </w:tcPr>
-          <w:p>
-            <w:pPr>
+            <w:vAlign w:val="center"/>
+          </w:tcPr>
+          <w:p>
+            <w:pPr>
+              <w:jc w:val="center"/>
               <w:cnfStyle w:val="000000100000" w:firstRow="0" w:lastRow="0" w:firstColumn="0" w:lastColumn="0" w:oddVBand="0" w:evenVBand="0" w:oddHBand="1" w:evenHBand="0" w:firstRowFirstColumn="0" w:firstRowLastColumn="0" w:lastRowFirstColumn="0" w:lastRowLastColumn="0"/>
             </w:pPr>
           </w:p>
@@ -1805,9 +2006,11 @@
           <w:tcPr>
             <w:tcW w:w="695" w:type="dxa"/>
             <w:shd w:val="clear" w:color="auto" w:fill="FFFFFF" w:themeFill="background1"/>
-          </w:tcPr>
-          <w:p>
-            <w:pPr>
+            <w:vAlign w:val="center"/>
+          </w:tcPr>
+          <w:p>
+            <w:pPr>
+              <w:jc w:val="center"/>
               <w:cnfStyle w:val="000000100000" w:firstRow="0" w:lastRow="0" w:firstColumn="0" w:lastColumn="0" w:oddVBand="0" w:evenVBand="0" w:oddHBand="1" w:evenHBand="0" w:firstRowFirstColumn="0" w:firstRowLastColumn="0" w:lastRowFirstColumn="0" w:lastRowLastColumn="0"/>
               <w:rPr>
                 <w:color w:val="2E74B5" w:themeColor="accent1" w:themeShade="BF"/>
@@ -1819,9 +2022,11 @@
           <w:tcPr>
             <w:tcW w:w="860" w:type="dxa"/>
             <w:shd w:val="clear" w:color="auto" w:fill="FFFFFF" w:themeFill="background1"/>
-          </w:tcPr>
-          <w:p>
-            <w:pPr>
+            <w:vAlign w:val="center"/>
+          </w:tcPr>
+          <w:p>
+            <w:pPr>
+              <w:jc w:val="center"/>
               <w:cnfStyle w:val="000000100000" w:firstRow="0" w:lastRow="0" w:firstColumn="0" w:lastColumn="0" w:oddVBand="0" w:evenVBand="0" w:oddHBand="1" w:evenHBand="0" w:firstRowFirstColumn="0" w:firstRowLastColumn="0" w:lastRowFirstColumn="0" w:lastRowLastColumn="0"/>
               <w:rPr>
                 <w:color w:val="2E74B5" w:themeColor="accent1" w:themeShade="BF"/>
@@ -1833,9 +2038,11 @@
           <w:tcPr>
             <w:tcW w:w="1008" w:type="dxa"/>
             <w:shd w:val="clear" w:color="auto" w:fill="FFFFFF" w:themeFill="background1"/>
-          </w:tcPr>
-          <w:p>
-            <w:pPr>
+            <w:vAlign w:val="center"/>
+          </w:tcPr>
+          <w:p>
+            <w:pPr>
+              <w:jc w:val="center"/>
               <w:cnfStyle w:val="000000100000" w:firstRow="0" w:lastRow="0" w:firstColumn="0" w:lastColumn="0" w:oddVBand="0" w:evenVBand="0" w:oddHBand="1" w:evenHBand="0" w:firstRowFirstColumn="0" w:firstRowLastColumn="0" w:lastRowFirstColumn="0" w:lastRowLastColumn="0"/>
               <w:rPr>
                 <w:color w:val="2E74B5" w:themeColor="accent1" w:themeShade="BF"/>
@@ -1847,9 +2054,11 @@
           <w:tcPr>
             <w:tcW w:w="936" w:type="dxa"/>
             <w:shd w:val="clear" w:color="auto" w:fill="FFFFFF" w:themeFill="background1"/>
-          </w:tcPr>
-          <w:p>
-            <w:pPr>
+            <w:vAlign w:val="center"/>
+          </w:tcPr>
+          <w:p>
+            <w:pPr>
+              <w:jc w:val="center"/>
               <w:cnfStyle w:val="000000100000" w:firstRow="0" w:lastRow="0" w:firstColumn="0" w:lastColumn="0" w:oddVBand="0" w:evenVBand="0" w:oddHBand="1" w:evenHBand="0" w:firstRowFirstColumn="0" w:firstRowLastColumn="0" w:lastRowFirstColumn="0" w:lastRowLastColumn="0"/>
               <w:rPr>
                 <w:color w:val="2E74B5" w:themeColor="accent1" w:themeShade="BF"/>
@@ -1861,9 +2070,11 @@
           <w:tcPr>
             <w:tcW w:w="1103" w:type="dxa"/>
             <w:shd w:val="clear" w:color="auto" w:fill="FFFFFF" w:themeFill="background1"/>
-          </w:tcPr>
-          <w:p>
-            <w:pPr>
+            <w:vAlign w:val="center"/>
+          </w:tcPr>
+          <w:p>
+            <w:pPr>
+              <w:jc w:val="center"/>
               <w:cnfStyle w:val="000000100000" w:firstRow="0" w:lastRow="0" w:firstColumn="0" w:lastColumn="0" w:oddVBand="0" w:evenVBand="0" w:oddHBand="1" w:evenHBand="0" w:firstRowFirstColumn="0" w:firstRowLastColumn="0" w:lastRowFirstColumn="0" w:lastRowLastColumn="0"/>
               <w:rPr>
                 <w:color w:val="2E74B5" w:themeColor="accent1" w:themeShade="BF"/>
@@ -1875,9 +2086,11 @@
           <w:tcPr>
             <w:tcW w:w="1210" w:type="dxa"/>
             <w:shd w:val="clear" w:color="auto" w:fill="FFFFFF" w:themeFill="background1"/>
-          </w:tcPr>
-          <w:p>
-            <w:pPr>
+            <w:vAlign w:val="center"/>
+          </w:tcPr>
+          <w:p>
+            <w:pPr>
+              <w:jc w:val="center"/>
               <w:cnfStyle w:val="000000100000" w:firstRow="0" w:lastRow="0" w:firstColumn="0" w:lastColumn="0" w:oddVBand="0" w:evenVBand="0" w:oddHBand="1" w:evenHBand="0" w:firstRowFirstColumn="0" w:firstRowLastColumn="0" w:lastRowFirstColumn="0" w:lastRowLastColumn="0"/>
             </w:pPr>
           </w:p>
@@ -1886,9 +2099,11 @@
           <w:tcPr>
             <w:tcW w:w="0" w:type="auto"/>
             <w:shd w:val="clear" w:color="auto" w:fill="FFFFFF" w:themeFill="background1"/>
-          </w:tcPr>
-          <w:p>
-            <w:pPr>
+            <w:vAlign w:val="center"/>
+          </w:tcPr>
+          <w:p>
+            <w:pPr>
+              <w:jc w:val="center"/>
               <w:cnfStyle w:val="000000100000" w:firstRow="0" w:lastRow="0" w:firstColumn="0" w:lastColumn="0" w:oddVBand="0" w:evenVBand="0" w:oddHBand="1" w:evenHBand="0" w:firstRowFirstColumn="0" w:firstRowLastColumn="0" w:lastRowFirstColumn="0" w:lastRowLastColumn="0"/>
               <w:rPr>
                 <w:color w:val="2E74B5" w:themeColor="accent1" w:themeShade="BF"/>
@@ -1900,9 +2115,11 @@
           <w:tcPr>
             <w:tcW w:w="2447" w:type="dxa"/>
             <w:shd w:val="clear" w:color="auto" w:fill="FFFFFF" w:themeFill="background1"/>
-          </w:tcPr>
-          <w:p>
-            <w:pPr>
+            <w:vAlign w:val="center"/>
+          </w:tcPr>
+          <w:p>
+            <w:pPr>
+              <w:jc w:val="center"/>
               <w:cnfStyle w:val="000000100000" w:firstRow="0" w:lastRow="0" w:firstColumn="0" w:lastColumn="0" w:oddVBand="0" w:evenVBand="0" w:oddHBand="1" w:evenHBand="0" w:firstRowFirstColumn="0" w:firstRowLastColumn="0" w:lastRowFirstColumn="0" w:lastRowLastColumn="0"/>
             </w:pPr>
           </w:p>
@@ -1924,9 +2141,19 @@
           <w:tcPr>
             <w:cnfStyle w:val="001000000000" w:firstRow="0" w:lastRow="0" w:firstColumn="1" w:lastColumn="0" w:oddVBand="0" w:evenVBand="0" w:oddHBand="0" w:evenHBand="0" w:firstRowFirstColumn="0" w:firstRowLastColumn="0" w:lastRowFirstColumn="0" w:lastRowLastColumn="0"/>
             <w:tcW w:w="498" w:type="dxa"/>
-          </w:tcPr>
-          <w:p>
-            <w:r>
+            <w:vAlign w:val="center"/>
+          </w:tcPr>
+          <w:p>
+            <w:pPr>
+              <w:jc w:val="center"/>
+              <w:rPr>
+                <w:b w:val="0"/>
+              </w:rPr>
+            </w:pPr>
+            <w:r>
+              <w:rPr>
+                <w:b w:val="0"/>
+              </w:rPr>
               <w:t>3</w:t>
             </w:r>
           </w:p>
@@ -1934,46 +2161,245 @@
         <w:tc>
           <w:tcPr>
             <w:tcW w:w="2086" w:type="dxa"/>
-          </w:tcPr>
-          <w:p>
-            <w:pPr>
+            <w:shd w:val="clear" w:color="auto" w:fill="D9E2F3" w:themeFill="accent5" w:themeFillTint="33"/>
+            <w:vAlign w:val="center"/>
+          </w:tcPr>
+          <w:p>
+            <w:pPr>
+              <w:jc w:val="center"/>
               <w:cnfStyle w:val="000000000000" w:firstRow="0" w:lastRow="0" w:firstColumn="0" w:lastColumn="0" w:oddVBand="0" w:evenVBand="0" w:oddHBand="0" w:evenHBand="0" w:firstRowFirstColumn="0" w:firstRowLastColumn="0" w:lastRowFirstColumn="0" w:lastRowLastColumn="0"/>
               <w:rPr>
                 <w:b/>
               </w:rPr>
             </w:pPr>
-            <w:r>
+          </w:p>
+          <w:p>
+            <w:pPr>
+              <w:jc w:val="center"/>
+              <w:cnfStyle w:val="000000000000" w:firstRow="0" w:lastRow="0" w:firstColumn="0" w:lastColumn="0" w:oddVBand="0" w:evenVBand="0" w:oddHBand="0" w:evenHBand="0" w:firstRowFirstColumn="0" w:firstRowLastColumn="0" w:lastRowFirstColumn="0" w:lastRowLastColumn="0"/>
               <w:rPr>
                 <w:b/>
               </w:rPr>
+            </w:pPr>
+            <w:r>
+              <w:rPr>
+                <w:b/>
+              </w:rPr>
               <w:t>Comprar uma botija</w:t>
             </w:r>
           </w:p>
           <w:p>
             <w:pPr>
+              <w:jc w:val="center"/>
               <w:cnfStyle w:val="000000000000" w:firstRow="0" w:lastRow="0" w:firstColumn="0" w:lastColumn="0" w:oddVBand="0" w:evenVBand="0" w:oddHBand="0" w:evenHBand="0" w:firstRowFirstColumn="0" w:firstRowLastColumn="0" w:lastRowFirstColumn="0" w:lastRowLastColumn="0"/>
               <w:rPr>
                 <w:b/>
               </w:rPr>
             </w:pPr>
           </w:p>
-          <w:p>
-            <w:pPr>
-              <w:cnfStyle w:val="000000000000" w:firstRow="0" w:lastRow="0" w:firstColumn="0" w:lastColumn="0" w:oddVBand="0" w:evenVBand="0" w:oddHBand="0" w:evenHBand="0" w:firstRowFirstColumn="0" w:firstRowLastColumn="0" w:lastRowFirstColumn="0" w:lastRowLastColumn="0"/>
+        </w:tc>
+        <w:tc>
+          <w:tcPr>
+            <w:tcW w:w="741" w:type="dxa"/>
+            <w:shd w:val="clear" w:color="auto" w:fill="FFFFFF" w:themeFill="background1"/>
+            <w:vAlign w:val="center"/>
+          </w:tcPr>
+          <w:p>
+            <w:pPr>
+              <w:jc w:val="center"/>
+              <w:cnfStyle w:val="000000000000" w:firstRow="0" w:lastRow="0" w:firstColumn="0" w:lastColumn="0" w:oddVBand="0" w:evenVBand="0" w:oddHBand="0" w:evenHBand="0" w:firstRowFirstColumn="0" w:firstRowLastColumn="0" w:lastRowFirstColumn="0" w:lastRowLastColumn="0"/>
+            </w:pPr>
+          </w:p>
+        </w:tc>
+        <w:tc>
+          <w:tcPr>
+            <w:tcW w:w="695" w:type="dxa"/>
+            <w:shd w:val="clear" w:color="auto" w:fill="FFFFFF" w:themeFill="background1"/>
+            <w:vAlign w:val="center"/>
+          </w:tcPr>
+          <w:p>
+            <w:pPr>
+              <w:jc w:val="center"/>
+              <w:cnfStyle w:val="000000000000" w:firstRow="0" w:lastRow="0" w:firstColumn="0" w:lastColumn="0" w:oddVBand="0" w:evenVBand="0" w:oddHBand="0" w:evenHBand="0" w:firstRowFirstColumn="0" w:firstRowLastColumn="0" w:lastRowFirstColumn="0" w:lastRowLastColumn="0"/>
+              <w:rPr>
+                <w:color w:val="2E74B5" w:themeColor="accent1" w:themeShade="BF"/>
+              </w:rPr>
+            </w:pPr>
+          </w:p>
+        </w:tc>
+        <w:tc>
+          <w:tcPr>
+            <w:tcW w:w="860" w:type="dxa"/>
+            <w:shd w:val="clear" w:color="auto" w:fill="FFFFFF" w:themeFill="background1"/>
+            <w:vAlign w:val="center"/>
+          </w:tcPr>
+          <w:p>
+            <w:pPr>
+              <w:jc w:val="center"/>
+              <w:cnfStyle w:val="000000000000" w:firstRow="0" w:lastRow="0" w:firstColumn="0" w:lastColumn="0" w:oddVBand="0" w:evenVBand="0" w:oddHBand="0" w:evenHBand="0" w:firstRowFirstColumn="0" w:firstRowLastColumn="0" w:lastRowFirstColumn="0" w:lastRowLastColumn="0"/>
+              <w:rPr>
+                <w:color w:val="2E74B5" w:themeColor="accent1" w:themeShade="BF"/>
+              </w:rPr>
+            </w:pPr>
+          </w:p>
+        </w:tc>
+        <w:tc>
+          <w:tcPr>
+            <w:tcW w:w="1008" w:type="dxa"/>
+            <w:shd w:val="clear" w:color="auto" w:fill="FFFFFF" w:themeFill="background1"/>
+            <w:vAlign w:val="center"/>
+          </w:tcPr>
+          <w:p>
+            <w:pPr>
+              <w:jc w:val="center"/>
+              <w:cnfStyle w:val="000000000000" w:firstRow="0" w:lastRow="0" w:firstColumn="0" w:lastColumn="0" w:oddVBand="0" w:evenVBand="0" w:oddHBand="0" w:evenHBand="0" w:firstRowFirstColumn="0" w:firstRowLastColumn="0" w:lastRowFirstColumn="0" w:lastRowLastColumn="0"/>
+              <w:rPr>
+                <w:color w:val="2E74B5" w:themeColor="accent1" w:themeShade="BF"/>
+              </w:rPr>
+            </w:pPr>
+          </w:p>
+        </w:tc>
+        <w:tc>
+          <w:tcPr>
+            <w:tcW w:w="936" w:type="dxa"/>
+            <w:shd w:val="clear" w:color="auto" w:fill="FFFFFF" w:themeFill="background1"/>
+            <w:vAlign w:val="center"/>
+          </w:tcPr>
+          <w:p>
+            <w:pPr>
+              <w:jc w:val="center"/>
+              <w:cnfStyle w:val="000000000000" w:firstRow="0" w:lastRow="0" w:firstColumn="0" w:lastColumn="0" w:oddVBand="0" w:evenVBand="0" w:oddHBand="0" w:evenHBand="0" w:firstRowFirstColumn="0" w:firstRowLastColumn="0" w:lastRowFirstColumn="0" w:lastRowLastColumn="0"/>
+              <w:rPr>
+                <w:color w:val="2E74B5" w:themeColor="accent1" w:themeShade="BF"/>
+              </w:rPr>
+            </w:pPr>
+          </w:p>
+        </w:tc>
+        <w:tc>
+          <w:tcPr>
+            <w:tcW w:w="1103" w:type="dxa"/>
+            <w:shd w:val="clear" w:color="auto" w:fill="FFFFFF" w:themeFill="background1"/>
+            <w:vAlign w:val="center"/>
+          </w:tcPr>
+          <w:p>
+            <w:pPr>
+              <w:jc w:val="center"/>
+              <w:cnfStyle w:val="000000000000" w:firstRow="0" w:lastRow="0" w:firstColumn="0" w:lastColumn="0" w:oddVBand="0" w:evenVBand="0" w:oddHBand="0" w:evenHBand="0" w:firstRowFirstColumn="0" w:firstRowLastColumn="0" w:lastRowFirstColumn="0" w:lastRowLastColumn="0"/>
+              <w:rPr>
+                <w:color w:val="2E74B5" w:themeColor="accent1" w:themeShade="BF"/>
+              </w:rPr>
+            </w:pPr>
+          </w:p>
+        </w:tc>
+        <w:tc>
+          <w:tcPr>
+            <w:tcW w:w="1210" w:type="dxa"/>
+            <w:shd w:val="clear" w:color="auto" w:fill="FFFFFF" w:themeFill="background1"/>
+            <w:vAlign w:val="center"/>
+          </w:tcPr>
+          <w:p>
+            <w:pPr>
+              <w:jc w:val="center"/>
+              <w:cnfStyle w:val="000000000000" w:firstRow="0" w:lastRow="0" w:firstColumn="0" w:lastColumn="0" w:oddVBand="0" w:evenVBand="0" w:oddHBand="0" w:evenHBand="0" w:firstRowFirstColumn="0" w:firstRowLastColumn="0" w:lastRowFirstColumn="0" w:lastRowLastColumn="0"/>
+            </w:pPr>
+          </w:p>
+        </w:tc>
+        <w:tc>
+          <w:tcPr>
+            <w:tcW w:w="0" w:type="auto"/>
+            <w:shd w:val="clear" w:color="auto" w:fill="FFFFFF" w:themeFill="background1"/>
+            <w:vAlign w:val="center"/>
+          </w:tcPr>
+          <w:p>
+            <w:pPr>
+              <w:jc w:val="center"/>
+              <w:cnfStyle w:val="000000000000" w:firstRow="0" w:lastRow="0" w:firstColumn="0" w:lastColumn="0" w:oddVBand="0" w:evenVBand="0" w:oddHBand="0" w:evenHBand="0" w:firstRowFirstColumn="0" w:firstRowLastColumn="0" w:lastRowFirstColumn="0" w:lastRowLastColumn="0"/>
+              <w:rPr>
+                <w:color w:val="2E74B5" w:themeColor="accent1" w:themeShade="BF"/>
+              </w:rPr>
+            </w:pPr>
+          </w:p>
+        </w:tc>
+        <w:tc>
+          <w:tcPr>
+            <w:tcW w:w="2447" w:type="dxa"/>
+            <w:shd w:val="clear" w:color="auto" w:fill="FFFFFF" w:themeFill="background1"/>
+            <w:vAlign w:val="center"/>
+          </w:tcPr>
+          <w:p>
+            <w:pPr>
+              <w:jc w:val="center"/>
+              <w:cnfStyle w:val="000000000000" w:firstRow="0" w:lastRow="0" w:firstColumn="0" w:lastColumn="0" w:oddVBand="0" w:evenVBand="0" w:oddHBand="0" w:evenHBand="0" w:firstRowFirstColumn="0" w:firstRowLastColumn="0" w:lastRowFirstColumn="0" w:lastRowLastColumn="0"/>
+            </w:pPr>
+          </w:p>
+        </w:tc>
+        <w:tc>
+          <w:tcPr>
+            <w:tcW w:w="2163" w:type="dxa"/>
+            <w:shd w:val="clear" w:color="auto" w:fill="FFFFFF" w:themeFill="background1"/>
+          </w:tcPr>
+          <w:p>
+            <w:pPr>
+              <w:cnfStyle w:val="000000000000" w:firstRow="0" w:lastRow="0" w:firstColumn="0" w:lastColumn="0" w:oddVBand="0" w:evenVBand="0" w:oddHBand="0" w:evenHBand="0" w:firstRowFirstColumn="0" w:firstRowLastColumn="0" w:lastRowFirstColumn="0" w:lastRowLastColumn="0"/>
+            </w:pPr>
+          </w:p>
+        </w:tc>
+      </w:tr>
+      <w:tr>
+        <w:trPr>
+          <w:cnfStyle w:val="000000100000" w:firstRow="0" w:lastRow="0" w:firstColumn="0" w:lastColumn="0" w:oddVBand="0" w:evenVBand="0" w:oddHBand="1" w:evenHBand="0" w:firstRowFirstColumn="0" w:firstRowLastColumn="0" w:lastRowFirstColumn="0" w:lastRowLastColumn="0"/>
+          <w:trHeight w:val="496"/>
+        </w:trPr>
+        <w:tc>
+          <w:tcPr>
+            <w:cnfStyle w:val="001000000000" w:firstRow="0" w:lastRow="0" w:firstColumn="1" w:lastColumn="0" w:oddVBand="0" w:evenVBand="0" w:oddHBand="0" w:evenHBand="0" w:firstRowFirstColumn="0" w:firstRowLastColumn="0" w:lastRowFirstColumn="0" w:lastRowLastColumn="0"/>
+            <w:tcW w:w="498" w:type="dxa"/>
+            <w:shd w:val="clear" w:color="auto" w:fill="auto"/>
+            <w:vAlign w:val="center"/>
+          </w:tcPr>
+          <w:p>
+            <w:pPr>
+              <w:jc w:val="center"/>
+              <w:rPr>
+                <w:b w:val="0"/>
+              </w:rPr>
+            </w:pPr>
+            <w:r>
+              <w:rPr>
+                <w:b w:val="0"/>
+              </w:rPr>
+              <w:t>3.1</w:t>
+            </w:r>
+          </w:p>
+        </w:tc>
+        <w:tc>
+          <w:tcPr>
+            <w:tcW w:w="2086" w:type="dxa"/>
+            <w:vAlign w:val="center"/>
+          </w:tcPr>
+          <w:p>
+            <w:pPr>
+              <w:jc w:val="center"/>
+              <w:cnfStyle w:val="000000100000" w:firstRow="0" w:lastRow="0" w:firstColumn="0" w:lastColumn="0" w:oddVBand="0" w:evenVBand="0" w:oddHBand="1" w:evenHBand="0" w:firstRowFirstColumn="0" w:firstRowLastColumn="0" w:lastRowFirstColumn="0" w:lastRowLastColumn="0"/>
+            </w:pPr>
+            <w:r>
               <w:rPr>
                 <w:b/>
               </w:rPr>
-            </w:pPr>
+              <w:t>Escolher um dos métodos de pagamento</w:t>
+            </w:r>
           </w:p>
         </w:tc>
         <w:tc>
           <w:tcPr>
             <w:tcW w:w="741" w:type="dxa"/>
             <w:shd w:val="clear" w:color="auto" w:fill="FFFFFF" w:themeFill="background1"/>
-          </w:tcPr>
-          <w:p>
-            <w:pPr>
-              <w:cnfStyle w:val="000000000000" w:firstRow="0" w:lastRow="0" w:firstColumn="0" w:lastColumn="0" w:oddVBand="0" w:evenVBand="0" w:oddHBand="0" w:evenHBand="0" w:firstRowFirstColumn="0" w:firstRowLastColumn="0" w:lastRowFirstColumn="0" w:lastRowLastColumn="0"/>
+            <w:vAlign w:val="center"/>
+          </w:tcPr>
+          <w:p>
+            <w:pPr>
+              <w:jc w:val="center"/>
+              <w:cnfStyle w:val="000000100000" w:firstRow="0" w:lastRow="0" w:firstColumn="0" w:lastColumn="0" w:oddVBand="0" w:evenVBand="0" w:oddHBand="1" w:evenHBand="0" w:firstRowFirstColumn="0" w:firstRowLastColumn="0" w:lastRowFirstColumn="0" w:lastRowLastColumn="0"/>
             </w:pPr>
           </w:p>
         </w:tc>
@@ -1981,10 +2407,12 @@
           <w:tcPr>
             <w:tcW w:w="695" w:type="dxa"/>
             <w:shd w:val="clear" w:color="auto" w:fill="FFFFFF" w:themeFill="background1"/>
-          </w:tcPr>
-          <w:p>
-            <w:pPr>
-              <w:cnfStyle w:val="000000000000" w:firstRow="0" w:lastRow="0" w:firstColumn="0" w:lastColumn="0" w:oddVBand="0" w:evenVBand="0" w:oddHBand="0" w:evenHBand="0" w:firstRowFirstColumn="0" w:firstRowLastColumn="0" w:lastRowFirstColumn="0" w:lastRowLastColumn="0"/>
+            <w:vAlign w:val="center"/>
+          </w:tcPr>
+          <w:p>
+            <w:pPr>
+              <w:jc w:val="center"/>
+              <w:cnfStyle w:val="000000100000" w:firstRow="0" w:lastRow="0" w:firstColumn="0" w:lastColumn="0" w:oddVBand="0" w:evenVBand="0" w:oddHBand="1" w:evenHBand="0" w:firstRowFirstColumn="0" w:firstRowLastColumn="0" w:lastRowFirstColumn="0" w:lastRowLastColumn="0"/>
               <w:rPr>
                 <w:color w:val="2E74B5" w:themeColor="accent1" w:themeShade="BF"/>
               </w:rPr>
@@ -1995,10 +2423,12 @@
           <w:tcPr>
             <w:tcW w:w="860" w:type="dxa"/>
             <w:shd w:val="clear" w:color="auto" w:fill="FFFFFF" w:themeFill="background1"/>
-          </w:tcPr>
-          <w:p>
-            <w:pPr>
-              <w:cnfStyle w:val="000000000000" w:firstRow="0" w:lastRow="0" w:firstColumn="0" w:lastColumn="0" w:oddVBand="0" w:evenVBand="0" w:oddHBand="0" w:evenHBand="0" w:firstRowFirstColumn="0" w:firstRowLastColumn="0" w:lastRowFirstColumn="0" w:lastRowLastColumn="0"/>
+            <w:vAlign w:val="center"/>
+          </w:tcPr>
+          <w:p>
+            <w:pPr>
+              <w:jc w:val="center"/>
+              <w:cnfStyle w:val="000000100000" w:firstRow="0" w:lastRow="0" w:firstColumn="0" w:lastColumn="0" w:oddVBand="0" w:evenVBand="0" w:oddHBand="1" w:evenHBand="0" w:firstRowFirstColumn="0" w:firstRowLastColumn="0" w:lastRowFirstColumn="0" w:lastRowLastColumn="0"/>
               <w:rPr>
                 <w:color w:val="2E74B5" w:themeColor="accent1" w:themeShade="BF"/>
               </w:rPr>
@@ -2009,13 +2439,12 @@
           <w:tcPr>
             <w:tcW w:w="1008" w:type="dxa"/>
             <w:shd w:val="clear" w:color="auto" w:fill="FFFFFF" w:themeFill="background1"/>
-          </w:tcPr>
-          <w:p>
-            <w:pPr>
-              <w:cnfStyle w:val="000000000000" w:firstRow="0" w:lastRow="0" w:firstColumn="0" w:lastColumn="0" w:oddVBand="0" w:evenVBand="0" w:oddHBand="0" w:evenHBand="0" w:firstRowFirstColumn="0" w:firstRowLastColumn="0" w:lastRowFirstColumn="0" w:lastRowLastColumn="0"/>
-              <w:rPr>
-                <w:color w:val="2E74B5" w:themeColor="accent1" w:themeShade="BF"/>
-              </w:rPr>
+            <w:vAlign w:val="center"/>
+          </w:tcPr>
+          <w:p>
+            <w:pPr>
+              <w:jc w:val="center"/>
+              <w:cnfStyle w:val="000000100000" w:firstRow="0" w:lastRow="0" w:firstColumn="0" w:lastColumn="0" w:oddVBand="0" w:evenVBand="0" w:oddHBand="1" w:evenHBand="0" w:firstRowFirstColumn="0" w:firstRowLastColumn="0" w:lastRowFirstColumn="0" w:lastRowLastColumn="0"/>
             </w:pPr>
           </w:p>
         </w:tc>
@@ -2023,10 +2452,12 @@
           <w:tcPr>
             <w:tcW w:w="936" w:type="dxa"/>
             <w:shd w:val="clear" w:color="auto" w:fill="FFFFFF" w:themeFill="background1"/>
-          </w:tcPr>
-          <w:p>
-            <w:pPr>
-              <w:cnfStyle w:val="000000000000" w:firstRow="0" w:lastRow="0" w:firstColumn="0" w:lastColumn="0" w:oddVBand="0" w:evenVBand="0" w:oddHBand="0" w:evenHBand="0" w:firstRowFirstColumn="0" w:firstRowLastColumn="0" w:lastRowFirstColumn="0" w:lastRowLastColumn="0"/>
+            <w:vAlign w:val="center"/>
+          </w:tcPr>
+          <w:p>
+            <w:pPr>
+              <w:jc w:val="center"/>
+              <w:cnfStyle w:val="000000100000" w:firstRow="0" w:lastRow="0" w:firstColumn="0" w:lastColumn="0" w:oddVBand="0" w:evenVBand="0" w:oddHBand="1" w:evenHBand="0" w:firstRowFirstColumn="0" w:firstRowLastColumn="0" w:lastRowFirstColumn="0" w:lastRowLastColumn="0"/>
               <w:rPr>
                 <w:color w:val="2E74B5" w:themeColor="accent1" w:themeShade="BF"/>
               </w:rPr>
@@ -2037,10 +2468,12 @@
           <w:tcPr>
             <w:tcW w:w="1103" w:type="dxa"/>
             <w:shd w:val="clear" w:color="auto" w:fill="FFFFFF" w:themeFill="background1"/>
-          </w:tcPr>
-          <w:p>
-            <w:pPr>
-              <w:cnfStyle w:val="000000000000" w:firstRow="0" w:lastRow="0" w:firstColumn="0" w:lastColumn="0" w:oddVBand="0" w:evenVBand="0" w:oddHBand="0" w:evenHBand="0" w:firstRowFirstColumn="0" w:firstRowLastColumn="0" w:lastRowFirstColumn="0" w:lastRowLastColumn="0"/>
+            <w:vAlign w:val="center"/>
+          </w:tcPr>
+          <w:p>
+            <w:pPr>
+              <w:jc w:val="center"/>
+              <w:cnfStyle w:val="000000100000" w:firstRow="0" w:lastRow="0" w:firstColumn="0" w:lastColumn="0" w:oddVBand="0" w:evenVBand="0" w:oddHBand="1" w:evenHBand="0" w:firstRowFirstColumn="0" w:firstRowLastColumn="0" w:lastRowFirstColumn="0" w:lastRowLastColumn="0"/>
               <w:rPr>
                 <w:color w:val="2E74B5" w:themeColor="accent1" w:themeShade="BF"/>
               </w:rPr>
@@ -2051,10 +2484,12 @@
           <w:tcPr>
             <w:tcW w:w="1210" w:type="dxa"/>
             <w:shd w:val="clear" w:color="auto" w:fill="FFFFFF" w:themeFill="background1"/>
-          </w:tcPr>
-          <w:p>
-            <w:pPr>
-              <w:cnfStyle w:val="000000000000" w:firstRow="0" w:lastRow="0" w:firstColumn="0" w:lastColumn="0" w:oddVBand="0" w:evenVBand="0" w:oddHBand="0" w:evenHBand="0" w:firstRowFirstColumn="0" w:firstRowLastColumn="0" w:lastRowFirstColumn="0" w:lastRowLastColumn="0"/>
+            <w:vAlign w:val="center"/>
+          </w:tcPr>
+          <w:p>
+            <w:pPr>
+              <w:jc w:val="center"/>
+              <w:cnfStyle w:val="000000100000" w:firstRow="0" w:lastRow="0" w:firstColumn="0" w:lastColumn="0" w:oddVBand="0" w:evenVBand="0" w:oddHBand="1" w:evenHBand="0" w:firstRowFirstColumn="0" w:firstRowLastColumn="0" w:lastRowFirstColumn="0" w:lastRowLastColumn="0"/>
             </w:pPr>
           </w:p>
         </w:tc>
@@ -2062,10 +2497,12 @@
           <w:tcPr>
             <w:tcW w:w="0" w:type="auto"/>
             <w:shd w:val="clear" w:color="auto" w:fill="FFFFFF" w:themeFill="background1"/>
-          </w:tcPr>
-          <w:p>
-            <w:pPr>
-              <w:cnfStyle w:val="000000000000" w:firstRow="0" w:lastRow="0" w:firstColumn="0" w:lastColumn="0" w:oddVBand="0" w:evenVBand="0" w:oddHBand="0" w:evenHBand="0" w:firstRowFirstColumn="0" w:firstRowLastColumn="0" w:lastRowFirstColumn="0" w:lastRowLastColumn="0"/>
+            <w:vAlign w:val="center"/>
+          </w:tcPr>
+          <w:p>
+            <w:pPr>
+              <w:jc w:val="center"/>
+              <w:cnfStyle w:val="000000100000" w:firstRow="0" w:lastRow="0" w:firstColumn="0" w:lastColumn="0" w:oddVBand="0" w:evenVBand="0" w:oddHBand="1" w:evenHBand="0" w:firstRowFirstColumn="0" w:firstRowLastColumn="0" w:lastRowFirstColumn="0" w:lastRowLastColumn="0"/>
               <w:rPr>
                 <w:color w:val="2E74B5" w:themeColor="accent1" w:themeShade="BF"/>
               </w:rPr>
@@ -2076,9 +2513,205 @@
           <w:tcPr>
             <w:tcW w:w="2447" w:type="dxa"/>
             <w:shd w:val="clear" w:color="auto" w:fill="FFFFFF" w:themeFill="background1"/>
-          </w:tcPr>
-          <w:p>
-            <w:pPr>
+            <w:vAlign w:val="center"/>
+          </w:tcPr>
+          <w:p>
+            <w:pPr>
+              <w:jc w:val="center"/>
+              <w:cnfStyle w:val="000000100000" w:firstRow="0" w:lastRow="0" w:firstColumn="0" w:lastColumn="0" w:oddVBand="0" w:evenVBand="0" w:oddHBand="1" w:evenHBand="0" w:firstRowFirstColumn="0" w:firstRowLastColumn="0" w:lastRowFirstColumn="0" w:lastRowLastColumn="0"/>
+            </w:pPr>
+          </w:p>
+        </w:tc>
+        <w:tc>
+          <w:tcPr>
+            <w:tcW w:w="2163" w:type="dxa"/>
+            <w:shd w:val="clear" w:color="auto" w:fill="FFFFFF" w:themeFill="background1"/>
+          </w:tcPr>
+          <w:p>
+            <w:pPr>
+              <w:cnfStyle w:val="000000100000" w:firstRow="0" w:lastRow="0" w:firstColumn="0" w:lastColumn="0" w:oddVBand="0" w:evenVBand="0" w:oddHBand="1" w:evenHBand="0" w:firstRowFirstColumn="0" w:firstRowLastColumn="0" w:lastRowFirstColumn="0" w:lastRowLastColumn="0"/>
+            </w:pPr>
+          </w:p>
+        </w:tc>
+      </w:tr>
+      <w:tr>
+        <w:tc>
+          <w:tcPr>
+            <w:cnfStyle w:val="001000000000" w:firstRow="0" w:lastRow="0" w:firstColumn="1" w:lastColumn="0" w:oddVBand="0" w:evenVBand="0" w:oddHBand="0" w:evenHBand="0" w:firstRowFirstColumn="0" w:firstRowLastColumn="0" w:lastRowFirstColumn="0" w:lastRowLastColumn="0"/>
+            <w:tcW w:w="498" w:type="dxa"/>
+            <w:vAlign w:val="center"/>
+          </w:tcPr>
+          <w:p>
+            <w:pPr>
+              <w:jc w:val="center"/>
+              <w:rPr>
+                <w:b w:val="0"/>
+              </w:rPr>
+            </w:pPr>
+            <w:r>
+              <w:rPr>
+                <w:b w:val="0"/>
+              </w:rPr>
+              <w:t>3.2</w:t>
+            </w:r>
+          </w:p>
+        </w:tc>
+        <w:tc>
+          <w:tcPr>
+            <w:tcW w:w="2086" w:type="dxa"/>
+            <w:shd w:val="clear" w:color="auto" w:fill="D9E2F3" w:themeFill="accent5" w:themeFillTint="33"/>
+            <w:vAlign w:val="center"/>
+          </w:tcPr>
+          <w:p>
+            <w:pPr>
+              <w:jc w:val="center"/>
+              <w:cnfStyle w:val="000000000000" w:firstRow="0" w:lastRow="0" w:firstColumn="0" w:lastColumn="0" w:oddVBand="0" w:evenVBand="0" w:oddHBand="0" w:evenHBand="0" w:firstRowFirstColumn="0" w:firstRowLastColumn="0" w:lastRowFirstColumn="0" w:lastRowLastColumn="0"/>
+              <w:rPr>
+                <w:b/>
+              </w:rPr>
+            </w:pPr>
+            <w:r>
+              <w:rPr>
+                <w:b/>
+              </w:rPr>
+              <w:t>Escolher a opção com ou sem tara</w:t>
+            </w:r>
+          </w:p>
+          <w:p>
+            <w:pPr>
+              <w:jc w:val="center"/>
+              <w:cnfStyle w:val="000000000000" w:firstRow="0" w:lastRow="0" w:firstColumn="0" w:lastColumn="0" w:oddVBand="0" w:evenVBand="0" w:oddHBand="0" w:evenHBand="0" w:firstRowFirstColumn="0" w:firstRowLastColumn="0" w:lastRowFirstColumn="0" w:lastRowLastColumn="0"/>
+            </w:pPr>
+          </w:p>
+        </w:tc>
+        <w:tc>
+          <w:tcPr>
+            <w:tcW w:w="741" w:type="dxa"/>
+            <w:shd w:val="clear" w:color="auto" w:fill="FFFFFF" w:themeFill="background1"/>
+            <w:vAlign w:val="center"/>
+          </w:tcPr>
+          <w:p>
+            <w:pPr>
+              <w:jc w:val="center"/>
+              <w:cnfStyle w:val="000000000000" w:firstRow="0" w:lastRow="0" w:firstColumn="0" w:lastColumn="0" w:oddVBand="0" w:evenVBand="0" w:oddHBand="0" w:evenHBand="0" w:firstRowFirstColumn="0" w:firstRowLastColumn="0" w:lastRowFirstColumn="0" w:lastRowLastColumn="0"/>
+            </w:pPr>
+          </w:p>
+        </w:tc>
+        <w:tc>
+          <w:tcPr>
+            <w:tcW w:w="695" w:type="dxa"/>
+            <w:shd w:val="clear" w:color="auto" w:fill="FFFFFF" w:themeFill="background1"/>
+            <w:vAlign w:val="center"/>
+          </w:tcPr>
+          <w:p>
+            <w:pPr>
+              <w:jc w:val="center"/>
+              <w:cnfStyle w:val="000000000000" w:firstRow="0" w:lastRow="0" w:firstColumn="0" w:lastColumn="0" w:oddVBand="0" w:evenVBand="0" w:oddHBand="0" w:evenHBand="0" w:firstRowFirstColumn="0" w:firstRowLastColumn="0" w:lastRowFirstColumn="0" w:lastRowLastColumn="0"/>
+              <w:rPr>
+                <w:color w:val="2E74B5" w:themeColor="accent1" w:themeShade="BF"/>
+              </w:rPr>
+            </w:pPr>
+          </w:p>
+        </w:tc>
+        <w:tc>
+          <w:tcPr>
+            <w:tcW w:w="860" w:type="dxa"/>
+            <w:shd w:val="clear" w:color="auto" w:fill="FFFFFF" w:themeFill="background1"/>
+            <w:vAlign w:val="center"/>
+          </w:tcPr>
+          <w:p>
+            <w:pPr>
+              <w:jc w:val="center"/>
+              <w:cnfStyle w:val="000000000000" w:firstRow="0" w:lastRow="0" w:firstColumn="0" w:lastColumn="0" w:oddVBand="0" w:evenVBand="0" w:oddHBand="0" w:evenHBand="0" w:firstRowFirstColumn="0" w:firstRowLastColumn="0" w:lastRowFirstColumn="0" w:lastRowLastColumn="0"/>
+              <w:rPr>
+                <w:color w:val="2E74B5" w:themeColor="accent1" w:themeShade="BF"/>
+              </w:rPr>
+            </w:pPr>
+          </w:p>
+        </w:tc>
+        <w:tc>
+          <w:tcPr>
+            <w:tcW w:w="1008" w:type="dxa"/>
+            <w:shd w:val="clear" w:color="auto" w:fill="FFFFFF" w:themeFill="background1"/>
+            <w:vAlign w:val="center"/>
+          </w:tcPr>
+          <w:p>
+            <w:pPr>
+              <w:jc w:val="center"/>
+              <w:cnfStyle w:val="000000000000" w:firstRow="0" w:lastRow="0" w:firstColumn="0" w:lastColumn="0" w:oddVBand="0" w:evenVBand="0" w:oddHBand="0" w:evenHBand="0" w:firstRowFirstColumn="0" w:firstRowLastColumn="0" w:lastRowFirstColumn="0" w:lastRowLastColumn="0"/>
+            </w:pPr>
+          </w:p>
+        </w:tc>
+        <w:tc>
+          <w:tcPr>
+            <w:tcW w:w="936" w:type="dxa"/>
+            <w:shd w:val="clear" w:color="auto" w:fill="FFFFFF" w:themeFill="background1"/>
+            <w:vAlign w:val="center"/>
+          </w:tcPr>
+          <w:p>
+            <w:pPr>
+              <w:jc w:val="center"/>
+              <w:cnfStyle w:val="000000000000" w:firstRow="0" w:lastRow="0" w:firstColumn="0" w:lastColumn="0" w:oddVBand="0" w:evenVBand="0" w:oddHBand="0" w:evenHBand="0" w:firstRowFirstColumn="0" w:firstRowLastColumn="0" w:lastRowFirstColumn="0" w:lastRowLastColumn="0"/>
+              <w:rPr>
+                <w:color w:val="2E74B5" w:themeColor="accent1" w:themeShade="BF"/>
+              </w:rPr>
+            </w:pPr>
+          </w:p>
+        </w:tc>
+        <w:tc>
+          <w:tcPr>
+            <w:tcW w:w="1103" w:type="dxa"/>
+            <w:shd w:val="clear" w:color="auto" w:fill="FFFFFF" w:themeFill="background1"/>
+            <w:vAlign w:val="center"/>
+          </w:tcPr>
+          <w:p>
+            <w:pPr>
+              <w:jc w:val="center"/>
+              <w:cnfStyle w:val="000000000000" w:firstRow="0" w:lastRow="0" w:firstColumn="0" w:lastColumn="0" w:oddVBand="0" w:evenVBand="0" w:oddHBand="0" w:evenHBand="0" w:firstRowFirstColumn="0" w:firstRowLastColumn="0" w:lastRowFirstColumn="0" w:lastRowLastColumn="0"/>
+              <w:rPr>
+                <w:color w:val="2E74B5" w:themeColor="accent1" w:themeShade="BF"/>
+              </w:rPr>
+            </w:pPr>
+          </w:p>
+        </w:tc>
+        <w:tc>
+          <w:tcPr>
+            <w:tcW w:w="1210" w:type="dxa"/>
+            <w:shd w:val="clear" w:color="auto" w:fill="FFFFFF" w:themeFill="background1"/>
+            <w:vAlign w:val="center"/>
+          </w:tcPr>
+          <w:p>
+            <w:pPr>
+              <w:jc w:val="center"/>
+              <w:cnfStyle w:val="000000000000" w:firstRow="0" w:lastRow="0" w:firstColumn="0" w:lastColumn="0" w:oddVBand="0" w:evenVBand="0" w:oddHBand="0" w:evenHBand="0" w:firstRowFirstColumn="0" w:firstRowLastColumn="0" w:lastRowFirstColumn="0" w:lastRowLastColumn="0"/>
+            </w:pPr>
+          </w:p>
+        </w:tc>
+        <w:tc>
+          <w:tcPr>
+            <w:tcW w:w="0" w:type="auto"/>
+            <w:shd w:val="clear" w:color="auto" w:fill="FFFFFF" w:themeFill="background1"/>
+            <w:vAlign w:val="center"/>
+          </w:tcPr>
+          <w:p>
+            <w:pPr>
+              <w:jc w:val="center"/>
+              <w:cnfStyle w:val="000000000000" w:firstRow="0" w:lastRow="0" w:firstColumn="0" w:lastColumn="0" w:oddVBand="0" w:evenVBand="0" w:oddHBand="0" w:evenHBand="0" w:firstRowFirstColumn="0" w:firstRowLastColumn="0" w:lastRowFirstColumn="0" w:lastRowLastColumn="0"/>
+              <w:rPr>
+                <w:color w:val="2E74B5" w:themeColor="accent1" w:themeShade="BF"/>
+              </w:rPr>
+            </w:pPr>
+          </w:p>
+        </w:tc>
+        <w:tc>
+          <w:tcPr>
+            <w:tcW w:w="2447" w:type="dxa"/>
+            <w:shd w:val="clear" w:color="auto" w:fill="FFFFFF" w:themeFill="background1"/>
+            <w:vAlign w:val="center"/>
+          </w:tcPr>
+          <w:p>
+            <w:pPr>
+              <w:jc w:val="center"/>
               <w:cnfStyle w:val="000000000000" w:firstRow="0" w:lastRow="0" w:firstColumn="0" w:lastColumn="0" w:oddVBand="0" w:evenVBand="0" w:oddHBand="0" w:evenHBand="0" w:firstRowFirstColumn="0" w:firstRowLastColumn="0" w:lastRowFirstColumn="0" w:lastRowLastColumn="0"/>
             </w:pPr>
           </w:p>
@@ -2103,9 +2736,12 @@
           <w:tcPr>
             <w:cnfStyle w:val="001000000000" w:firstRow="0" w:lastRow="0" w:firstColumn="1" w:lastColumn="0" w:oddVBand="0" w:evenVBand="0" w:oddHBand="0" w:evenHBand="0" w:firstRowFirstColumn="0" w:firstRowLastColumn="0" w:lastRowFirstColumn="0" w:lastRowLastColumn="0"/>
             <w:tcW w:w="498" w:type="dxa"/>
-          </w:tcPr>
-          <w:p>
-            <w:pPr>
+            <w:shd w:val="clear" w:color="auto" w:fill="auto"/>
+            <w:vAlign w:val="center"/>
+          </w:tcPr>
+          <w:p>
+            <w:pPr>
+              <w:jc w:val="center"/>
               <w:rPr>
                 <w:b w:val="0"/>
               </w:rPr>
@@ -2114,30 +2750,54 @@
               <w:rPr>
                 <w:b w:val="0"/>
               </w:rPr>
-              <w:t>3.1</w:t>
+              <w:t>3.3</w:t>
             </w:r>
           </w:p>
         </w:tc>
         <w:tc>
           <w:tcPr>
             <w:tcW w:w="2086" w:type="dxa"/>
-          </w:tcPr>
-          <w:p>
-            <w:pPr>
-              <w:cnfStyle w:val="000000100000" w:firstRow="0" w:lastRow="0" w:firstColumn="0" w:lastColumn="0" w:oddVBand="0" w:evenVBand="0" w:oddHBand="1" w:evenHBand="0" w:firstRowFirstColumn="0" w:firstRowLastColumn="0" w:lastRowFirstColumn="0" w:lastRowLastColumn="0"/>
-            </w:pPr>
-            <w:r>
-              <w:t>Escolher um dos métodos de pagamento</w:t>
-            </w:r>
+            <w:vAlign w:val="center"/>
+          </w:tcPr>
+          <w:p>
+            <w:pPr>
+              <w:cnfStyle w:val="000000100000" w:firstRow="0" w:lastRow="0" w:firstColumn="0" w:lastColumn="0" w:oddVBand="0" w:evenVBand="0" w:oddHBand="1" w:evenHBand="0" w:firstRowFirstColumn="0" w:firstRowLastColumn="0" w:lastRowFirstColumn="0" w:lastRowLastColumn="0"/>
+              <w:rPr>
+                <w:b/>
+              </w:rPr>
+            </w:pPr>
+          </w:p>
+          <w:p>
+            <w:pPr>
+              <w:jc w:val="center"/>
+              <w:cnfStyle w:val="000000100000" w:firstRow="0" w:lastRow="0" w:firstColumn="0" w:lastColumn="0" w:oddVBand="0" w:evenVBand="0" w:oddHBand="1" w:evenHBand="0" w:firstRowFirstColumn="0" w:firstRowLastColumn="0" w:lastRowFirstColumn="0" w:lastRowLastColumn="0"/>
+              <w:rPr>
+                <w:b/>
+              </w:rPr>
+            </w:pPr>
+            <w:r>
+              <w:rPr>
+                <w:b/>
+              </w:rPr>
+              <w:t>Visualizar fatura</w:t>
+            </w:r>
+          </w:p>
+          <w:p>
+            <w:pPr>
+              <w:jc w:val="center"/>
+              <w:cnfStyle w:val="000000100000" w:firstRow="0" w:lastRow="0" w:firstColumn="0" w:lastColumn="0" w:oddVBand="0" w:evenVBand="0" w:oddHBand="1" w:evenHBand="0" w:firstRowFirstColumn="0" w:firstRowLastColumn="0" w:lastRowFirstColumn="0" w:lastRowLastColumn="0"/>
+            </w:pPr>
           </w:p>
         </w:tc>
         <w:tc>
           <w:tcPr>
             <w:tcW w:w="741" w:type="dxa"/>
             <w:shd w:val="clear" w:color="auto" w:fill="FFFFFF" w:themeFill="background1"/>
-          </w:tcPr>
-          <w:p>
-            <w:pPr>
+            <w:vAlign w:val="center"/>
+          </w:tcPr>
+          <w:p>
+            <w:pPr>
+              <w:jc w:val="center"/>
               <w:cnfStyle w:val="000000100000" w:firstRow="0" w:lastRow="0" w:firstColumn="0" w:lastColumn="0" w:oddVBand="0" w:evenVBand="0" w:oddHBand="1" w:evenHBand="0" w:firstRowFirstColumn="0" w:firstRowLastColumn="0" w:lastRowFirstColumn="0" w:lastRowLastColumn="0"/>
             </w:pPr>
           </w:p>
@@ -2146,9 +2806,11 @@
           <w:tcPr>
             <w:tcW w:w="695" w:type="dxa"/>
             <w:shd w:val="clear" w:color="auto" w:fill="FFFFFF" w:themeFill="background1"/>
-          </w:tcPr>
-          <w:p>
-            <w:pPr>
+            <w:vAlign w:val="center"/>
+          </w:tcPr>
+          <w:p>
+            <w:pPr>
+              <w:jc w:val="center"/>
               <w:cnfStyle w:val="000000100000" w:firstRow="0" w:lastRow="0" w:firstColumn="0" w:lastColumn="0" w:oddVBand="0" w:evenVBand="0" w:oddHBand="1" w:evenHBand="0" w:firstRowFirstColumn="0" w:firstRowLastColumn="0" w:lastRowFirstColumn="0" w:lastRowLastColumn="0"/>
               <w:rPr>
                 <w:color w:val="2E74B5" w:themeColor="accent1" w:themeShade="BF"/>
@@ -2160,9 +2822,11 @@
           <w:tcPr>
             <w:tcW w:w="860" w:type="dxa"/>
             <w:shd w:val="clear" w:color="auto" w:fill="FFFFFF" w:themeFill="background1"/>
-          </w:tcPr>
-          <w:p>
-            <w:pPr>
+            <w:vAlign w:val="center"/>
+          </w:tcPr>
+          <w:p>
+            <w:pPr>
+              <w:jc w:val="center"/>
               <w:cnfStyle w:val="000000100000" w:firstRow="0" w:lastRow="0" w:firstColumn="0" w:lastColumn="0" w:oddVBand="0" w:evenVBand="0" w:oddHBand="1" w:evenHBand="0" w:firstRowFirstColumn="0" w:firstRowLastColumn="0" w:lastRowFirstColumn="0" w:lastRowLastColumn="0"/>
               <w:rPr>
                 <w:color w:val="2E74B5" w:themeColor="accent1" w:themeShade="BF"/>
@@ -2174,9 +2838,11 @@
           <w:tcPr>
             <w:tcW w:w="1008" w:type="dxa"/>
             <w:shd w:val="clear" w:color="auto" w:fill="FFFFFF" w:themeFill="background1"/>
-          </w:tcPr>
-          <w:p>
-            <w:pPr>
+            <w:vAlign w:val="center"/>
+          </w:tcPr>
+          <w:p>
+            <w:pPr>
+              <w:jc w:val="center"/>
               <w:cnfStyle w:val="000000100000" w:firstRow="0" w:lastRow="0" w:firstColumn="0" w:lastColumn="0" w:oddVBand="0" w:evenVBand="0" w:oddHBand="1" w:evenHBand="0" w:firstRowFirstColumn="0" w:firstRowLastColumn="0" w:lastRowFirstColumn="0" w:lastRowLastColumn="0"/>
             </w:pPr>
           </w:p>
@@ -2185,9 +2851,11 @@
           <w:tcPr>
             <w:tcW w:w="936" w:type="dxa"/>
             <w:shd w:val="clear" w:color="auto" w:fill="FFFFFF" w:themeFill="background1"/>
-          </w:tcPr>
-          <w:p>
-            <w:pPr>
+            <w:vAlign w:val="center"/>
+          </w:tcPr>
+          <w:p>
+            <w:pPr>
+              <w:jc w:val="center"/>
               <w:cnfStyle w:val="000000100000" w:firstRow="0" w:lastRow="0" w:firstColumn="0" w:lastColumn="0" w:oddVBand="0" w:evenVBand="0" w:oddHBand="1" w:evenHBand="0" w:firstRowFirstColumn="0" w:firstRowLastColumn="0" w:lastRowFirstColumn="0" w:lastRowLastColumn="0"/>
               <w:rPr>
                 <w:color w:val="2E74B5" w:themeColor="accent1" w:themeShade="BF"/>
@@ -2199,9 +2867,11 @@
           <w:tcPr>
             <w:tcW w:w="1103" w:type="dxa"/>
             <w:shd w:val="clear" w:color="auto" w:fill="FFFFFF" w:themeFill="background1"/>
-          </w:tcPr>
-          <w:p>
-            <w:pPr>
+            <w:vAlign w:val="center"/>
+          </w:tcPr>
+          <w:p>
+            <w:pPr>
+              <w:jc w:val="center"/>
               <w:cnfStyle w:val="000000100000" w:firstRow="0" w:lastRow="0" w:firstColumn="0" w:lastColumn="0" w:oddVBand="0" w:evenVBand="0" w:oddHBand="1" w:evenHBand="0" w:firstRowFirstColumn="0" w:firstRowLastColumn="0" w:lastRowFirstColumn="0" w:lastRowLastColumn="0"/>
               <w:rPr>
                 <w:color w:val="2E74B5" w:themeColor="accent1" w:themeShade="BF"/>
@@ -2213,9 +2883,11 @@
           <w:tcPr>
             <w:tcW w:w="1210" w:type="dxa"/>
             <w:shd w:val="clear" w:color="auto" w:fill="FFFFFF" w:themeFill="background1"/>
-          </w:tcPr>
-          <w:p>
-            <w:pPr>
+            <w:vAlign w:val="center"/>
+          </w:tcPr>
+          <w:p>
+            <w:pPr>
+              <w:jc w:val="center"/>
               <w:cnfStyle w:val="000000100000" w:firstRow="0" w:lastRow="0" w:firstColumn="0" w:lastColumn="0" w:oddVBand="0" w:evenVBand="0" w:oddHBand="1" w:evenHBand="0" w:firstRowFirstColumn="0" w:firstRowLastColumn="0" w:lastRowFirstColumn="0" w:lastRowLastColumn="0"/>
             </w:pPr>
           </w:p>
@@ -2224,9 +2896,11 @@
           <w:tcPr>
             <w:tcW w:w="0" w:type="auto"/>
             <w:shd w:val="clear" w:color="auto" w:fill="FFFFFF" w:themeFill="background1"/>
-          </w:tcPr>
-          <w:p>
-            <w:pPr>
+            <w:vAlign w:val="center"/>
+          </w:tcPr>
+          <w:p>
+            <w:pPr>
+              <w:jc w:val="center"/>
               <w:cnfStyle w:val="000000100000" w:firstRow="0" w:lastRow="0" w:firstColumn="0" w:lastColumn="0" w:oddVBand="0" w:evenVBand="0" w:oddHBand="1" w:evenHBand="0" w:firstRowFirstColumn="0" w:firstRowLastColumn="0" w:lastRowFirstColumn="0" w:lastRowLastColumn="0"/>
               <w:rPr>
                 <w:color w:val="2E74B5" w:themeColor="accent1" w:themeShade="BF"/>
@@ -2238,9 +2912,11 @@
           <w:tcPr>
             <w:tcW w:w="2447" w:type="dxa"/>
             <w:shd w:val="clear" w:color="auto" w:fill="FFFFFF" w:themeFill="background1"/>
-          </w:tcPr>
-          <w:p>
-            <w:pPr>
+            <w:vAlign w:val="center"/>
+          </w:tcPr>
+          <w:p>
+            <w:pPr>
+              <w:jc w:val="center"/>
               <w:cnfStyle w:val="000000100000" w:firstRow="0" w:lastRow="0" w:firstColumn="0" w:lastColumn="0" w:oddVBand="0" w:evenVBand="0" w:oddHBand="1" w:evenHBand="0" w:firstRowFirstColumn="0" w:firstRowLastColumn="0" w:lastRowFirstColumn="0" w:lastRowLastColumn="0"/>
             </w:pPr>
           </w:p>
@@ -2262,9 +2938,11 @@
           <w:tcPr>
             <w:cnfStyle w:val="001000000000" w:firstRow="0" w:lastRow="0" w:firstColumn="1" w:lastColumn="0" w:oddVBand="0" w:evenVBand="0" w:oddHBand="0" w:evenHBand="0" w:firstRowFirstColumn="0" w:firstRowLastColumn="0" w:lastRowFirstColumn="0" w:lastRowLastColumn="0"/>
             <w:tcW w:w="498" w:type="dxa"/>
-          </w:tcPr>
-          <w:p>
-            <w:pPr>
+            <w:vAlign w:val="center"/>
+          </w:tcPr>
+          <w:p>
+            <w:pPr>
+              <w:jc w:val="center"/>
               <w:rPr>
                 <w:b w:val="0"/>
               </w:rPr>
@@ -2273,35 +2951,41 @@
               <w:rPr>
                 <w:b w:val="0"/>
               </w:rPr>
-              <w:t>3.2</w:t>
+              <w:t>3.4</w:t>
             </w:r>
           </w:p>
         </w:tc>
         <w:tc>
           <w:tcPr>
             <w:tcW w:w="2086" w:type="dxa"/>
-          </w:tcPr>
-          <w:p>
-            <w:pPr>
-              <w:cnfStyle w:val="000000000000" w:firstRow="0" w:lastRow="0" w:firstColumn="0" w:lastColumn="0" w:oddVBand="0" w:evenVBand="0" w:oddHBand="0" w:evenHBand="0" w:firstRowFirstColumn="0" w:firstRowLastColumn="0" w:lastRowFirstColumn="0" w:lastRowLastColumn="0"/>
-            </w:pPr>
-            <w:r>
-              <w:t>Escolher a opção com ou sem tara</w:t>
-            </w:r>
-          </w:p>
-          <w:p>
-            <w:pPr>
-              <w:cnfStyle w:val="000000000000" w:firstRow="0" w:lastRow="0" w:firstColumn="0" w:lastColumn="0" w:oddVBand="0" w:evenVBand="0" w:oddHBand="0" w:evenHBand="0" w:firstRowFirstColumn="0" w:firstRowLastColumn="0" w:lastRowFirstColumn="0" w:lastRowLastColumn="0"/>
-            </w:pPr>
+            <w:shd w:val="clear" w:color="auto" w:fill="D9E2F3" w:themeFill="accent5" w:themeFillTint="33"/>
+            <w:vAlign w:val="center"/>
+          </w:tcPr>
+          <w:p>
+            <w:pPr>
+              <w:jc w:val="center"/>
+              <w:cnfStyle w:val="000000000000" w:firstRow="0" w:lastRow="0" w:firstColumn="0" w:lastColumn="0" w:oddVBand="0" w:evenVBand="0" w:oddHBand="0" w:evenHBand="0" w:firstRowFirstColumn="0" w:firstRowLastColumn="0" w:lastRowFirstColumn="0" w:lastRowLastColumn="0"/>
+              <w:rPr>
+                <w:b/>
+              </w:rPr>
+            </w:pPr>
+            <w:r>
+              <w:rPr>
+                <w:b/>
+              </w:rPr>
+              <w:t>Visualizar código QR e código numérico</w:t>
+            </w:r>
           </w:p>
         </w:tc>
         <w:tc>
           <w:tcPr>
             <w:tcW w:w="741" w:type="dxa"/>
             <w:shd w:val="clear" w:color="auto" w:fill="FFFFFF" w:themeFill="background1"/>
-          </w:tcPr>
-          <w:p>
-            <w:pPr>
+            <w:vAlign w:val="center"/>
+          </w:tcPr>
+          <w:p>
+            <w:pPr>
+              <w:jc w:val="center"/>
               <w:cnfStyle w:val="000000000000" w:firstRow="0" w:lastRow="0" w:firstColumn="0" w:lastColumn="0" w:oddVBand="0" w:evenVBand="0" w:oddHBand="0" w:evenHBand="0" w:firstRowFirstColumn="0" w:firstRowLastColumn="0" w:lastRowFirstColumn="0" w:lastRowLastColumn="0"/>
             </w:pPr>
           </w:p>
@@ -2310,9 +2994,11 @@
           <w:tcPr>
             <w:tcW w:w="695" w:type="dxa"/>
             <w:shd w:val="clear" w:color="auto" w:fill="FFFFFF" w:themeFill="background1"/>
-          </w:tcPr>
-          <w:p>
-            <w:pPr>
+            <w:vAlign w:val="center"/>
+          </w:tcPr>
+          <w:p>
+            <w:pPr>
+              <w:jc w:val="center"/>
               <w:cnfStyle w:val="000000000000" w:firstRow="0" w:lastRow="0" w:firstColumn="0" w:lastColumn="0" w:oddVBand="0" w:evenVBand="0" w:oddHBand="0" w:evenHBand="0" w:firstRowFirstColumn="0" w:firstRowLastColumn="0" w:lastRowFirstColumn="0" w:lastRowLastColumn="0"/>
               <w:rPr>
                 <w:color w:val="2E74B5" w:themeColor="accent1" w:themeShade="BF"/>
@@ -2324,9 +3010,11 @@
           <w:tcPr>
             <w:tcW w:w="860" w:type="dxa"/>
             <w:shd w:val="clear" w:color="auto" w:fill="FFFFFF" w:themeFill="background1"/>
-          </w:tcPr>
-          <w:p>
-            <w:pPr>
+            <w:vAlign w:val="center"/>
+          </w:tcPr>
+          <w:p>
+            <w:pPr>
+              <w:jc w:val="center"/>
               <w:cnfStyle w:val="000000000000" w:firstRow="0" w:lastRow="0" w:firstColumn="0" w:lastColumn="0" w:oddVBand="0" w:evenVBand="0" w:oddHBand="0" w:evenHBand="0" w:firstRowFirstColumn="0" w:firstRowLastColumn="0" w:lastRowFirstColumn="0" w:lastRowLastColumn="0"/>
               <w:rPr>
                 <w:color w:val="2E74B5" w:themeColor="accent1" w:themeShade="BF"/>
@@ -2338,9 +3026,11 @@
           <w:tcPr>
             <w:tcW w:w="1008" w:type="dxa"/>
             <w:shd w:val="clear" w:color="auto" w:fill="FFFFFF" w:themeFill="background1"/>
-          </w:tcPr>
-          <w:p>
-            <w:pPr>
+            <w:vAlign w:val="center"/>
+          </w:tcPr>
+          <w:p>
+            <w:pPr>
+              <w:jc w:val="center"/>
               <w:cnfStyle w:val="000000000000" w:firstRow="0" w:lastRow="0" w:firstColumn="0" w:lastColumn="0" w:oddVBand="0" w:evenVBand="0" w:oddHBand="0" w:evenHBand="0" w:firstRowFirstColumn="0" w:firstRowLastColumn="0" w:lastRowFirstColumn="0" w:lastRowLastColumn="0"/>
             </w:pPr>
           </w:p>
@@ -2349,9 +3039,11 @@
           <w:tcPr>
             <w:tcW w:w="936" w:type="dxa"/>
             <w:shd w:val="clear" w:color="auto" w:fill="FFFFFF" w:themeFill="background1"/>
-          </w:tcPr>
-          <w:p>
-            <w:pPr>
+            <w:vAlign w:val="center"/>
+          </w:tcPr>
+          <w:p>
+            <w:pPr>
+              <w:jc w:val="center"/>
               <w:cnfStyle w:val="000000000000" w:firstRow="0" w:lastRow="0" w:firstColumn="0" w:lastColumn="0" w:oddVBand="0" w:evenVBand="0" w:oddHBand="0" w:evenHBand="0" w:firstRowFirstColumn="0" w:firstRowLastColumn="0" w:lastRowFirstColumn="0" w:lastRowLastColumn="0"/>
               <w:rPr>
                 <w:color w:val="2E74B5" w:themeColor="accent1" w:themeShade="BF"/>
@@ -2363,9 +3055,11 @@
           <w:tcPr>
             <w:tcW w:w="1103" w:type="dxa"/>
             <w:shd w:val="clear" w:color="auto" w:fill="FFFFFF" w:themeFill="background1"/>
-          </w:tcPr>
-          <w:p>
-            <w:pPr>
+            <w:vAlign w:val="center"/>
+          </w:tcPr>
+          <w:p>
+            <w:pPr>
+              <w:jc w:val="center"/>
               <w:cnfStyle w:val="000000000000" w:firstRow="0" w:lastRow="0" w:firstColumn="0" w:lastColumn="0" w:oddVBand="0" w:evenVBand="0" w:oddHBand="0" w:evenHBand="0" w:firstRowFirstColumn="0" w:firstRowLastColumn="0" w:lastRowFirstColumn="0" w:lastRowLastColumn="0"/>
               <w:rPr>
                 <w:color w:val="2E74B5" w:themeColor="accent1" w:themeShade="BF"/>
@@ -2377,9 +3071,11 @@
           <w:tcPr>
             <w:tcW w:w="1210" w:type="dxa"/>
             <w:shd w:val="clear" w:color="auto" w:fill="FFFFFF" w:themeFill="background1"/>
-          </w:tcPr>
-          <w:p>
-            <w:pPr>
+            <w:vAlign w:val="center"/>
+          </w:tcPr>
+          <w:p>
+            <w:pPr>
+              <w:jc w:val="center"/>
               <w:cnfStyle w:val="000000000000" w:firstRow="0" w:lastRow="0" w:firstColumn="0" w:lastColumn="0" w:oddVBand="0" w:evenVBand="0" w:oddHBand="0" w:evenHBand="0" w:firstRowFirstColumn="0" w:firstRowLastColumn="0" w:lastRowFirstColumn="0" w:lastRowLastColumn="0"/>
             </w:pPr>
           </w:p>
@@ -2388,9 +3084,11 @@
           <w:tcPr>
             <w:tcW w:w="0" w:type="auto"/>
             <w:shd w:val="clear" w:color="auto" w:fill="FFFFFF" w:themeFill="background1"/>
-          </w:tcPr>
-          <w:p>
-            <w:pPr>
+            <w:vAlign w:val="center"/>
+          </w:tcPr>
+          <w:p>
+            <w:pPr>
+              <w:jc w:val="center"/>
               <w:cnfStyle w:val="000000000000" w:firstRow="0" w:lastRow="0" w:firstColumn="0" w:lastColumn="0" w:oddVBand="0" w:evenVBand="0" w:oddHBand="0" w:evenHBand="0" w:firstRowFirstColumn="0" w:firstRowLastColumn="0" w:lastRowFirstColumn="0" w:lastRowLastColumn="0"/>
               <w:rPr>
                 <w:color w:val="2E74B5" w:themeColor="accent1" w:themeShade="BF"/>
@@ -2402,9 +3100,11 @@
           <w:tcPr>
             <w:tcW w:w="2447" w:type="dxa"/>
             <w:shd w:val="clear" w:color="auto" w:fill="FFFFFF" w:themeFill="background1"/>
-          </w:tcPr>
-          <w:p>
-            <w:pPr>
+            <w:vAlign w:val="center"/>
+          </w:tcPr>
+          <w:p>
+            <w:pPr>
+              <w:jc w:val="center"/>
               <w:cnfStyle w:val="000000000000" w:firstRow="0" w:lastRow="0" w:firstColumn="0" w:lastColumn="0" w:oddVBand="0" w:evenVBand="0" w:oddHBand="0" w:evenHBand="0" w:firstRowFirstColumn="0" w:firstRowLastColumn="0" w:lastRowFirstColumn="0" w:lastRowLastColumn="0"/>
             </w:pPr>
           </w:p>
@@ -2429,9 +3129,12 @@
           <w:tcPr>
             <w:cnfStyle w:val="001000000000" w:firstRow="0" w:lastRow="0" w:firstColumn="1" w:lastColumn="0" w:oddVBand="0" w:evenVBand="0" w:oddHBand="0" w:evenHBand="0" w:firstRowFirstColumn="0" w:firstRowLastColumn="0" w:lastRowFirstColumn="0" w:lastRowLastColumn="0"/>
             <w:tcW w:w="498" w:type="dxa"/>
-          </w:tcPr>
-          <w:p>
-            <w:pPr>
+            <w:shd w:val="clear" w:color="auto" w:fill="auto"/>
+            <w:vAlign w:val="center"/>
+          </w:tcPr>
+          <w:p>
+            <w:pPr>
+              <w:jc w:val="center"/>
               <w:rPr>
                 <w:b w:val="0"/>
               </w:rPr>
@@ -2440,40 +3143,40 @@
               <w:rPr>
                 <w:b w:val="0"/>
               </w:rPr>
-              <w:t>3.3</w:t>
+              <w:t>4</w:t>
             </w:r>
           </w:p>
         </w:tc>
         <w:tc>
           <w:tcPr>
             <w:tcW w:w="2086" w:type="dxa"/>
-          </w:tcPr>
-          <w:p>
-            <w:pPr>
-              <w:cnfStyle w:val="000000100000" w:firstRow="0" w:lastRow="0" w:firstColumn="0" w:lastColumn="0" w:oddVBand="0" w:evenVBand="0" w:oddHBand="1" w:evenHBand="0" w:firstRowFirstColumn="0" w:firstRowLastColumn="0" w:lastRowFirstColumn="0" w:lastRowLastColumn="0"/>
-            </w:pPr>
-            <w:r>
-              <w:t>Visualizar fatura</w:t>
-            </w:r>
-          </w:p>
-          <w:p>
-            <w:pPr>
-              <w:cnfStyle w:val="000000100000" w:firstRow="0" w:lastRow="0" w:firstColumn="0" w:lastColumn="0" w:oddVBand="0" w:evenVBand="0" w:oddHBand="1" w:evenHBand="0" w:firstRowFirstColumn="0" w:firstRowLastColumn="0" w:lastRowFirstColumn="0" w:lastRowLastColumn="0"/>
-            </w:pPr>
-          </w:p>
-          <w:p>
-            <w:pPr>
-              <w:cnfStyle w:val="000000100000" w:firstRow="0" w:lastRow="0" w:firstColumn="0" w:lastColumn="0" w:oddVBand="0" w:evenVBand="0" w:oddHBand="1" w:evenHBand="0" w:firstRowFirstColumn="0" w:firstRowLastColumn="0" w:lastRowFirstColumn="0" w:lastRowLastColumn="0"/>
-            </w:pPr>
+            <w:vAlign w:val="center"/>
+          </w:tcPr>
+          <w:p>
+            <w:pPr>
+              <w:jc w:val="center"/>
+              <w:cnfStyle w:val="000000100000" w:firstRow="0" w:lastRow="0" w:firstColumn="0" w:lastColumn="0" w:oddVBand="0" w:evenVBand="0" w:oddHBand="1" w:evenHBand="0" w:firstRowFirstColumn="0" w:firstRowLastColumn="0" w:lastRowFirstColumn="0" w:lastRowLastColumn="0"/>
+              <w:rPr>
+                <w:b/>
+              </w:rPr>
+            </w:pPr>
+            <w:r>
+              <w:rPr>
+                <w:b/>
+              </w:rPr>
+              <w:t>Aceder à localização da máquina mais próxima com stock</w:t>
+            </w:r>
           </w:p>
         </w:tc>
         <w:tc>
           <w:tcPr>
             <w:tcW w:w="741" w:type="dxa"/>
-            <w:shd w:val="clear" w:color="auto" w:fill="FFFFFF" w:themeFill="background1"/>
-          </w:tcPr>
-          <w:p>
-            <w:pPr>
+            <w:shd w:val="clear" w:color="auto" w:fill="auto"/>
+            <w:vAlign w:val="center"/>
+          </w:tcPr>
+          <w:p>
+            <w:pPr>
+              <w:jc w:val="center"/>
               <w:cnfStyle w:val="000000100000" w:firstRow="0" w:lastRow="0" w:firstColumn="0" w:lastColumn="0" w:oddVBand="0" w:evenVBand="0" w:oddHBand="1" w:evenHBand="0" w:firstRowFirstColumn="0" w:firstRowLastColumn="0" w:lastRowFirstColumn="0" w:lastRowLastColumn="0"/>
             </w:pPr>
           </w:p>
@@ -2481,10 +3184,12 @@
         <w:tc>
           <w:tcPr>
             <w:tcW w:w="695" w:type="dxa"/>
-            <w:shd w:val="clear" w:color="auto" w:fill="FFFFFF" w:themeFill="background1"/>
-          </w:tcPr>
-          <w:p>
-            <w:pPr>
+            <w:shd w:val="clear" w:color="auto" w:fill="auto"/>
+            <w:vAlign w:val="center"/>
+          </w:tcPr>
+          <w:p>
+            <w:pPr>
+              <w:jc w:val="center"/>
               <w:cnfStyle w:val="000000100000" w:firstRow="0" w:lastRow="0" w:firstColumn="0" w:lastColumn="0" w:oddVBand="0" w:evenVBand="0" w:oddHBand="1" w:evenHBand="0" w:firstRowFirstColumn="0" w:firstRowLastColumn="0" w:lastRowFirstColumn="0" w:lastRowLastColumn="0"/>
               <w:rPr>
                 <w:color w:val="2E74B5" w:themeColor="accent1" w:themeShade="BF"/>
@@ -2495,10 +3200,12 @@
         <w:tc>
           <w:tcPr>
             <w:tcW w:w="860" w:type="dxa"/>
-            <w:shd w:val="clear" w:color="auto" w:fill="FFFFFF" w:themeFill="background1"/>
-          </w:tcPr>
-          <w:p>
-            <w:pPr>
+            <w:shd w:val="clear" w:color="auto" w:fill="auto"/>
+            <w:vAlign w:val="center"/>
+          </w:tcPr>
+          <w:p>
+            <w:pPr>
+              <w:jc w:val="center"/>
               <w:cnfStyle w:val="000000100000" w:firstRow="0" w:lastRow="0" w:firstColumn="0" w:lastColumn="0" w:oddVBand="0" w:evenVBand="0" w:oddHBand="1" w:evenHBand="0" w:firstRowFirstColumn="0" w:firstRowLastColumn="0" w:lastRowFirstColumn="0" w:lastRowLastColumn="0"/>
               <w:rPr>
                 <w:color w:val="2E74B5" w:themeColor="accent1" w:themeShade="BF"/>
@@ -2509,10 +3216,12 @@
         <w:tc>
           <w:tcPr>
             <w:tcW w:w="1008" w:type="dxa"/>
-            <w:shd w:val="clear" w:color="auto" w:fill="FFFFFF" w:themeFill="background1"/>
-          </w:tcPr>
-          <w:p>
-            <w:pPr>
+            <w:shd w:val="clear" w:color="auto" w:fill="auto"/>
+            <w:vAlign w:val="center"/>
+          </w:tcPr>
+          <w:p>
+            <w:pPr>
+              <w:jc w:val="center"/>
               <w:cnfStyle w:val="000000100000" w:firstRow="0" w:lastRow="0" w:firstColumn="0" w:lastColumn="0" w:oddVBand="0" w:evenVBand="0" w:oddHBand="1" w:evenHBand="0" w:firstRowFirstColumn="0" w:firstRowLastColumn="0" w:lastRowFirstColumn="0" w:lastRowLastColumn="0"/>
             </w:pPr>
           </w:p>
@@ -2520,10 +3229,12 @@
         <w:tc>
           <w:tcPr>
             <w:tcW w:w="936" w:type="dxa"/>
-            <w:shd w:val="clear" w:color="auto" w:fill="FFFFFF" w:themeFill="background1"/>
-          </w:tcPr>
-          <w:p>
-            <w:pPr>
+            <w:shd w:val="clear" w:color="auto" w:fill="auto"/>
+            <w:vAlign w:val="center"/>
+          </w:tcPr>
+          <w:p>
+            <w:pPr>
+              <w:jc w:val="center"/>
               <w:cnfStyle w:val="000000100000" w:firstRow="0" w:lastRow="0" w:firstColumn="0" w:lastColumn="0" w:oddVBand="0" w:evenVBand="0" w:oddHBand="1" w:evenHBand="0" w:firstRowFirstColumn="0" w:firstRowLastColumn="0" w:lastRowFirstColumn="0" w:lastRowLastColumn="0"/>
               <w:rPr>
                 <w:color w:val="2E74B5" w:themeColor="accent1" w:themeShade="BF"/>
@@ -2534,10 +3245,12 @@
         <w:tc>
           <w:tcPr>
             <w:tcW w:w="1103" w:type="dxa"/>
-            <w:shd w:val="clear" w:color="auto" w:fill="FFFFFF" w:themeFill="background1"/>
-          </w:tcPr>
-          <w:p>
-            <w:pPr>
+            <w:shd w:val="clear" w:color="auto" w:fill="auto"/>
+            <w:vAlign w:val="center"/>
+          </w:tcPr>
+          <w:p>
+            <w:pPr>
+              <w:jc w:val="center"/>
               <w:cnfStyle w:val="000000100000" w:firstRow="0" w:lastRow="0" w:firstColumn="0" w:lastColumn="0" w:oddVBand="0" w:evenVBand="0" w:oddHBand="1" w:evenHBand="0" w:firstRowFirstColumn="0" w:firstRowLastColumn="0" w:lastRowFirstColumn="0" w:lastRowLastColumn="0"/>
               <w:rPr>
                 <w:color w:val="2E74B5" w:themeColor="accent1" w:themeShade="BF"/>
@@ -2548,10 +3261,12 @@
         <w:tc>
           <w:tcPr>
             <w:tcW w:w="1210" w:type="dxa"/>
-            <w:shd w:val="clear" w:color="auto" w:fill="FFFFFF" w:themeFill="background1"/>
-          </w:tcPr>
-          <w:p>
-            <w:pPr>
+            <w:shd w:val="clear" w:color="auto" w:fill="auto"/>
+            <w:vAlign w:val="center"/>
+          </w:tcPr>
+          <w:p>
+            <w:pPr>
+              <w:jc w:val="center"/>
               <w:cnfStyle w:val="000000100000" w:firstRow="0" w:lastRow="0" w:firstColumn="0" w:lastColumn="0" w:oddVBand="0" w:evenVBand="0" w:oddHBand="1" w:evenHBand="0" w:firstRowFirstColumn="0" w:firstRowLastColumn="0" w:lastRowFirstColumn="0" w:lastRowLastColumn="0"/>
             </w:pPr>
           </w:p>
@@ -2559,10 +3274,12 @@
         <w:tc>
           <w:tcPr>
             <w:tcW w:w="0" w:type="auto"/>
-            <w:shd w:val="clear" w:color="auto" w:fill="FFFFFF" w:themeFill="background1"/>
-          </w:tcPr>
-          <w:p>
-            <w:pPr>
+            <w:shd w:val="clear" w:color="auto" w:fill="auto"/>
+            <w:vAlign w:val="center"/>
+          </w:tcPr>
+          <w:p>
+            <w:pPr>
+              <w:jc w:val="center"/>
               <w:cnfStyle w:val="000000100000" w:firstRow="0" w:lastRow="0" w:firstColumn="0" w:lastColumn="0" w:oddVBand="0" w:evenVBand="0" w:oddHBand="1" w:evenHBand="0" w:firstRowFirstColumn="0" w:firstRowLastColumn="0" w:lastRowFirstColumn="0" w:lastRowLastColumn="0"/>
               <w:rPr>
                 <w:color w:val="2E74B5" w:themeColor="accent1" w:themeShade="BF"/>
@@ -2573,10 +3290,12 @@
         <w:tc>
           <w:tcPr>
             <w:tcW w:w="2447" w:type="dxa"/>
-            <w:shd w:val="clear" w:color="auto" w:fill="FFFFFF" w:themeFill="background1"/>
-          </w:tcPr>
-          <w:p>
-            <w:pPr>
+            <w:shd w:val="clear" w:color="auto" w:fill="auto"/>
+            <w:vAlign w:val="center"/>
+          </w:tcPr>
+          <w:p>
+            <w:pPr>
+              <w:jc w:val="center"/>
               <w:cnfStyle w:val="000000100000" w:firstRow="0" w:lastRow="0" w:firstColumn="0" w:lastColumn="0" w:oddVBand="0" w:evenVBand="0" w:oddHBand="1" w:evenHBand="0" w:firstRowFirstColumn="0" w:firstRowLastColumn="0" w:lastRowFirstColumn="0" w:lastRowLastColumn="0"/>
             </w:pPr>
           </w:p>
@@ -2584,7 +3303,7 @@
         <w:tc>
           <w:tcPr>
             <w:tcW w:w="2163" w:type="dxa"/>
-            <w:shd w:val="clear" w:color="auto" w:fill="FFFFFF" w:themeFill="background1"/>
+            <w:shd w:val="clear" w:color="auto" w:fill="auto"/>
           </w:tcPr>
           <w:p>
             <w:pPr>
@@ -2598,9 +3317,11 @@
           <w:tcPr>
             <w:cnfStyle w:val="001000000000" w:firstRow="0" w:lastRow="0" w:firstColumn="1" w:lastColumn="0" w:oddVBand="0" w:evenVBand="0" w:oddHBand="0" w:evenHBand="0" w:firstRowFirstColumn="0" w:firstRowLastColumn="0" w:lastRowFirstColumn="0" w:lastRowLastColumn="0"/>
             <w:tcW w:w="498" w:type="dxa"/>
-          </w:tcPr>
-          <w:p>
-            <w:pPr>
+            <w:vAlign w:val="center"/>
+          </w:tcPr>
+          <w:p>
+            <w:pPr>
+              <w:jc w:val="center"/>
               <w:rPr>
                 <w:b w:val="0"/>
               </w:rPr>
@@ -2609,35 +3330,42 @@
               <w:rPr>
                 <w:b w:val="0"/>
               </w:rPr>
-              <w:t>3.4</w:t>
+              <w:t>5</w:t>
             </w:r>
           </w:p>
         </w:tc>
         <w:tc>
           <w:tcPr>
             <w:tcW w:w="2086" w:type="dxa"/>
-          </w:tcPr>
-          <w:p>
-            <w:pPr>
-              <w:cnfStyle w:val="000000000000" w:firstRow="0" w:lastRow="0" w:firstColumn="0" w:lastColumn="0" w:oddVBand="0" w:evenVBand="0" w:oddHBand="0" w:evenHBand="0" w:firstRowFirstColumn="0" w:firstRowLastColumn="0" w:lastRowFirstColumn="0" w:lastRowLastColumn="0"/>
-            </w:pPr>
-            <w:r>
-              <w:t>Visualizar código QR e código numérico</w:t>
-            </w:r>
-          </w:p>
-          <w:p>
-            <w:pPr>
-              <w:cnfStyle w:val="000000000000" w:firstRow="0" w:lastRow="0" w:firstColumn="0" w:lastColumn="0" w:oddVBand="0" w:evenVBand="0" w:oddHBand="0" w:evenHBand="0" w:firstRowFirstColumn="0" w:firstRowLastColumn="0" w:lastRowFirstColumn="0" w:lastRowLastColumn="0"/>
-            </w:pPr>
+            <w:shd w:val="clear" w:color="auto" w:fill="D9E2F3" w:themeFill="accent5" w:themeFillTint="33"/>
+            <w:vAlign w:val="center"/>
+          </w:tcPr>
+          <w:p>
+            <w:pPr>
+              <w:pStyle w:val="NormalWeb"/>
+              <w:jc w:val="center"/>
+              <w:cnfStyle w:val="000000000000" w:firstRow="0" w:lastRow="0" w:firstColumn="0" w:lastColumn="0" w:oddVBand="0" w:evenVBand="0" w:oddHBand="0" w:evenHBand="0" w:firstRowFirstColumn="0" w:firstRowLastColumn="0" w:lastRowFirstColumn="0" w:lastRowLastColumn="0"/>
+              <w:rPr>
+                <w:b/>
+              </w:rPr>
+            </w:pPr>
+            <w:r>
+              <w:rPr>
+                <w:b/>
+              </w:rPr>
+              <w:t>Visualizar o mapa com a localização das máquinas</w:t>
+            </w:r>
           </w:p>
         </w:tc>
         <w:tc>
           <w:tcPr>
             <w:tcW w:w="741" w:type="dxa"/>
             <w:shd w:val="clear" w:color="auto" w:fill="FFFFFF" w:themeFill="background1"/>
-          </w:tcPr>
-          <w:p>
-            <w:pPr>
+            <w:vAlign w:val="center"/>
+          </w:tcPr>
+          <w:p>
+            <w:pPr>
+              <w:jc w:val="center"/>
               <w:cnfStyle w:val="000000000000" w:firstRow="0" w:lastRow="0" w:firstColumn="0" w:lastColumn="0" w:oddVBand="0" w:evenVBand="0" w:oddHBand="0" w:evenHBand="0" w:firstRowFirstColumn="0" w:firstRowLastColumn="0" w:lastRowFirstColumn="0" w:lastRowLastColumn="0"/>
             </w:pPr>
           </w:p>
@@ -2646,9 +3374,11 @@
           <w:tcPr>
             <w:tcW w:w="695" w:type="dxa"/>
             <w:shd w:val="clear" w:color="auto" w:fill="FFFFFF" w:themeFill="background1"/>
-          </w:tcPr>
-          <w:p>
-            <w:pPr>
+            <w:vAlign w:val="center"/>
+          </w:tcPr>
+          <w:p>
+            <w:pPr>
+              <w:jc w:val="center"/>
               <w:cnfStyle w:val="000000000000" w:firstRow="0" w:lastRow="0" w:firstColumn="0" w:lastColumn="0" w:oddVBand="0" w:evenVBand="0" w:oddHBand="0" w:evenHBand="0" w:firstRowFirstColumn="0" w:firstRowLastColumn="0" w:lastRowFirstColumn="0" w:lastRowLastColumn="0"/>
               <w:rPr>
                 <w:color w:val="2E74B5" w:themeColor="accent1" w:themeShade="BF"/>
@@ -2660,9 +3390,11 @@
           <w:tcPr>
             <w:tcW w:w="860" w:type="dxa"/>
             <w:shd w:val="clear" w:color="auto" w:fill="FFFFFF" w:themeFill="background1"/>
-          </w:tcPr>
-          <w:p>
-            <w:pPr>
+            <w:vAlign w:val="center"/>
+          </w:tcPr>
+          <w:p>
+            <w:pPr>
+              <w:jc w:val="center"/>
               <w:cnfStyle w:val="000000000000" w:firstRow="0" w:lastRow="0" w:firstColumn="0" w:lastColumn="0" w:oddVBand="0" w:evenVBand="0" w:oddHBand="0" w:evenHBand="0" w:firstRowFirstColumn="0" w:firstRowLastColumn="0" w:lastRowFirstColumn="0" w:lastRowLastColumn="0"/>
               <w:rPr>
                 <w:color w:val="2E74B5" w:themeColor="accent1" w:themeShade="BF"/>
@@ -2674,9 +3406,11 @@
           <w:tcPr>
             <w:tcW w:w="1008" w:type="dxa"/>
             <w:shd w:val="clear" w:color="auto" w:fill="FFFFFF" w:themeFill="background1"/>
-          </w:tcPr>
-          <w:p>
-            <w:pPr>
+            <w:vAlign w:val="center"/>
+          </w:tcPr>
+          <w:p>
+            <w:pPr>
+              <w:jc w:val="center"/>
               <w:cnfStyle w:val="000000000000" w:firstRow="0" w:lastRow="0" w:firstColumn="0" w:lastColumn="0" w:oddVBand="0" w:evenVBand="0" w:oddHBand="0" w:evenHBand="0" w:firstRowFirstColumn="0" w:firstRowLastColumn="0" w:lastRowFirstColumn="0" w:lastRowLastColumn="0"/>
             </w:pPr>
           </w:p>
@@ -2685,9 +3419,11 @@
           <w:tcPr>
             <w:tcW w:w="936" w:type="dxa"/>
             <w:shd w:val="clear" w:color="auto" w:fill="FFFFFF" w:themeFill="background1"/>
-          </w:tcPr>
-          <w:p>
-            <w:pPr>
+            <w:vAlign w:val="center"/>
+          </w:tcPr>
+          <w:p>
+            <w:pPr>
+              <w:jc w:val="center"/>
               <w:cnfStyle w:val="000000000000" w:firstRow="0" w:lastRow="0" w:firstColumn="0" w:lastColumn="0" w:oddVBand="0" w:evenVBand="0" w:oddHBand="0" w:evenHBand="0" w:firstRowFirstColumn="0" w:firstRowLastColumn="0" w:lastRowFirstColumn="0" w:lastRowLastColumn="0"/>
               <w:rPr>
                 <w:color w:val="2E74B5" w:themeColor="accent1" w:themeShade="BF"/>
@@ -2699,9 +3435,11 @@
           <w:tcPr>
             <w:tcW w:w="1103" w:type="dxa"/>
             <w:shd w:val="clear" w:color="auto" w:fill="FFFFFF" w:themeFill="background1"/>
-          </w:tcPr>
-          <w:p>
-            <w:pPr>
+            <w:vAlign w:val="center"/>
+          </w:tcPr>
+          <w:p>
+            <w:pPr>
+              <w:jc w:val="center"/>
               <w:cnfStyle w:val="000000000000" w:firstRow="0" w:lastRow="0" w:firstColumn="0" w:lastColumn="0" w:oddVBand="0" w:evenVBand="0" w:oddHBand="0" w:evenHBand="0" w:firstRowFirstColumn="0" w:firstRowLastColumn="0" w:lastRowFirstColumn="0" w:lastRowLastColumn="0"/>
               <w:rPr>
                 <w:color w:val="2E74B5" w:themeColor="accent1" w:themeShade="BF"/>
@@ -2713,9 +3451,11 @@
           <w:tcPr>
             <w:tcW w:w="1210" w:type="dxa"/>
             <w:shd w:val="clear" w:color="auto" w:fill="FFFFFF" w:themeFill="background1"/>
-          </w:tcPr>
-          <w:p>
-            <w:pPr>
+            <w:vAlign w:val="center"/>
+          </w:tcPr>
+          <w:p>
+            <w:pPr>
+              <w:jc w:val="center"/>
               <w:cnfStyle w:val="000000000000" w:firstRow="0" w:lastRow="0" w:firstColumn="0" w:lastColumn="0" w:oddVBand="0" w:evenVBand="0" w:oddHBand="0" w:evenHBand="0" w:firstRowFirstColumn="0" w:firstRowLastColumn="0" w:lastRowFirstColumn="0" w:lastRowLastColumn="0"/>
             </w:pPr>
           </w:p>
@@ -2724,9 +3464,11 @@
           <w:tcPr>
             <w:tcW w:w="0" w:type="auto"/>
             <w:shd w:val="clear" w:color="auto" w:fill="FFFFFF" w:themeFill="background1"/>
-          </w:tcPr>
-          <w:p>
-            <w:pPr>
+            <w:vAlign w:val="center"/>
+          </w:tcPr>
+          <w:p>
+            <w:pPr>
+              <w:jc w:val="center"/>
               <w:cnfStyle w:val="000000000000" w:firstRow="0" w:lastRow="0" w:firstColumn="0" w:lastColumn="0" w:oddVBand="0" w:evenVBand="0" w:oddHBand="0" w:evenHBand="0" w:firstRowFirstColumn="0" w:firstRowLastColumn="0" w:lastRowFirstColumn="0" w:lastRowLastColumn="0"/>
               <w:rPr>
                 <w:color w:val="2E74B5" w:themeColor="accent1" w:themeShade="BF"/>
@@ -2738,317 +3480,11 @@
           <w:tcPr>
             <w:tcW w:w="2447" w:type="dxa"/>
             <w:shd w:val="clear" w:color="auto" w:fill="FFFFFF" w:themeFill="background1"/>
-          </w:tcPr>
-          <w:p>
-            <w:pPr>
-              <w:cnfStyle w:val="000000000000" w:firstRow="0" w:lastRow="0" w:firstColumn="0" w:lastColumn="0" w:oddVBand="0" w:evenVBand="0" w:oddHBand="0" w:evenHBand="0" w:firstRowFirstColumn="0" w:firstRowLastColumn="0" w:lastRowFirstColumn="0" w:lastRowLastColumn="0"/>
-            </w:pPr>
-          </w:p>
-        </w:tc>
-        <w:tc>
-          <w:tcPr>
-            <w:tcW w:w="2163" w:type="dxa"/>
-            <w:shd w:val="clear" w:color="auto" w:fill="FFFFFF" w:themeFill="background1"/>
-          </w:tcPr>
-          <w:p>
-            <w:pPr>
-              <w:cnfStyle w:val="000000000000" w:firstRow="0" w:lastRow="0" w:firstColumn="0" w:lastColumn="0" w:oddVBand="0" w:evenVBand="0" w:oddHBand="0" w:evenHBand="0" w:firstRowFirstColumn="0" w:firstRowLastColumn="0" w:lastRowFirstColumn="0" w:lastRowLastColumn="0"/>
-            </w:pPr>
-          </w:p>
-        </w:tc>
-      </w:tr>
-      <w:tr>
-        <w:trPr>
-          <w:cnfStyle w:val="000000100000" w:firstRow="0" w:lastRow="0" w:firstColumn="0" w:lastColumn="0" w:oddVBand="0" w:evenVBand="0" w:oddHBand="1" w:evenHBand="0" w:firstRowFirstColumn="0" w:firstRowLastColumn="0" w:lastRowFirstColumn="0" w:lastRowLastColumn="0"/>
-        </w:trPr>
-        <w:tc>
-          <w:tcPr>
-            <w:cnfStyle w:val="001000000000" w:firstRow="0" w:lastRow="0" w:firstColumn="1" w:lastColumn="0" w:oddVBand="0" w:evenVBand="0" w:oddHBand="0" w:evenHBand="0" w:firstRowFirstColumn="0" w:firstRowLastColumn="0" w:lastRowFirstColumn="0" w:lastRowLastColumn="0"/>
-            <w:tcW w:w="498" w:type="dxa"/>
-          </w:tcPr>
-          <w:p>
-            <w:r>
-              <w:t>4</w:t>
-            </w:r>
-          </w:p>
-        </w:tc>
-        <w:tc>
-          <w:tcPr>
-            <w:tcW w:w="2086" w:type="dxa"/>
-          </w:tcPr>
-          <w:p>
-            <w:pPr>
-              <w:cnfStyle w:val="000000100000" w:firstRow="0" w:lastRow="0" w:firstColumn="0" w:lastColumn="0" w:oddVBand="0" w:evenVBand="0" w:oddHBand="1" w:evenHBand="0" w:firstRowFirstColumn="0" w:firstRowLastColumn="0" w:lastRowFirstColumn="0" w:lastRowLastColumn="0"/>
-              <w:rPr>
-                <w:b/>
-              </w:rPr>
-            </w:pPr>
-            <w:r>
-              <w:rPr>
-                <w:b/>
-              </w:rPr>
-              <w:t>Aceder à localização da máquina mais próxima com stock</w:t>
-            </w:r>
-          </w:p>
-        </w:tc>
-        <w:tc>
-          <w:tcPr>
-            <w:tcW w:w="741" w:type="dxa"/>
-          </w:tcPr>
-          <w:p>
-            <w:pPr>
-              <w:cnfStyle w:val="000000100000" w:firstRow="0" w:lastRow="0" w:firstColumn="0" w:lastColumn="0" w:oddVBand="0" w:evenVBand="0" w:oddHBand="1" w:evenHBand="0" w:firstRowFirstColumn="0" w:firstRowLastColumn="0" w:lastRowFirstColumn="0" w:lastRowLastColumn="0"/>
-            </w:pPr>
-          </w:p>
-        </w:tc>
-        <w:tc>
-          <w:tcPr>
-            <w:tcW w:w="695" w:type="dxa"/>
-          </w:tcPr>
-          <w:p>
-            <w:pPr>
-              <w:cnfStyle w:val="000000100000" w:firstRow="0" w:lastRow="0" w:firstColumn="0" w:lastColumn="0" w:oddVBand="0" w:evenVBand="0" w:oddHBand="1" w:evenHBand="0" w:firstRowFirstColumn="0" w:firstRowLastColumn="0" w:lastRowFirstColumn="0" w:lastRowLastColumn="0"/>
-              <w:rPr>
-                <w:color w:val="2E74B5" w:themeColor="accent1" w:themeShade="BF"/>
-              </w:rPr>
-            </w:pPr>
-          </w:p>
-        </w:tc>
-        <w:tc>
-          <w:tcPr>
-            <w:tcW w:w="860" w:type="dxa"/>
-          </w:tcPr>
-          <w:p>
-            <w:pPr>
-              <w:cnfStyle w:val="000000100000" w:firstRow="0" w:lastRow="0" w:firstColumn="0" w:lastColumn="0" w:oddVBand="0" w:evenVBand="0" w:oddHBand="1" w:evenHBand="0" w:firstRowFirstColumn="0" w:firstRowLastColumn="0" w:lastRowFirstColumn="0" w:lastRowLastColumn="0"/>
-              <w:rPr>
-                <w:color w:val="2E74B5" w:themeColor="accent1" w:themeShade="BF"/>
-              </w:rPr>
-            </w:pPr>
-          </w:p>
-        </w:tc>
-        <w:tc>
-          <w:tcPr>
-            <w:tcW w:w="1008" w:type="dxa"/>
-          </w:tcPr>
-          <w:p>
-            <w:pPr>
-              <w:cnfStyle w:val="000000100000" w:firstRow="0" w:lastRow="0" w:firstColumn="0" w:lastColumn="0" w:oddVBand="0" w:evenVBand="0" w:oddHBand="1" w:evenHBand="0" w:firstRowFirstColumn="0" w:firstRowLastColumn="0" w:lastRowFirstColumn="0" w:lastRowLastColumn="0"/>
-            </w:pPr>
-          </w:p>
-        </w:tc>
-        <w:tc>
-          <w:tcPr>
-            <w:tcW w:w="936" w:type="dxa"/>
-          </w:tcPr>
-          <w:p>
-            <w:pPr>
-              <w:cnfStyle w:val="000000100000" w:firstRow="0" w:lastRow="0" w:firstColumn="0" w:lastColumn="0" w:oddVBand="0" w:evenVBand="0" w:oddHBand="1" w:evenHBand="0" w:firstRowFirstColumn="0" w:firstRowLastColumn="0" w:lastRowFirstColumn="0" w:lastRowLastColumn="0"/>
-              <w:rPr>
-                <w:color w:val="2E74B5" w:themeColor="accent1" w:themeShade="BF"/>
-              </w:rPr>
-            </w:pPr>
-          </w:p>
-        </w:tc>
-        <w:tc>
-          <w:tcPr>
-            <w:tcW w:w="1103" w:type="dxa"/>
-          </w:tcPr>
-          <w:p>
-            <w:pPr>
-              <w:cnfStyle w:val="000000100000" w:firstRow="0" w:lastRow="0" w:firstColumn="0" w:lastColumn="0" w:oddVBand="0" w:evenVBand="0" w:oddHBand="1" w:evenHBand="0" w:firstRowFirstColumn="0" w:firstRowLastColumn="0" w:lastRowFirstColumn="0" w:lastRowLastColumn="0"/>
-              <w:rPr>
-                <w:color w:val="2E74B5" w:themeColor="accent1" w:themeShade="BF"/>
-              </w:rPr>
-            </w:pPr>
-          </w:p>
-        </w:tc>
-        <w:tc>
-          <w:tcPr>
-            <w:tcW w:w="1210" w:type="dxa"/>
-          </w:tcPr>
-          <w:p>
-            <w:pPr>
-              <w:cnfStyle w:val="000000100000" w:firstRow="0" w:lastRow="0" w:firstColumn="0" w:lastColumn="0" w:oddVBand="0" w:evenVBand="0" w:oddHBand="1" w:evenHBand="0" w:firstRowFirstColumn="0" w:firstRowLastColumn="0" w:lastRowFirstColumn="0" w:lastRowLastColumn="0"/>
-            </w:pPr>
-          </w:p>
-        </w:tc>
-        <w:tc>
-          <w:tcPr>
-            <w:tcW w:w="0" w:type="auto"/>
-          </w:tcPr>
-          <w:p>
-            <w:pPr>
-              <w:cnfStyle w:val="000000100000" w:firstRow="0" w:lastRow="0" w:firstColumn="0" w:lastColumn="0" w:oddVBand="0" w:evenVBand="0" w:oddHBand="1" w:evenHBand="0" w:firstRowFirstColumn="0" w:firstRowLastColumn="0" w:lastRowFirstColumn="0" w:lastRowLastColumn="0"/>
-              <w:rPr>
-                <w:color w:val="2E74B5" w:themeColor="accent1" w:themeShade="BF"/>
-              </w:rPr>
-            </w:pPr>
-          </w:p>
-        </w:tc>
-        <w:tc>
-          <w:tcPr>
-            <w:tcW w:w="2447" w:type="dxa"/>
-          </w:tcPr>
-          <w:p>
-            <w:pPr>
-              <w:cnfStyle w:val="000000100000" w:firstRow="0" w:lastRow="0" w:firstColumn="0" w:lastColumn="0" w:oddVBand="0" w:evenVBand="0" w:oddHBand="1" w:evenHBand="0" w:firstRowFirstColumn="0" w:firstRowLastColumn="0" w:lastRowFirstColumn="0" w:lastRowLastColumn="0"/>
-            </w:pPr>
-          </w:p>
-        </w:tc>
-        <w:tc>
-          <w:tcPr>
-            <w:tcW w:w="2163" w:type="dxa"/>
-          </w:tcPr>
-          <w:p>
-            <w:pPr>
-              <w:cnfStyle w:val="000000100000" w:firstRow="0" w:lastRow="0" w:firstColumn="0" w:lastColumn="0" w:oddVBand="0" w:evenVBand="0" w:oddHBand="1" w:evenHBand="0" w:firstRowFirstColumn="0" w:firstRowLastColumn="0" w:lastRowFirstColumn="0" w:lastRowLastColumn="0"/>
-            </w:pPr>
-          </w:p>
-        </w:tc>
-      </w:tr>
-      <w:tr>
-        <w:tc>
-          <w:tcPr>
-            <w:cnfStyle w:val="001000000000" w:firstRow="0" w:lastRow="0" w:firstColumn="1" w:lastColumn="0" w:oddVBand="0" w:evenVBand="0" w:oddHBand="0" w:evenHBand="0" w:firstRowFirstColumn="0" w:firstRowLastColumn="0" w:lastRowFirstColumn="0" w:lastRowLastColumn="0"/>
-            <w:tcW w:w="498" w:type="dxa"/>
-          </w:tcPr>
-          <w:p>
-            <w:r>
-              <w:t>5</w:t>
-            </w:r>
-          </w:p>
-        </w:tc>
-        <w:tc>
-          <w:tcPr>
-            <w:tcW w:w="2086" w:type="dxa"/>
-          </w:tcPr>
-          <w:p>
-            <w:pPr>
-              <w:pStyle w:val="NormalWeb"/>
-              <w:cnfStyle w:val="000000000000" w:firstRow="0" w:lastRow="0" w:firstColumn="0" w:lastColumn="0" w:oddVBand="0" w:evenVBand="0" w:oddHBand="0" w:evenHBand="0" w:firstRowFirstColumn="0" w:firstRowLastColumn="0" w:lastRowFirstColumn="0" w:lastRowLastColumn="0"/>
-              <w:rPr>
-                <w:b/>
-              </w:rPr>
-            </w:pPr>
-            <w:r>
-              <w:rPr>
-                <w:b/>
-              </w:rPr>
-              <w:t>Visualizar o mapa com a localização das máquinas</w:t>
-            </w:r>
-          </w:p>
-        </w:tc>
-        <w:tc>
-          <w:tcPr>
-            <w:tcW w:w="741" w:type="dxa"/>
-            <w:shd w:val="clear" w:color="auto" w:fill="FFFFFF" w:themeFill="background1"/>
-          </w:tcPr>
-          <w:p>
-            <w:pPr>
-              <w:cnfStyle w:val="000000000000" w:firstRow="0" w:lastRow="0" w:firstColumn="0" w:lastColumn="0" w:oddVBand="0" w:evenVBand="0" w:oddHBand="0" w:evenHBand="0" w:firstRowFirstColumn="0" w:firstRowLastColumn="0" w:lastRowFirstColumn="0" w:lastRowLastColumn="0"/>
-            </w:pPr>
-          </w:p>
-        </w:tc>
-        <w:tc>
-          <w:tcPr>
-            <w:tcW w:w="695" w:type="dxa"/>
-            <w:shd w:val="clear" w:color="auto" w:fill="FFFFFF" w:themeFill="background1"/>
-          </w:tcPr>
-          <w:p>
-            <w:pPr>
-              <w:cnfStyle w:val="000000000000" w:firstRow="0" w:lastRow="0" w:firstColumn="0" w:lastColumn="0" w:oddVBand="0" w:evenVBand="0" w:oddHBand="0" w:evenHBand="0" w:firstRowFirstColumn="0" w:firstRowLastColumn="0" w:lastRowFirstColumn="0" w:lastRowLastColumn="0"/>
-              <w:rPr>
-                <w:color w:val="2E74B5" w:themeColor="accent1" w:themeShade="BF"/>
-              </w:rPr>
-            </w:pPr>
-          </w:p>
-        </w:tc>
-        <w:tc>
-          <w:tcPr>
-            <w:tcW w:w="860" w:type="dxa"/>
-            <w:shd w:val="clear" w:color="auto" w:fill="FFFFFF" w:themeFill="background1"/>
-          </w:tcPr>
-          <w:p>
-            <w:pPr>
-              <w:cnfStyle w:val="000000000000" w:firstRow="0" w:lastRow="0" w:firstColumn="0" w:lastColumn="0" w:oddVBand="0" w:evenVBand="0" w:oddHBand="0" w:evenHBand="0" w:firstRowFirstColumn="0" w:firstRowLastColumn="0" w:lastRowFirstColumn="0" w:lastRowLastColumn="0"/>
-              <w:rPr>
-                <w:color w:val="2E74B5" w:themeColor="accent1" w:themeShade="BF"/>
-              </w:rPr>
-            </w:pPr>
-          </w:p>
-        </w:tc>
-        <w:tc>
-          <w:tcPr>
-            <w:tcW w:w="1008" w:type="dxa"/>
-            <w:shd w:val="clear" w:color="auto" w:fill="FFFFFF" w:themeFill="background1"/>
-          </w:tcPr>
-          <w:p>
-            <w:pPr>
-              <w:cnfStyle w:val="000000000000" w:firstRow="0" w:lastRow="0" w:firstColumn="0" w:lastColumn="0" w:oddVBand="0" w:evenVBand="0" w:oddHBand="0" w:evenHBand="0" w:firstRowFirstColumn="0" w:firstRowLastColumn="0" w:lastRowFirstColumn="0" w:lastRowLastColumn="0"/>
-            </w:pPr>
-          </w:p>
-        </w:tc>
-        <w:tc>
-          <w:tcPr>
-            <w:tcW w:w="936" w:type="dxa"/>
-            <w:shd w:val="clear" w:color="auto" w:fill="FFFFFF" w:themeFill="background1"/>
-          </w:tcPr>
-          <w:p>
-            <w:pPr>
-              <w:cnfStyle w:val="000000000000" w:firstRow="0" w:lastRow="0" w:firstColumn="0" w:lastColumn="0" w:oddVBand="0" w:evenVBand="0" w:oddHBand="0" w:evenHBand="0" w:firstRowFirstColumn="0" w:firstRowLastColumn="0" w:lastRowFirstColumn="0" w:lastRowLastColumn="0"/>
-              <w:rPr>
-                <w:color w:val="2E74B5" w:themeColor="accent1" w:themeShade="BF"/>
-              </w:rPr>
-            </w:pPr>
-          </w:p>
-        </w:tc>
-        <w:tc>
-          <w:tcPr>
-            <w:tcW w:w="1103" w:type="dxa"/>
-            <w:shd w:val="clear" w:color="auto" w:fill="FFFFFF" w:themeFill="background1"/>
-          </w:tcPr>
-          <w:p>
-            <w:pPr>
-              <w:cnfStyle w:val="000000000000" w:firstRow="0" w:lastRow="0" w:firstColumn="0" w:lastColumn="0" w:oddVBand="0" w:evenVBand="0" w:oddHBand="0" w:evenHBand="0" w:firstRowFirstColumn="0" w:firstRowLastColumn="0" w:lastRowFirstColumn="0" w:lastRowLastColumn="0"/>
-              <w:rPr>
-                <w:color w:val="2E74B5" w:themeColor="accent1" w:themeShade="BF"/>
-              </w:rPr>
-            </w:pPr>
-          </w:p>
-        </w:tc>
-        <w:tc>
-          <w:tcPr>
-            <w:tcW w:w="1210" w:type="dxa"/>
-            <w:shd w:val="clear" w:color="auto" w:fill="FFFFFF" w:themeFill="background1"/>
-          </w:tcPr>
-          <w:p>
-            <w:pPr>
-              <w:cnfStyle w:val="000000000000" w:firstRow="0" w:lastRow="0" w:firstColumn="0" w:lastColumn="0" w:oddVBand="0" w:evenVBand="0" w:oddHBand="0" w:evenHBand="0" w:firstRowFirstColumn="0" w:firstRowLastColumn="0" w:lastRowFirstColumn="0" w:lastRowLastColumn="0"/>
-            </w:pPr>
-          </w:p>
-        </w:tc>
-        <w:tc>
-          <w:tcPr>
-            <w:tcW w:w="0" w:type="auto"/>
-            <w:shd w:val="clear" w:color="auto" w:fill="FFFFFF" w:themeFill="background1"/>
-          </w:tcPr>
-          <w:p>
-            <w:pPr>
-              <w:cnfStyle w:val="000000000000" w:firstRow="0" w:lastRow="0" w:firstColumn="0" w:lastColumn="0" w:oddVBand="0" w:evenVBand="0" w:oddHBand="0" w:evenHBand="0" w:firstRowFirstColumn="0" w:firstRowLastColumn="0" w:lastRowFirstColumn="0" w:lastRowLastColumn="0"/>
-              <w:rPr>
-                <w:color w:val="2E74B5" w:themeColor="accent1" w:themeShade="BF"/>
-              </w:rPr>
-            </w:pPr>
-          </w:p>
-        </w:tc>
-        <w:tc>
-          <w:tcPr>
-            <w:tcW w:w="2447" w:type="dxa"/>
-            <w:shd w:val="clear" w:color="auto" w:fill="FFFFFF" w:themeFill="background1"/>
-          </w:tcPr>
-          <w:p>
-            <w:pPr>
+            <w:vAlign w:val="center"/>
+          </w:tcPr>
+          <w:p>
+            <w:pPr>
+              <w:jc w:val="center"/>
               <w:cnfStyle w:val="000000000000" w:firstRow="0" w:lastRow="0" w:firstColumn="0" w:lastColumn="0" w:oddVBand="0" w:evenVBand="0" w:oddHBand="0" w:evenHBand="0" w:firstRowFirstColumn="0" w:firstRowLastColumn="0" w:lastRowFirstColumn="0" w:lastRowLastColumn="0"/>
             </w:pPr>
           </w:p>
@@ -3079,7 +3515,7 @@
 </file>
 
 <file path=word/styles.xml><?xml version="1.0" encoding="utf-8"?>
-<w:styles xmlns:mc="http://schemas.openxmlformats.org/markup-compatibility/2006" xmlns:r="http://schemas.openxmlformats.org/officeDocument/2006/relationships" xmlns:w="http://schemas.openxmlformats.org/wordprocessingml/2006/main" xmlns:w14="http://schemas.microsoft.com/office/word/2010/wordml" xmlns:w15="http://schemas.microsoft.com/office/word/2012/wordml" xmlns:w16cid="http://schemas.microsoft.com/office/word/2016/wordml/cid" xmlns:w16se="http://schemas.microsoft.com/office/word/2015/wordml/symex" mc:Ignorable="w14 w15 w16se w16cid">
+<w:styles xmlns:mc="http://schemas.openxmlformats.org/markup-compatibility/2006" xmlns:r="http://schemas.openxmlformats.org/officeDocument/2006/relationships" xmlns:w="http://schemas.openxmlformats.org/wordprocessingml/2006/main" xmlns:w14="http://schemas.microsoft.com/office/word/2010/wordml" xmlns:w15="http://schemas.microsoft.com/office/word/2012/wordml" xmlns:w16se="http://schemas.microsoft.com/office/word/2015/wordml/symex" mc:Ignorable="w14 w15 w16se">
   <w:docDefaults>
     <w:rPrDefault>
       <w:rPr>
@@ -3095,7 +3531,7 @@
       </w:pPr>
     </w:pPrDefault>
   </w:docDefaults>
-  <w:latentStyles w:defLockedState="0" w:defUIPriority="99" w:defSemiHidden="0" w:defUnhideWhenUsed="0" w:defQFormat="0" w:count="375">
+  <w:latentStyles w:defLockedState="0" w:defUIPriority="99" w:defSemiHidden="0" w:defUnhideWhenUsed="0" w:defQFormat="0" w:count="371">
     <w:lsdException w:name="Normal" w:uiPriority="0" w:qFormat="1"/>
     <w:lsdException w:name="heading 1" w:uiPriority="9" w:qFormat="1"/>
     <w:lsdException w:name="heading 2" w:semiHidden="1" w:uiPriority="9" w:unhideWhenUsed="1" w:qFormat="1"/>
@@ -3467,20 +3903,16 @@
     <w:lsdException w:name="List Table 5 Dark Accent 6" w:uiPriority="50"/>
     <w:lsdException w:name="List Table 6 Colorful Accent 6" w:uiPriority="51"/>
     <w:lsdException w:name="List Table 7 Colorful Accent 6" w:uiPriority="52"/>
-    <w:lsdException w:name="Mention" w:semiHidden="1" w:unhideWhenUsed="1"/>
-    <w:lsdException w:name="Smart Hyperlink" w:semiHidden="1" w:unhideWhenUsed="1"/>
-    <w:lsdException w:name="Hashtag" w:semiHidden="1" w:unhideWhenUsed="1"/>
-    <w:lsdException w:name="Unresolved Mention" w:semiHidden="1" w:unhideWhenUsed="1"/>
   </w:latentStyles>
   <w:style w:type="paragraph" w:default="1" w:styleId="Normal">
     <w:name w:val="Normal"/>
     <w:qFormat/>
   </w:style>
-  <w:style w:type="paragraph" w:styleId="Heading1">
+  <w:style w:type="paragraph" w:styleId="Cabealho1">
     <w:name w:val="heading 1"/>
     <w:basedOn w:val="Normal"/>
     <w:next w:val="Normal"/>
-    <w:link w:val="Heading1Char"/>
+    <w:link w:val="Cabealho1Carter"/>
     <w:uiPriority w:val="9"/>
     <w:qFormat/>
     <w:rsid w:val="0091684B"/>
@@ -3497,11 +3929,11 @@
       <w:szCs w:val="32"/>
     </w:rPr>
   </w:style>
-  <w:style w:type="paragraph" w:styleId="Heading2">
+  <w:style w:type="paragraph" w:styleId="Cabealho2">
     <w:name w:val="heading 2"/>
     <w:basedOn w:val="Normal"/>
     <w:next w:val="Normal"/>
-    <w:link w:val="Heading2Char"/>
+    <w:link w:val="Cabealho2Carter"/>
     <w:uiPriority w:val="9"/>
     <w:unhideWhenUsed/>
     <w:qFormat/>
@@ -3519,13 +3951,13 @@
       <w:szCs w:val="26"/>
     </w:rPr>
   </w:style>
-  <w:style w:type="character" w:default="1" w:styleId="DefaultParagraphFont">
+  <w:style w:type="character" w:default="1" w:styleId="Tipodeletrapredefinidodopargrafo">
     <w:name w:val="Default Paragraph Font"/>
     <w:uiPriority w:val="1"/>
     <w:semiHidden/>
     <w:unhideWhenUsed/>
   </w:style>
-  <w:style w:type="table" w:default="1" w:styleId="TableNormal">
+  <w:style w:type="table" w:default="1" w:styleId="Tabelanormal">
     <w:name w:val="Normal Table"/>
     <w:uiPriority w:val="99"/>
     <w:semiHidden/>
@@ -3540,15 +3972,15 @@
       </w:tblCellMar>
     </w:tblPr>
   </w:style>
-  <w:style w:type="numbering" w:default="1" w:styleId="NoList">
+  <w:style w:type="numbering" w:default="1" w:styleId="Semlista">
     <w:name w:val="No List"/>
     <w:uiPriority w:val="99"/>
     <w:semiHidden/>
     <w:unhideWhenUsed/>
   </w:style>
-  <w:style w:type="table" w:styleId="TableGrid">
+  <w:style w:type="table" w:styleId="Tabelacomgrelha">
     <w:name w:val="Table Grid"/>
-    <w:basedOn w:val="TableNormal"/>
+    <w:basedOn w:val="Tabelanormal"/>
     <w:uiPriority w:val="39"/>
     <w:rsid w:val="00B828EC"/>
     <w:pPr>
@@ -3565,9 +3997,9 @@
       </w:tblBorders>
     </w:tblPr>
   </w:style>
-  <w:style w:type="table" w:styleId="GridTable6Colorful-Accent1">
+  <w:style w:type="table" w:styleId="TabeladeGrelha6Colorida-Destaque1">
     <w:name w:val="Grid Table 6 Colorful Accent 1"/>
-    <w:basedOn w:val="TableNormal"/>
+    <w:basedOn w:val="Tabelanormal"/>
     <w:uiPriority w:val="51"/>
     <w:rsid w:val="00B828EC"/>
     <w:pPr>
@@ -3637,9 +4069,9 @@
       </w:tcPr>
     </w:tblStylePr>
   </w:style>
-  <w:style w:type="table" w:styleId="GridTable6Colorful-Accent5">
+  <w:style w:type="table" w:styleId="TabeladeGrelha6Colorida-Destaque5">
     <w:name w:val="Grid Table 6 Colorful Accent 5"/>
-    <w:basedOn w:val="TableNormal"/>
+    <w:basedOn w:val="Tabelanormal"/>
     <w:uiPriority w:val="51"/>
     <w:rsid w:val="009151E3"/>
     <w:pPr>
@@ -3712,7 +4144,7 @@
   <w:style w:type="paragraph" w:styleId="NormalWeb">
     <w:name w:val="Normal (Web)"/>
     <w:basedOn w:val="Normal"/>
-    <w:link w:val="NormalWebChar"/>
+    <w:link w:val="NormalWebCarter"/>
     <w:uiPriority w:val="99"/>
     <w:unhideWhenUsed/>
     <w:rsid w:val="00877437"/>
@@ -3726,9 +4158,9 @@
       <w:lang w:eastAsia="pt-PT"/>
     </w:rPr>
   </w:style>
-  <w:style w:type="character" w:customStyle="1" w:styleId="NormalWebChar">
-    <w:name w:val="Normal (Web) Char"/>
-    <w:basedOn w:val="DefaultParagraphFont"/>
+  <w:style w:type="character" w:customStyle="1" w:styleId="NormalWebCarter">
+    <w:name w:val="Normal (Web) Caráter"/>
+    <w:basedOn w:val="Tipodeletrapredefinidodopargrafo"/>
     <w:link w:val="NormalWeb"/>
     <w:uiPriority w:val="99"/>
     <w:rsid w:val="00877437"/>
@@ -3739,10 +4171,10 @@
       <w:lang w:eastAsia="pt-PT"/>
     </w:rPr>
   </w:style>
-  <w:style w:type="character" w:customStyle="1" w:styleId="Heading1Char">
-    <w:name w:val="Heading 1 Char"/>
-    <w:basedOn w:val="DefaultParagraphFont"/>
-    <w:link w:val="Heading1"/>
+  <w:style w:type="character" w:customStyle="1" w:styleId="Cabealho1Carter">
+    <w:name w:val="Cabeçalho 1 Caráter"/>
+    <w:basedOn w:val="Tipodeletrapredefinidodopargrafo"/>
+    <w:link w:val="Cabealho1"/>
     <w:uiPriority w:val="9"/>
     <w:rsid w:val="0091684B"/>
     <w:rPr>
@@ -3752,10 +4184,10 @@
       <w:szCs w:val="32"/>
     </w:rPr>
   </w:style>
-  <w:style w:type="character" w:customStyle="1" w:styleId="Heading2Char">
-    <w:name w:val="Heading 2 Char"/>
-    <w:basedOn w:val="DefaultParagraphFont"/>
-    <w:link w:val="Heading2"/>
+  <w:style w:type="character" w:customStyle="1" w:styleId="Cabealho2Carter">
+    <w:name w:val="Cabeçalho 2 Caráter"/>
+    <w:basedOn w:val="Tipodeletrapredefinidodopargrafo"/>
+    <w:link w:val="Cabealho2"/>
     <w:uiPriority w:val="9"/>
     <w:rsid w:val="00677BDA"/>
     <w:rPr>

</xml_diff>

<commit_message>
Alteração dos documentos relativos aos testes com utilizadores.
</commit_message>
<xml_diff>
--- a/docs/Testes com utilizadores/Grelha de avaliacao.docx
+++ b/docs/Testes com utilizadores/Grelha de avaliacao.docx
@@ -1,10 +1,10 @@
 
 <file path=word/document.xml><?xml version="1.0" encoding="utf-8"?>
-<w:document xmlns:wpc="http://schemas.microsoft.com/office/word/2010/wordprocessingCanvas" xmlns:cx="http://schemas.microsoft.com/office/drawing/2014/chartex" xmlns:cx1="http://schemas.microsoft.com/office/drawing/2015/9/8/chartex" xmlns:mc="http://schemas.openxmlformats.org/markup-compatibility/2006" xmlns:o="urn:schemas-microsoft-com:office:office" xmlns:r="http://schemas.openxmlformats.org/officeDocument/2006/relationships" xmlns:m="http://schemas.openxmlformats.org/officeDocument/2006/math" xmlns:v="urn:schemas-microsoft-com:vml" xmlns:wp14="http://schemas.microsoft.com/office/word/2010/wordprocessingDrawing" xmlns:wp="http://schemas.openxmlformats.org/drawingml/2006/wordprocessingDrawing" xmlns:w10="urn:schemas-microsoft-com:office:word" xmlns:w="http://schemas.openxmlformats.org/wordprocessingml/2006/main" xmlns:w14="http://schemas.microsoft.com/office/word/2010/wordml" xmlns:w15="http://schemas.microsoft.com/office/word/2012/wordml" xmlns:w16se="http://schemas.microsoft.com/office/word/2015/wordml/symex" xmlns:wpg="http://schemas.microsoft.com/office/word/2010/wordprocessingGroup" xmlns:wpi="http://schemas.microsoft.com/office/word/2010/wordprocessingInk" xmlns:wne="http://schemas.microsoft.com/office/word/2006/wordml" xmlns:wps="http://schemas.microsoft.com/office/word/2010/wordprocessingShape" mc:Ignorable="w14 w15 w16se wp14">
+<w:document xmlns:wpc="http://schemas.microsoft.com/office/word/2010/wordprocessingCanvas" xmlns:mc="http://schemas.openxmlformats.org/markup-compatibility/2006" xmlns:o="urn:schemas-microsoft-com:office:office" xmlns:r="http://schemas.openxmlformats.org/officeDocument/2006/relationships" xmlns:m="http://schemas.openxmlformats.org/officeDocument/2006/math" xmlns:v="urn:schemas-microsoft-com:vml" xmlns:wp14="http://schemas.microsoft.com/office/word/2010/wordprocessingDrawing" xmlns:wp="http://schemas.openxmlformats.org/drawingml/2006/wordprocessingDrawing" xmlns:w10="urn:schemas-microsoft-com:office:word" xmlns:w="http://schemas.openxmlformats.org/wordprocessingml/2006/main" xmlns:w14="http://schemas.microsoft.com/office/word/2010/wordml" xmlns:w15="http://schemas.microsoft.com/office/word/2012/wordml" xmlns:wpg="http://schemas.microsoft.com/office/word/2010/wordprocessingGroup" xmlns:wpi="http://schemas.microsoft.com/office/word/2010/wordprocessingInk" xmlns:wne="http://schemas.microsoft.com/office/word/2006/wordml" xmlns:wps="http://schemas.microsoft.com/office/word/2010/wordprocessingShape" mc:Ignorable="w14 w15 wp14">
   <w:body>
     <w:p>
       <w:pPr>
-        <w:pStyle w:val="Cabealho1"/>
+        <w:pStyle w:val="Heading1"/>
       </w:pPr>
       <w:r>
         <w:t xml:space="preserve">Grelha de avaliação </w:t>
@@ -22,7 +22,7 @@
     <w:p/>
     <w:tbl>
       <w:tblPr>
-        <w:tblStyle w:val="TabeladeGrelha6Colorida-Destaque5"/>
+        <w:tblStyle w:val="GridTable6Colorful-Accent5"/>
         <w:tblW w:w="0" w:type="auto"/>
         <w:tblLook w:val="04A0" w:firstRow="1" w:lastRow="0" w:firstColumn="1" w:lastColumn="0" w:noHBand="0" w:noVBand="1"/>
       </w:tblPr>
@@ -1375,7 +1375,7 @@
     </w:tbl>
     <w:p>
       <w:pPr>
-        <w:pStyle w:val="Cabealho1"/>
+        <w:pStyle w:val="Heading1"/>
       </w:pPr>
     </w:p>
     <w:p>
@@ -1393,7 +1393,7 @@
     </w:p>
     <w:p>
       <w:pPr>
-        <w:pStyle w:val="Cabealho1"/>
+        <w:pStyle w:val="Heading1"/>
       </w:pPr>
       <w:r>
         <w:lastRenderedPageBreak/>
@@ -1409,13 +1409,14 @@
     <w:p/>
     <w:tbl>
       <w:tblPr>
-        <w:tblStyle w:val="TabeladeGrelha6Colorida-Destaque5"/>
+        <w:tblStyle w:val="GridTable6Colorful-Accent5"/>
         <w:tblW w:w="0" w:type="auto"/>
+        <w:tblLayout w:type="fixed"/>
         <w:tblLook w:val="04A0" w:firstRow="1" w:lastRow="0" w:firstColumn="1" w:lastColumn="0" w:noHBand="0" w:noVBand="1"/>
       </w:tblPr>
       <w:tblGrid>
-        <w:gridCol w:w="498"/>
-        <w:gridCol w:w="2086"/>
+        <w:gridCol w:w="421"/>
+        <w:gridCol w:w="2163"/>
         <w:gridCol w:w="741"/>
         <w:gridCol w:w="695"/>
         <w:gridCol w:w="860"/>
@@ -1509,7 +1510,7 @@
         </w:tc>
         <w:tc>
           <w:tcPr>
-            <w:tcW w:w="0" w:type="auto"/>
+            <w:tcW w:w="1340" w:type="dxa"/>
             <w:vMerge w:val="restart"/>
             <w:vAlign w:val="center"/>
           </w:tcPr>
@@ -1700,7 +1701,7 @@
         </w:tc>
         <w:tc>
           <w:tcPr>
-            <w:tcW w:w="0" w:type="auto"/>
+            <w:tcW w:w="1340" w:type="dxa"/>
             <w:vMerge/>
             <w:vAlign w:val="center"/>
           </w:tcPr>
@@ -1746,7 +1747,7 @@
         <w:tc>
           <w:tcPr>
             <w:cnfStyle w:val="001000000000" w:firstRow="0" w:lastRow="0" w:firstColumn="1" w:lastColumn="0" w:oddVBand="0" w:evenVBand="0" w:oddHBand="0" w:evenHBand="0" w:firstRowFirstColumn="0" w:firstRowLastColumn="0" w:lastRowFirstColumn="0" w:lastRowLastColumn="0"/>
-            <w:tcW w:w="498" w:type="dxa"/>
+            <w:tcW w:w="421" w:type="dxa"/>
             <w:vAlign w:val="center"/>
           </w:tcPr>
           <w:p>
@@ -1772,7 +1773,7 @@
         </w:tc>
         <w:tc>
           <w:tcPr>
-            <w:tcW w:w="2086" w:type="dxa"/>
+            <w:tcW w:w="2163" w:type="dxa"/>
             <w:shd w:val="clear" w:color="auto" w:fill="D9E2F3" w:themeFill="accent5" w:themeFillTint="33"/>
             <w:vAlign w:val="center"/>
           </w:tcPr>
@@ -1835,8 +1836,6 @@
                 <w:color w:val="2E74B5" w:themeColor="accent1" w:themeShade="BF"/>
               </w:rPr>
             </w:pPr>
-            <w:bookmarkStart w:id="0" w:name="_GoBack"/>
-            <w:bookmarkEnd w:id="0"/>
           </w:p>
         </w:tc>
         <w:tc>
@@ -1902,7 +1901,7 @@
         </w:tc>
         <w:tc>
           <w:tcPr>
-            <w:tcW w:w="0" w:type="auto"/>
+            <w:tcW w:w="1340" w:type="dxa"/>
             <w:shd w:val="clear" w:color="auto" w:fill="FFFFFF" w:themeFill="background1"/>
             <w:vAlign w:val="center"/>
           </w:tcPr>
@@ -1949,7 +1948,7 @@
         <w:tc>
           <w:tcPr>
             <w:cnfStyle w:val="001000000000" w:firstRow="0" w:lastRow="0" w:firstColumn="1" w:lastColumn="0" w:oddVBand="0" w:evenVBand="0" w:oddHBand="0" w:evenHBand="0" w:firstRowFirstColumn="0" w:firstRowLastColumn="0" w:lastRowFirstColumn="0" w:lastRowLastColumn="0"/>
-            <w:tcW w:w="498" w:type="dxa"/>
+            <w:tcW w:w="421" w:type="dxa"/>
             <w:shd w:val="clear" w:color="auto" w:fill="auto"/>
             <w:vAlign w:val="center"/>
           </w:tcPr>
@@ -1970,7 +1969,7 @@
         </w:tc>
         <w:tc>
           <w:tcPr>
-            <w:tcW w:w="2086" w:type="dxa"/>
+            <w:tcW w:w="2163" w:type="dxa"/>
             <w:vAlign w:val="center"/>
           </w:tcPr>
           <w:p>
@@ -1985,7 +1984,7 @@
               <w:rPr>
                 <w:b/>
               </w:rPr>
-              <w:t>Selecionar uma botija</w:t>
+              <w:t>Efetuar o login na plataforma</w:t>
             </w:r>
           </w:p>
         </w:tc>
@@ -2097,7 +2096,7 @@
         </w:tc>
         <w:tc>
           <w:tcPr>
-            <w:tcW w:w="0" w:type="auto"/>
+            <w:tcW w:w="1340" w:type="dxa"/>
             <w:shd w:val="clear" w:color="auto" w:fill="FFFFFF" w:themeFill="background1"/>
             <w:vAlign w:val="center"/>
           </w:tcPr>
@@ -2140,7 +2139,7 @@
         <w:tc>
           <w:tcPr>
             <w:cnfStyle w:val="001000000000" w:firstRow="0" w:lastRow="0" w:firstColumn="1" w:lastColumn="0" w:oddVBand="0" w:evenVBand="0" w:oddHBand="0" w:evenHBand="0" w:firstRowFirstColumn="0" w:firstRowLastColumn="0" w:lastRowFirstColumn="0" w:lastRowLastColumn="0"/>
-            <w:tcW w:w="498" w:type="dxa"/>
+            <w:tcW w:w="421" w:type="dxa"/>
             <w:vAlign w:val="center"/>
           </w:tcPr>
           <w:p>
@@ -2160,7 +2159,7 @@
         </w:tc>
         <w:tc>
           <w:tcPr>
-            <w:tcW w:w="2086" w:type="dxa"/>
+            <w:tcW w:w="2163" w:type="dxa"/>
             <w:shd w:val="clear" w:color="auto" w:fill="D9E2F3" w:themeFill="accent5" w:themeFillTint="33"/>
             <w:vAlign w:val="center"/>
           </w:tcPr>
@@ -2172,30 +2171,12 @@
                 <w:b/>
               </w:rPr>
             </w:pPr>
-          </w:p>
-          <w:p>
-            <w:pPr>
-              <w:jc w:val="center"/>
-              <w:cnfStyle w:val="000000000000" w:firstRow="0" w:lastRow="0" w:firstColumn="0" w:lastColumn="0" w:oddVBand="0" w:evenVBand="0" w:oddHBand="0" w:evenHBand="0" w:firstRowFirstColumn="0" w:firstRowLastColumn="0" w:lastRowFirstColumn="0" w:lastRowLastColumn="0"/>
+            <w:r>
               <w:rPr>
                 <w:b/>
               </w:rPr>
-            </w:pPr>
-            <w:r>
-              <w:rPr>
-                <w:b/>
-              </w:rPr>
-              <w:t>Comprar uma botija</w:t>
-            </w:r>
-          </w:p>
-          <w:p>
-            <w:pPr>
-              <w:jc w:val="center"/>
-              <w:cnfStyle w:val="000000000000" w:firstRow="0" w:lastRow="0" w:firstColumn="0" w:lastColumn="0" w:oddVBand="0" w:evenVBand="0" w:oddHBand="0" w:evenHBand="0" w:firstRowFirstColumn="0" w:firstRowLastColumn="0" w:lastRowFirstColumn="0" w:lastRowLastColumn="0"/>
-              <w:rPr>
-                <w:b/>
-              </w:rPr>
-            </w:pPr>
+              <w:t>Selecionar uma botija</w:t>
+            </w:r>
           </w:p>
         </w:tc>
         <w:tc>
@@ -2306,7 +2287,7 @@
         </w:tc>
         <w:tc>
           <w:tcPr>
-            <w:tcW w:w="0" w:type="auto"/>
+            <w:tcW w:w="1340" w:type="dxa"/>
             <w:shd w:val="clear" w:color="auto" w:fill="FFFFFF" w:themeFill="background1"/>
             <w:vAlign w:val="center"/>
           </w:tcPr>
@@ -2353,7 +2334,7 @@
         <w:tc>
           <w:tcPr>
             <w:cnfStyle w:val="001000000000" w:firstRow="0" w:lastRow="0" w:firstColumn="1" w:lastColumn="0" w:oddVBand="0" w:evenVBand="0" w:oddHBand="0" w:evenHBand="0" w:firstRowFirstColumn="0" w:firstRowLastColumn="0" w:lastRowFirstColumn="0" w:lastRowLastColumn="0"/>
-            <w:tcW w:w="498" w:type="dxa"/>
+            <w:tcW w:w="421" w:type="dxa"/>
             <w:shd w:val="clear" w:color="auto" w:fill="auto"/>
             <w:vAlign w:val="center"/>
           </w:tcPr>
@@ -2368,25 +2349,28 @@
               <w:rPr>
                 <w:b w:val="0"/>
               </w:rPr>
-              <w:t>3.1</w:t>
-            </w:r>
-          </w:p>
-        </w:tc>
-        <w:tc>
-          <w:tcPr>
-            <w:tcW w:w="2086" w:type="dxa"/>
-            <w:vAlign w:val="center"/>
-          </w:tcPr>
-          <w:p>
-            <w:pPr>
-              <w:jc w:val="center"/>
-              <w:cnfStyle w:val="000000100000" w:firstRow="0" w:lastRow="0" w:firstColumn="0" w:lastColumn="0" w:oddVBand="0" w:evenVBand="0" w:oddHBand="1" w:evenHBand="0" w:firstRowFirstColumn="0" w:firstRowLastColumn="0" w:lastRowFirstColumn="0" w:lastRowLastColumn="0"/>
-            </w:pPr>
-            <w:r>
+              <w:t>4</w:t>
+            </w:r>
+          </w:p>
+        </w:tc>
+        <w:tc>
+          <w:tcPr>
+            <w:tcW w:w="2163" w:type="dxa"/>
+            <w:vAlign w:val="center"/>
+          </w:tcPr>
+          <w:p>
+            <w:pPr>
+              <w:jc w:val="center"/>
+              <w:cnfStyle w:val="000000100000" w:firstRow="0" w:lastRow="0" w:firstColumn="0" w:lastColumn="0" w:oddVBand="0" w:evenVBand="0" w:oddHBand="1" w:evenHBand="0" w:firstRowFirstColumn="0" w:firstRowLastColumn="0" w:lastRowFirstColumn="0" w:lastRowLastColumn="0"/>
               <w:rPr>
                 <w:b/>
               </w:rPr>
-              <w:t>Escolher um dos métodos de pagamento</w:t>
+            </w:pPr>
+            <w:r>
+              <w:rPr>
+                <w:b/>
+              </w:rPr>
+              <w:t>Comprar uma botija</w:t>
             </w:r>
           </w:p>
         </w:tc>
@@ -2495,7 +2479,7 @@
         </w:tc>
         <w:tc>
           <w:tcPr>
-            <w:tcW w:w="0" w:type="auto"/>
+            <w:tcW w:w="1340" w:type="dxa"/>
             <w:shd w:val="clear" w:color="auto" w:fill="FFFFFF" w:themeFill="background1"/>
             <w:vAlign w:val="center"/>
           </w:tcPr>
@@ -2538,7 +2522,7 @@
         <w:tc>
           <w:tcPr>
             <w:cnfStyle w:val="001000000000" w:firstRow="0" w:lastRow="0" w:firstColumn="1" w:lastColumn="0" w:oddVBand="0" w:evenVBand="0" w:oddHBand="0" w:evenHBand="0" w:firstRowFirstColumn="0" w:firstRowLastColumn="0" w:lastRowFirstColumn="0" w:lastRowLastColumn="0"/>
-            <w:tcW w:w="498" w:type="dxa"/>
+            <w:tcW w:w="421" w:type="dxa"/>
             <w:vAlign w:val="center"/>
           </w:tcPr>
           <w:p>
@@ -2552,13 +2536,13 @@
               <w:rPr>
                 <w:b w:val="0"/>
               </w:rPr>
-              <w:t>3.2</w:t>
-            </w:r>
-          </w:p>
-        </w:tc>
-        <w:tc>
-          <w:tcPr>
-            <w:tcW w:w="2086" w:type="dxa"/>
+              <w:t>5</w:t>
+            </w:r>
+          </w:p>
+        </w:tc>
+        <w:tc>
+          <w:tcPr>
+            <w:tcW w:w="2163" w:type="dxa"/>
             <w:shd w:val="clear" w:color="auto" w:fill="D9E2F3" w:themeFill="accent5" w:themeFillTint="33"/>
             <w:vAlign w:val="center"/>
           </w:tcPr>
@@ -2574,14 +2558,8 @@
               <w:rPr>
                 <w:b/>
               </w:rPr>
-              <w:t>Escolher a opção com ou sem tara</w:t>
-            </w:r>
-          </w:p>
-          <w:p>
-            <w:pPr>
-              <w:jc w:val="center"/>
-              <w:cnfStyle w:val="000000000000" w:firstRow="0" w:lastRow="0" w:firstColumn="0" w:lastColumn="0" w:oddVBand="0" w:evenVBand="0" w:oddHBand="0" w:evenHBand="0" w:firstRowFirstColumn="0" w:firstRowLastColumn="0" w:lastRowFirstColumn="0" w:lastRowLastColumn="0"/>
-            </w:pPr>
+              <w:t>Visualizar código QR</w:t>
+            </w:r>
           </w:p>
         </w:tc>
         <w:tc>
@@ -2689,7 +2667,7 @@
         </w:tc>
         <w:tc>
           <w:tcPr>
-            <w:tcW w:w="0" w:type="auto"/>
+            <w:tcW w:w="1340" w:type="dxa"/>
             <w:shd w:val="clear" w:color="auto" w:fill="FFFFFF" w:themeFill="background1"/>
             <w:vAlign w:val="center"/>
           </w:tcPr>
@@ -2735,7 +2713,7 @@
         <w:tc>
           <w:tcPr>
             <w:cnfStyle w:val="001000000000" w:firstRow="0" w:lastRow="0" w:firstColumn="1" w:lastColumn="0" w:oddVBand="0" w:evenVBand="0" w:oddHBand="0" w:evenHBand="0" w:firstRowFirstColumn="0" w:firstRowLastColumn="0" w:lastRowFirstColumn="0" w:lastRowLastColumn="0"/>
-            <w:tcW w:w="498" w:type="dxa"/>
+            <w:tcW w:w="421" w:type="dxa"/>
             <w:shd w:val="clear" w:color="auto" w:fill="auto"/>
             <w:vAlign w:val="center"/>
           </w:tcPr>
@@ -2750,43 +2728,29 @@
               <w:rPr>
                 <w:b w:val="0"/>
               </w:rPr>
-              <w:t>3.3</w:t>
-            </w:r>
-          </w:p>
-        </w:tc>
-        <w:tc>
-          <w:tcPr>
-            <w:tcW w:w="2086" w:type="dxa"/>
-            <w:vAlign w:val="center"/>
-          </w:tcPr>
-          <w:p>
-            <w:pPr>
+              <w:t>6</w:t>
+            </w:r>
+          </w:p>
+        </w:tc>
+        <w:tc>
+          <w:tcPr>
+            <w:tcW w:w="2163" w:type="dxa"/>
+            <w:vAlign w:val="center"/>
+          </w:tcPr>
+          <w:p>
+            <w:pPr>
+              <w:jc w:val="center"/>
               <w:cnfStyle w:val="000000100000" w:firstRow="0" w:lastRow="0" w:firstColumn="0" w:lastColumn="0" w:oddVBand="0" w:evenVBand="0" w:oddHBand="1" w:evenHBand="0" w:firstRowFirstColumn="0" w:firstRowLastColumn="0" w:lastRowFirstColumn="0" w:lastRowLastColumn="0"/>
               <w:rPr>
                 <w:b/>
               </w:rPr>
             </w:pPr>
-          </w:p>
-          <w:p>
-            <w:pPr>
-              <w:jc w:val="center"/>
-              <w:cnfStyle w:val="000000100000" w:firstRow="0" w:lastRow="0" w:firstColumn="0" w:lastColumn="0" w:oddVBand="0" w:evenVBand="0" w:oddHBand="1" w:evenHBand="0" w:firstRowFirstColumn="0" w:firstRowLastColumn="0" w:lastRowFirstColumn="0" w:lastRowLastColumn="0"/>
+            <w:r>
               <w:rPr>
                 <w:b/>
               </w:rPr>
-            </w:pPr>
-            <w:r>
-              <w:rPr>
-                <w:b/>
-              </w:rPr>
-              <w:t>Visualizar fatura</w:t>
-            </w:r>
-          </w:p>
-          <w:p>
-            <w:pPr>
-              <w:jc w:val="center"/>
-              <w:cnfStyle w:val="000000100000" w:firstRow="0" w:lastRow="0" w:firstColumn="0" w:lastColumn="0" w:oddVBand="0" w:evenVBand="0" w:oddHBand="1" w:evenHBand="0" w:firstRowFirstColumn="0" w:firstRowLastColumn="0" w:lastRowFirstColumn="0" w:lastRowLastColumn="0"/>
-            </w:pPr>
+              <w:t>Ver o histórico de compras</w:t>
+            </w:r>
           </w:p>
         </w:tc>
         <w:tc>
@@ -2894,7 +2858,7 @@
         </w:tc>
         <w:tc>
           <w:tcPr>
-            <w:tcW w:w="0" w:type="auto"/>
+            <w:tcW w:w="1340" w:type="dxa"/>
             <w:shd w:val="clear" w:color="auto" w:fill="FFFFFF" w:themeFill="background1"/>
             <w:vAlign w:val="center"/>
           </w:tcPr>
@@ -2937,7 +2901,7 @@
         <w:tc>
           <w:tcPr>
             <w:cnfStyle w:val="001000000000" w:firstRow="0" w:lastRow="0" w:firstColumn="1" w:lastColumn="0" w:oddVBand="0" w:evenVBand="0" w:oddHBand="0" w:evenHBand="0" w:firstRowFirstColumn="0" w:firstRowLastColumn="0" w:lastRowFirstColumn="0" w:lastRowLastColumn="0"/>
-            <w:tcW w:w="498" w:type="dxa"/>
+            <w:tcW w:w="421" w:type="dxa"/>
             <w:vAlign w:val="center"/>
           </w:tcPr>
           <w:p>
@@ -2951,13 +2915,13 @@
               <w:rPr>
                 <w:b w:val="0"/>
               </w:rPr>
-              <w:t>3.4</w:t>
-            </w:r>
-          </w:p>
-        </w:tc>
-        <w:tc>
-          <w:tcPr>
-            <w:tcW w:w="2086" w:type="dxa"/>
+              <w:t>7</w:t>
+            </w:r>
+          </w:p>
+        </w:tc>
+        <w:tc>
+          <w:tcPr>
+            <w:tcW w:w="2163" w:type="dxa"/>
             <w:shd w:val="clear" w:color="auto" w:fill="D9E2F3" w:themeFill="accent5" w:themeFillTint="33"/>
             <w:vAlign w:val="center"/>
           </w:tcPr>
@@ -2973,7 +2937,7 @@
               <w:rPr>
                 <w:b/>
               </w:rPr>
-              <w:t>Visualizar código QR e código numérico</w:t>
+              <w:t>Ver a lista de produtos favoritos</w:t>
             </w:r>
           </w:p>
         </w:tc>
@@ -3082,7 +3046,7 @@
         </w:tc>
         <w:tc>
           <w:tcPr>
-            <w:tcW w:w="0" w:type="auto"/>
+            <w:tcW w:w="1340" w:type="dxa"/>
             <w:shd w:val="clear" w:color="auto" w:fill="FFFFFF" w:themeFill="background1"/>
             <w:vAlign w:val="center"/>
           </w:tcPr>
@@ -3128,7 +3092,7 @@
         <w:tc>
           <w:tcPr>
             <w:cnfStyle w:val="001000000000" w:firstRow="0" w:lastRow="0" w:firstColumn="1" w:lastColumn="0" w:oddVBand="0" w:evenVBand="0" w:oddHBand="0" w:evenHBand="0" w:firstRowFirstColumn="0" w:firstRowLastColumn="0" w:lastRowFirstColumn="0" w:lastRowLastColumn="0"/>
-            <w:tcW w:w="498" w:type="dxa"/>
+            <w:tcW w:w="421" w:type="dxa"/>
             <w:shd w:val="clear" w:color="auto" w:fill="auto"/>
             <w:vAlign w:val="center"/>
           </w:tcPr>
@@ -3143,13 +3107,13 @@
               <w:rPr>
                 <w:b w:val="0"/>
               </w:rPr>
-              <w:t>4</w:t>
-            </w:r>
-          </w:p>
-        </w:tc>
-        <w:tc>
-          <w:tcPr>
-            <w:tcW w:w="2086" w:type="dxa"/>
+              <w:t>8</w:t>
+            </w:r>
+          </w:p>
+        </w:tc>
+        <w:tc>
+          <w:tcPr>
+            <w:tcW w:w="2163" w:type="dxa"/>
             <w:vAlign w:val="center"/>
           </w:tcPr>
           <w:p>
@@ -3164,7 +3128,7 @@
               <w:rPr>
                 <w:b/>
               </w:rPr>
-              <w:t>Aceder à localização da máquina mais próxima com stock</w:t>
+              <w:t>Editar o perfil de utilizador</w:t>
             </w:r>
           </w:p>
         </w:tc>
@@ -3273,7 +3237,7 @@
         </w:tc>
         <w:tc>
           <w:tcPr>
-            <w:tcW w:w="0" w:type="auto"/>
+            <w:tcW w:w="1340" w:type="dxa"/>
             <w:shd w:val="clear" w:color="auto" w:fill="auto"/>
             <w:vAlign w:val="center"/>
           </w:tcPr>
@@ -3316,7 +3280,7 @@
         <w:tc>
           <w:tcPr>
             <w:cnfStyle w:val="001000000000" w:firstRow="0" w:lastRow="0" w:firstColumn="1" w:lastColumn="0" w:oddVBand="0" w:evenVBand="0" w:oddHBand="0" w:evenHBand="0" w:firstRowFirstColumn="0" w:firstRowLastColumn="0" w:lastRowFirstColumn="0" w:lastRowLastColumn="0"/>
-            <w:tcW w:w="498" w:type="dxa"/>
+            <w:tcW w:w="421" w:type="dxa"/>
             <w:vAlign w:val="center"/>
           </w:tcPr>
           <w:p>
@@ -3330,13 +3294,13 @@
               <w:rPr>
                 <w:b w:val="0"/>
               </w:rPr>
-              <w:t>5</w:t>
-            </w:r>
-          </w:p>
-        </w:tc>
-        <w:tc>
-          <w:tcPr>
-            <w:tcW w:w="2086" w:type="dxa"/>
+              <w:t>9</w:t>
+            </w:r>
+          </w:p>
+        </w:tc>
+        <w:tc>
+          <w:tcPr>
+            <w:tcW w:w="2163" w:type="dxa"/>
             <w:shd w:val="clear" w:color="auto" w:fill="D9E2F3" w:themeFill="accent5" w:themeFillTint="33"/>
             <w:vAlign w:val="center"/>
           </w:tcPr>
@@ -3346,12 +3310,18 @@
               <w:jc w:val="center"/>
               <w:cnfStyle w:val="000000000000" w:firstRow="0" w:lastRow="0" w:firstColumn="0" w:lastColumn="0" w:oddVBand="0" w:evenVBand="0" w:oddHBand="0" w:evenHBand="0" w:firstRowFirstColumn="0" w:firstRowLastColumn="0" w:lastRowFirstColumn="0" w:lastRowLastColumn="0"/>
               <w:rPr>
+                <w:rFonts w:asciiTheme="minorHAnsi" w:hAnsiTheme="minorHAnsi"/>
                 <w:b/>
-              </w:rPr>
-            </w:pPr>
-            <w:r>
-              <w:rPr>
+                <w:sz w:val="22"/>
+                <w:szCs w:val="22"/>
+              </w:rPr>
+            </w:pPr>
+            <w:r>
+              <w:rPr>
+                <w:rFonts w:asciiTheme="minorHAnsi" w:hAnsiTheme="minorHAnsi"/>
                 <w:b/>
+                <w:sz w:val="22"/>
+                <w:szCs w:val="22"/>
               </w:rPr>
               <w:t>Visualizar o mapa com a localização das máquinas</w:t>
             </w:r>
@@ -3462,7 +3432,7 @@
         </w:tc>
         <w:tc>
           <w:tcPr>
-            <w:tcW w:w="0" w:type="auto"/>
+            <w:tcW w:w="1340" w:type="dxa"/>
             <w:shd w:val="clear" w:color="auto" w:fill="FFFFFF" w:themeFill="background1"/>
             <w:vAlign w:val="center"/>
           </w:tcPr>
@@ -3503,7 +3473,10 @@
       </w:tr>
     </w:tbl>
     <w:p/>
-    <w:p/>
+    <w:p>
+      <w:bookmarkStart w:id="0" w:name="_GoBack"/>
+      <w:bookmarkEnd w:id="0"/>
+    </w:p>
     <w:sectPr>
       <w:pgSz w:w="16838" w:h="11906" w:orient="landscape"/>
       <w:pgMar w:top="851" w:right="851" w:bottom="851" w:left="851" w:header="709" w:footer="709" w:gutter="0"/>
@@ -3515,7 +3488,7 @@
 </file>
 
 <file path=word/styles.xml><?xml version="1.0" encoding="utf-8"?>
-<w:styles xmlns:mc="http://schemas.openxmlformats.org/markup-compatibility/2006" xmlns:r="http://schemas.openxmlformats.org/officeDocument/2006/relationships" xmlns:w="http://schemas.openxmlformats.org/wordprocessingml/2006/main" xmlns:w14="http://schemas.microsoft.com/office/word/2010/wordml" xmlns:w15="http://schemas.microsoft.com/office/word/2012/wordml" xmlns:w16se="http://schemas.microsoft.com/office/word/2015/wordml/symex" mc:Ignorable="w14 w15 w16se">
+<w:styles xmlns:mc="http://schemas.openxmlformats.org/markup-compatibility/2006" xmlns:r="http://schemas.openxmlformats.org/officeDocument/2006/relationships" xmlns:w="http://schemas.openxmlformats.org/wordprocessingml/2006/main" xmlns:w14="http://schemas.microsoft.com/office/word/2010/wordml" xmlns:w15="http://schemas.microsoft.com/office/word/2012/wordml" mc:Ignorable="w14 w15">
   <w:docDefaults>
     <w:rPrDefault>
       <w:rPr>
@@ -3908,11 +3881,11 @@
     <w:name w:val="Normal"/>
     <w:qFormat/>
   </w:style>
-  <w:style w:type="paragraph" w:styleId="Cabealho1">
+  <w:style w:type="paragraph" w:styleId="Heading1">
     <w:name w:val="heading 1"/>
     <w:basedOn w:val="Normal"/>
     <w:next w:val="Normal"/>
-    <w:link w:val="Cabealho1Carter"/>
+    <w:link w:val="Heading1Char"/>
     <w:uiPriority w:val="9"/>
     <w:qFormat/>
     <w:rsid w:val="0091684B"/>
@@ -3929,11 +3902,11 @@
       <w:szCs w:val="32"/>
     </w:rPr>
   </w:style>
-  <w:style w:type="paragraph" w:styleId="Cabealho2">
+  <w:style w:type="paragraph" w:styleId="Heading2">
     <w:name w:val="heading 2"/>
     <w:basedOn w:val="Normal"/>
     <w:next w:val="Normal"/>
-    <w:link w:val="Cabealho2Carter"/>
+    <w:link w:val="Heading2Char"/>
     <w:uiPriority w:val="9"/>
     <w:unhideWhenUsed/>
     <w:qFormat/>
@@ -3951,13 +3924,13 @@
       <w:szCs w:val="26"/>
     </w:rPr>
   </w:style>
-  <w:style w:type="character" w:default="1" w:styleId="Tipodeletrapredefinidodopargrafo">
+  <w:style w:type="character" w:default="1" w:styleId="DefaultParagraphFont">
     <w:name w:val="Default Paragraph Font"/>
     <w:uiPriority w:val="1"/>
     <w:semiHidden/>
     <w:unhideWhenUsed/>
   </w:style>
-  <w:style w:type="table" w:default="1" w:styleId="Tabelanormal">
+  <w:style w:type="table" w:default="1" w:styleId="TableNormal">
     <w:name w:val="Normal Table"/>
     <w:uiPriority w:val="99"/>
     <w:semiHidden/>
@@ -3972,15 +3945,15 @@
       </w:tblCellMar>
     </w:tblPr>
   </w:style>
-  <w:style w:type="numbering" w:default="1" w:styleId="Semlista">
+  <w:style w:type="numbering" w:default="1" w:styleId="NoList">
     <w:name w:val="No List"/>
     <w:uiPriority w:val="99"/>
     <w:semiHidden/>
     <w:unhideWhenUsed/>
   </w:style>
-  <w:style w:type="table" w:styleId="Tabelacomgrelha">
+  <w:style w:type="table" w:styleId="TableGrid">
     <w:name w:val="Table Grid"/>
-    <w:basedOn w:val="Tabelanormal"/>
+    <w:basedOn w:val="TableNormal"/>
     <w:uiPriority w:val="39"/>
     <w:rsid w:val="00B828EC"/>
     <w:pPr>
@@ -3997,9 +3970,9 @@
       </w:tblBorders>
     </w:tblPr>
   </w:style>
-  <w:style w:type="table" w:styleId="TabeladeGrelha6Colorida-Destaque1">
+  <w:style w:type="table" w:styleId="GridTable6Colorful-Accent1">
     <w:name w:val="Grid Table 6 Colorful Accent 1"/>
-    <w:basedOn w:val="Tabelanormal"/>
+    <w:basedOn w:val="TableNormal"/>
     <w:uiPriority w:val="51"/>
     <w:rsid w:val="00B828EC"/>
     <w:pPr>
@@ -4069,9 +4042,9 @@
       </w:tcPr>
     </w:tblStylePr>
   </w:style>
-  <w:style w:type="table" w:styleId="TabeladeGrelha6Colorida-Destaque5">
+  <w:style w:type="table" w:styleId="GridTable6Colorful-Accent5">
     <w:name w:val="Grid Table 6 Colorful Accent 5"/>
-    <w:basedOn w:val="Tabelanormal"/>
+    <w:basedOn w:val="TableNormal"/>
     <w:uiPriority w:val="51"/>
     <w:rsid w:val="009151E3"/>
     <w:pPr>
@@ -4144,7 +4117,7 @@
   <w:style w:type="paragraph" w:styleId="NormalWeb">
     <w:name w:val="Normal (Web)"/>
     <w:basedOn w:val="Normal"/>
-    <w:link w:val="NormalWebCarter"/>
+    <w:link w:val="NormalWebChar"/>
     <w:uiPriority w:val="99"/>
     <w:unhideWhenUsed/>
     <w:rsid w:val="00877437"/>
@@ -4158,9 +4131,9 @@
       <w:lang w:eastAsia="pt-PT"/>
     </w:rPr>
   </w:style>
-  <w:style w:type="character" w:customStyle="1" w:styleId="NormalWebCarter">
-    <w:name w:val="Normal (Web) Caráter"/>
-    <w:basedOn w:val="Tipodeletrapredefinidodopargrafo"/>
+  <w:style w:type="character" w:customStyle="1" w:styleId="NormalWebChar">
+    <w:name w:val="Normal (Web) Char"/>
+    <w:basedOn w:val="DefaultParagraphFont"/>
     <w:link w:val="NormalWeb"/>
     <w:uiPriority w:val="99"/>
     <w:rsid w:val="00877437"/>
@@ -4171,10 +4144,10 @@
       <w:lang w:eastAsia="pt-PT"/>
     </w:rPr>
   </w:style>
-  <w:style w:type="character" w:customStyle="1" w:styleId="Cabealho1Carter">
-    <w:name w:val="Cabeçalho 1 Caráter"/>
-    <w:basedOn w:val="Tipodeletrapredefinidodopargrafo"/>
-    <w:link w:val="Cabealho1"/>
+  <w:style w:type="character" w:customStyle="1" w:styleId="Heading1Char">
+    <w:name w:val="Heading 1 Char"/>
+    <w:basedOn w:val="DefaultParagraphFont"/>
+    <w:link w:val="Heading1"/>
     <w:uiPriority w:val="9"/>
     <w:rsid w:val="0091684B"/>
     <w:rPr>
@@ -4184,10 +4157,10 @@
       <w:szCs w:val="32"/>
     </w:rPr>
   </w:style>
-  <w:style w:type="character" w:customStyle="1" w:styleId="Cabealho2Carter">
-    <w:name w:val="Cabeçalho 2 Caráter"/>
-    <w:basedOn w:val="Tipodeletrapredefinidodopargrafo"/>
-    <w:link w:val="Cabealho2"/>
+  <w:style w:type="character" w:customStyle="1" w:styleId="Heading2Char">
+    <w:name w:val="Heading 2 Char"/>
+    <w:basedOn w:val="DefaultParagraphFont"/>
+    <w:link w:val="Heading2"/>
     <w:uiPriority w:val="9"/>
     <w:rsid w:val="00677BDA"/>
     <w:rPr>

</xml_diff>

<commit_message>
Alteração dos ficheiros sobre a avaliação com utilizadores.
</commit_message>
<xml_diff>
--- a/docs/Testes com utilizadores/Grelha de avaliacao.docx
+++ b/docs/Testes com utilizadores/Grelha de avaliacao.docx
@@ -406,410 +406,14 @@
               <w:t>Efetuar o login na plataforma</w:t>
             </w:r>
           </w:p>
-        </w:tc>
-        <w:tc>
-          <w:tcPr>
-            <w:tcW w:w="741" w:type="dxa"/>
-            <w:shd w:val="clear" w:color="auto" w:fill="FFFFFF" w:themeFill="background1"/>
-            <w:vAlign w:val="center"/>
-          </w:tcPr>
-          <w:p>
-            <w:pPr>
-              <w:jc w:val="center"/>
-              <w:cnfStyle w:val="000000000000" w:firstRow="0" w:lastRow="0" w:firstColumn="0" w:lastColumn="0" w:oddVBand="0" w:evenVBand="0" w:oddHBand="0" w:evenHBand="0" w:firstRowFirstColumn="0" w:firstRowLastColumn="0" w:lastRowFirstColumn="0" w:lastRowLastColumn="0"/>
-            </w:pPr>
-          </w:p>
-        </w:tc>
-        <w:tc>
-          <w:tcPr>
-            <w:tcW w:w="695" w:type="dxa"/>
-            <w:shd w:val="clear" w:color="auto" w:fill="FFFFFF" w:themeFill="background1"/>
-            <w:vAlign w:val="center"/>
-          </w:tcPr>
-          <w:p>
-            <w:pPr>
-              <w:jc w:val="center"/>
-              <w:cnfStyle w:val="000000000000" w:firstRow="0" w:lastRow="0" w:firstColumn="0" w:lastColumn="0" w:oddVBand="0" w:evenVBand="0" w:oddHBand="0" w:evenHBand="0" w:firstRowFirstColumn="0" w:firstRowLastColumn="0" w:lastRowFirstColumn="0" w:lastRowLastColumn="0"/>
-              <w:rPr>
-                <w:color w:val="2E74B5" w:themeColor="accent1" w:themeShade="BF"/>
-              </w:rPr>
-            </w:pPr>
-          </w:p>
-        </w:tc>
-        <w:tc>
-          <w:tcPr>
-            <w:tcW w:w="860" w:type="dxa"/>
-            <w:shd w:val="clear" w:color="auto" w:fill="FFFFFF" w:themeFill="background1"/>
-            <w:vAlign w:val="center"/>
-          </w:tcPr>
-          <w:p>
-            <w:pPr>
-              <w:jc w:val="center"/>
-              <w:cnfStyle w:val="000000000000" w:firstRow="0" w:lastRow="0" w:firstColumn="0" w:lastColumn="0" w:oddVBand="0" w:evenVBand="0" w:oddHBand="0" w:evenHBand="0" w:firstRowFirstColumn="0" w:firstRowLastColumn="0" w:lastRowFirstColumn="0" w:lastRowLastColumn="0"/>
-              <w:rPr>
-                <w:color w:val="2E74B5" w:themeColor="accent1" w:themeShade="BF"/>
-              </w:rPr>
-            </w:pPr>
-          </w:p>
-        </w:tc>
-        <w:tc>
-          <w:tcPr>
-            <w:tcW w:w="1008" w:type="dxa"/>
-            <w:shd w:val="clear" w:color="auto" w:fill="FFFFFF" w:themeFill="background1"/>
-            <w:vAlign w:val="center"/>
-          </w:tcPr>
-          <w:p>
-            <w:pPr>
-              <w:jc w:val="center"/>
-              <w:cnfStyle w:val="000000000000" w:firstRow="0" w:lastRow="0" w:firstColumn="0" w:lastColumn="0" w:oddVBand="0" w:evenVBand="0" w:oddHBand="0" w:evenHBand="0" w:firstRowFirstColumn="0" w:firstRowLastColumn="0" w:lastRowFirstColumn="0" w:lastRowLastColumn="0"/>
-              <w:rPr>
-                <w:color w:val="2E74B5" w:themeColor="accent1" w:themeShade="BF"/>
-              </w:rPr>
-            </w:pPr>
-          </w:p>
-        </w:tc>
-        <w:tc>
-          <w:tcPr>
-            <w:tcW w:w="936" w:type="dxa"/>
-            <w:shd w:val="clear" w:color="auto" w:fill="FFFFFF" w:themeFill="background1"/>
-            <w:vAlign w:val="center"/>
-          </w:tcPr>
-          <w:p>
-            <w:pPr>
-              <w:jc w:val="center"/>
-              <w:cnfStyle w:val="000000000000" w:firstRow="0" w:lastRow="0" w:firstColumn="0" w:lastColumn="0" w:oddVBand="0" w:evenVBand="0" w:oddHBand="0" w:evenHBand="0" w:firstRowFirstColumn="0" w:firstRowLastColumn="0" w:lastRowFirstColumn="0" w:lastRowLastColumn="0"/>
-              <w:rPr>
-                <w:color w:val="2E74B5" w:themeColor="accent1" w:themeShade="BF"/>
-              </w:rPr>
-            </w:pPr>
-          </w:p>
-        </w:tc>
-        <w:tc>
-          <w:tcPr>
-            <w:tcW w:w="1103" w:type="dxa"/>
-            <w:shd w:val="clear" w:color="auto" w:fill="FFFFFF" w:themeFill="background1"/>
-            <w:vAlign w:val="center"/>
-          </w:tcPr>
-          <w:p>
-            <w:pPr>
-              <w:jc w:val="center"/>
-              <w:cnfStyle w:val="000000000000" w:firstRow="0" w:lastRow="0" w:firstColumn="0" w:lastColumn="0" w:oddVBand="0" w:evenVBand="0" w:oddHBand="0" w:evenHBand="0" w:firstRowFirstColumn="0" w:firstRowLastColumn="0" w:lastRowFirstColumn="0" w:lastRowLastColumn="0"/>
-              <w:rPr>
-                <w:color w:val="2E74B5" w:themeColor="accent1" w:themeShade="BF"/>
-              </w:rPr>
-            </w:pPr>
-          </w:p>
-        </w:tc>
-        <w:tc>
-          <w:tcPr>
-            <w:tcW w:w="1210" w:type="dxa"/>
-            <w:shd w:val="clear" w:color="auto" w:fill="FFFFFF" w:themeFill="background1"/>
-            <w:vAlign w:val="center"/>
-          </w:tcPr>
-          <w:p>
-            <w:pPr>
-              <w:jc w:val="center"/>
-              <w:cnfStyle w:val="000000000000" w:firstRow="0" w:lastRow="0" w:firstColumn="0" w:lastColumn="0" w:oddVBand="0" w:evenVBand="0" w:oddHBand="0" w:evenHBand="0" w:firstRowFirstColumn="0" w:firstRowLastColumn="0" w:lastRowFirstColumn="0" w:lastRowLastColumn="0"/>
-            </w:pPr>
-          </w:p>
-        </w:tc>
-        <w:tc>
-          <w:tcPr>
-            <w:tcW w:w="0" w:type="auto"/>
-            <w:shd w:val="clear" w:color="auto" w:fill="FFFFFF" w:themeFill="background1"/>
-            <w:vAlign w:val="center"/>
-          </w:tcPr>
-          <w:p>
-            <w:pPr>
-              <w:jc w:val="center"/>
-              <w:cnfStyle w:val="000000000000" w:firstRow="0" w:lastRow="0" w:firstColumn="0" w:lastColumn="0" w:oddVBand="0" w:evenVBand="0" w:oddHBand="0" w:evenHBand="0" w:firstRowFirstColumn="0" w:firstRowLastColumn="0" w:lastRowFirstColumn="0" w:lastRowLastColumn="0"/>
-              <w:rPr>
-                <w:color w:val="2E74B5" w:themeColor="accent1" w:themeShade="BF"/>
-              </w:rPr>
-            </w:pPr>
-          </w:p>
-        </w:tc>
-        <w:tc>
-          <w:tcPr>
-            <w:tcW w:w="2447" w:type="dxa"/>
-            <w:shd w:val="clear" w:color="auto" w:fill="FFFFFF" w:themeFill="background1"/>
-            <w:vAlign w:val="center"/>
-          </w:tcPr>
-          <w:p>
-            <w:pPr>
-              <w:jc w:val="center"/>
-              <w:cnfStyle w:val="000000000000" w:firstRow="0" w:lastRow="0" w:firstColumn="0" w:lastColumn="0" w:oddVBand="0" w:evenVBand="0" w:oddHBand="0" w:evenHBand="0" w:firstRowFirstColumn="0" w:firstRowLastColumn="0" w:lastRowFirstColumn="0" w:lastRowLastColumn="0"/>
-            </w:pPr>
-          </w:p>
-        </w:tc>
-        <w:tc>
-          <w:tcPr>
-            <w:tcW w:w="2163" w:type="dxa"/>
-            <w:shd w:val="clear" w:color="auto" w:fill="FFFFFF" w:themeFill="background1"/>
-            <w:vAlign w:val="center"/>
-          </w:tcPr>
-          <w:p>
-            <w:pPr>
-              <w:jc w:val="center"/>
-              <w:cnfStyle w:val="000000000000" w:firstRow="0" w:lastRow="0" w:firstColumn="0" w:lastColumn="0" w:oddVBand="0" w:evenVBand="0" w:oddHBand="0" w:evenHBand="0" w:firstRowFirstColumn="0" w:firstRowLastColumn="0" w:lastRowFirstColumn="0" w:lastRowLastColumn="0"/>
-            </w:pPr>
-          </w:p>
-        </w:tc>
-      </w:tr>
-      <w:tr>
-        <w:trPr>
-          <w:cnfStyle w:val="000000100000" w:firstRow="0" w:lastRow="0" w:firstColumn="0" w:lastColumn="0" w:oddVBand="0" w:evenVBand="0" w:oddHBand="1" w:evenHBand="0" w:firstRowFirstColumn="0" w:firstRowLastColumn="0" w:lastRowFirstColumn="0" w:lastRowLastColumn="0"/>
-          <w:trHeight w:val="466"/>
-        </w:trPr>
-        <w:tc>
-          <w:tcPr>
-            <w:cnfStyle w:val="001000000000" w:firstRow="0" w:lastRow="0" w:firstColumn="1" w:lastColumn="0" w:oddVBand="0" w:evenVBand="0" w:oddHBand="0" w:evenHBand="0" w:firstRowFirstColumn="0" w:firstRowLastColumn="0" w:lastRowFirstColumn="0" w:lastRowLastColumn="0"/>
-            <w:tcW w:w="498" w:type="dxa"/>
-            <w:shd w:val="clear" w:color="auto" w:fill="auto"/>
-            <w:vAlign w:val="center"/>
-          </w:tcPr>
-          <w:p>
-            <w:pPr>
-              <w:jc w:val="center"/>
-              <w:rPr>
-                <w:b w:val="0"/>
-              </w:rPr>
-            </w:pPr>
-            <w:r>
-              <w:rPr>
-                <w:b w:val="0"/>
-              </w:rPr>
-              <w:t>2</w:t>
-            </w:r>
-          </w:p>
-        </w:tc>
-        <w:tc>
-          <w:tcPr>
-            <w:tcW w:w="2086" w:type="dxa"/>
-            <w:vAlign w:val="center"/>
-          </w:tcPr>
-          <w:p>
-            <w:pPr>
-              <w:jc w:val="center"/>
-              <w:cnfStyle w:val="000000100000" w:firstRow="0" w:lastRow="0" w:firstColumn="0" w:lastColumn="0" w:oddVBand="0" w:evenVBand="0" w:oddHBand="1" w:evenHBand="0" w:firstRowFirstColumn="0" w:firstRowLastColumn="0" w:lastRowFirstColumn="0" w:lastRowLastColumn="0"/>
+          <w:p>
+            <w:pPr>
+              <w:jc w:val="center"/>
+              <w:cnfStyle w:val="000000000000" w:firstRow="0" w:lastRow="0" w:firstColumn="0" w:lastColumn="0" w:oddVBand="0" w:evenVBand="0" w:oddHBand="0" w:evenHBand="0" w:firstRowFirstColumn="0" w:firstRowLastColumn="0" w:lastRowFirstColumn="0" w:lastRowLastColumn="0"/>
               <w:rPr>
                 <w:b/>
               </w:rPr>
             </w:pPr>
-          </w:p>
-          <w:p>
-            <w:pPr>
-              <w:jc w:val="center"/>
-              <w:cnfStyle w:val="000000100000" w:firstRow="0" w:lastRow="0" w:firstColumn="0" w:lastColumn="0" w:oddVBand="0" w:evenVBand="0" w:oddHBand="1" w:evenHBand="0" w:firstRowFirstColumn="0" w:firstRowLastColumn="0" w:lastRowFirstColumn="0" w:lastRowLastColumn="0"/>
-              <w:rPr>
-                <w:b/>
-              </w:rPr>
-            </w:pPr>
-            <w:r>
-              <w:rPr>
-                <w:b/>
-              </w:rPr>
-              <w:t>Adicionar máquinas</w:t>
-            </w:r>
-          </w:p>
-          <w:p>
-            <w:pPr>
-              <w:jc w:val="center"/>
-              <w:cnfStyle w:val="000000100000" w:firstRow="0" w:lastRow="0" w:firstColumn="0" w:lastColumn="0" w:oddVBand="0" w:evenVBand="0" w:oddHBand="1" w:evenHBand="0" w:firstRowFirstColumn="0" w:firstRowLastColumn="0" w:lastRowFirstColumn="0" w:lastRowLastColumn="0"/>
-              <w:rPr>
-                <w:color w:val="2E74B5" w:themeColor="accent1" w:themeShade="BF"/>
-              </w:rPr>
-            </w:pPr>
-          </w:p>
-        </w:tc>
-        <w:tc>
-          <w:tcPr>
-            <w:tcW w:w="741" w:type="dxa"/>
-            <w:shd w:val="clear" w:color="auto" w:fill="FFFFFF" w:themeFill="background1"/>
-            <w:vAlign w:val="center"/>
-          </w:tcPr>
-          <w:p>
-            <w:pPr>
-              <w:jc w:val="center"/>
-              <w:cnfStyle w:val="000000100000" w:firstRow="0" w:lastRow="0" w:firstColumn="0" w:lastColumn="0" w:oddVBand="0" w:evenVBand="0" w:oddHBand="1" w:evenHBand="0" w:firstRowFirstColumn="0" w:firstRowLastColumn="0" w:lastRowFirstColumn="0" w:lastRowLastColumn="0"/>
-            </w:pPr>
-          </w:p>
-        </w:tc>
-        <w:tc>
-          <w:tcPr>
-            <w:tcW w:w="695" w:type="dxa"/>
-            <w:shd w:val="clear" w:color="auto" w:fill="FFFFFF" w:themeFill="background1"/>
-            <w:vAlign w:val="center"/>
-          </w:tcPr>
-          <w:p>
-            <w:pPr>
-              <w:jc w:val="center"/>
-              <w:cnfStyle w:val="000000100000" w:firstRow="0" w:lastRow="0" w:firstColumn="0" w:lastColumn="0" w:oddVBand="0" w:evenVBand="0" w:oddHBand="1" w:evenHBand="0" w:firstRowFirstColumn="0" w:firstRowLastColumn="0" w:lastRowFirstColumn="0" w:lastRowLastColumn="0"/>
-              <w:rPr>
-                <w:color w:val="2E74B5" w:themeColor="accent1" w:themeShade="BF"/>
-              </w:rPr>
-            </w:pPr>
-          </w:p>
-        </w:tc>
-        <w:tc>
-          <w:tcPr>
-            <w:tcW w:w="860" w:type="dxa"/>
-            <w:shd w:val="clear" w:color="auto" w:fill="FFFFFF" w:themeFill="background1"/>
-            <w:vAlign w:val="center"/>
-          </w:tcPr>
-          <w:p>
-            <w:pPr>
-              <w:jc w:val="center"/>
-              <w:cnfStyle w:val="000000100000" w:firstRow="0" w:lastRow="0" w:firstColumn="0" w:lastColumn="0" w:oddVBand="0" w:evenVBand="0" w:oddHBand="1" w:evenHBand="0" w:firstRowFirstColumn="0" w:firstRowLastColumn="0" w:lastRowFirstColumn="0" w:lastRowLastColumn="0"/>
-              <w:rPr>
-                <w:color w:val="2E74B5" w:themeColor="accent1" w:themeShade="BF"/>
-              </w:rPr>
-            </w:pPr>
-          </w:p>
-        </w:tc>
-        <w:tc>
-          <w:tcPr>
-            <w:tcW w:w="1008" w:type="dxa"/>
-            <w:shd w:val="clear" w:color="auto" w:fill="FFFFFF" w:themeFill="background1"/>
-            <w:vAlign w:val="center"/>
-          </w:tcPr>
-          <w:p>
-            <w:pPr>
-              <w:jc w:val="center"/>
-              <w:cnfStyle w:val="000000100000" w:firstRow="0" w:lastRow="0" w:firstColumn="0" w:lastColumn="0" w:oddVBand="0" w:evenVBand="0" w:oddHBand="1" w:evenHBand="0" w:firstRowFirstColumn="0" w:firstRowLastColumn="0" w:lastRowFirstColumn="0" w:lastRowLastColumn="0"/>
-            </w:pPr>
-          </w:p>
-        </w:tc>
-        <w:tc>
-          <w:tcPr>
-            <w:tcW w:w="936" w:type="dxa"/>
-            <w:shd w:val="clear" w:color="auto" w:fill="FFFFFF" w:themeFill="background1"/>
-            <w:vAlign w:val="center"/>
-          </w:tcPr>
-          <w:p>
-            <w:pPr>
-              <w:jc w:val="center"/>
-              <w:cnfStyle w:val="000000100000" w:firstRow="0" w:lastRow="0" w:firstColumn="0" w:lastColumn="0" w:oddVBand="0" w:evenVBand="0" w:oddHBand="1" w:evenHBand="0" w:firstRowFirstColumn="0" w:firstRowLastColumn="0" w:lastRowFirstColumn="0" w:lastRowLastColumn="0"/>
-              <w:rPr>
-                <w:color w:val="2E74B5" w:themeColor="accent1" w:themeShade="BF"/>
-              </w:rPr>
-            </w:pPr>
-          </w:p>
-        </w:tc>
-        <w:tc>
-          <w:tcPr>
-            <w:tcW w:w="1103" w:type="dxa"/>
-            <w:shd w:val="clear" w:color="auto" w:fill="FFFFFF" w:themeFill="background1"/>
-            <w:vAlign w:val="center"/>
-          </w:tcPr>
-          <w:p>
-            <w:pPr>
-              <w:jc w:val="center"/>
-              <w:cnfStyle w:val="000000100000" w:firstRow="0" w:lastRow="0" w:firstColumn="0" w:lastColumn="0" w:oddVBand="0" w:evenVBand="0" w:oddHBand="1" w:evenHBand="0" w:firstRowFirstColumn="0" w:firstRowLastColumn="0" w:lastRowFirstColumn="0" w:lastRowLastColumn="0"/>
-              <w:rPr>
-                <w:color w:val="2E74B5" w:themeColor="accent1" w:themeShade="BF"/>
-              </w:rPr>
-            </w:pPr>
-          </w:p>
-        </w:tc>
-        <w:tc>
-          <w:tcPr>
-            <w:tcW w:w="1210" w:type="dxa"/>
-            <w:shd w:val="clear" w:color="auto" w:fill="FFFFFF" w:themeFill="background1"/>
-            <w:vAlign w:val="center"/>
-          </w:tcPr>
-          <w:p>
-            <w:pPr>
-              <w:jc w:val="center"/>
-              <w:cnfStyle w:val="000000100000" w:firstRow="0" w:lastRow="0" w:firstColumn="0" w:lastColumn="0" w:oddVBand="0" w:evenVBand="0" w:oddHBand="1" w:evenHBand="0" w:firstRowFirstColumn="0" w:firstRowLastColumn="0" w:lastRowFirstColumn="0" w:lastRowLastColumn="0"/>
-            </w:pPr>
-          </w:p>
-        </w:tc>
-        <w:tc>
-          <w:tcPr>
-            <w:tcW w:w="0" w:type="auto"/>
-            <w:shd w:val="clear" w:color="auto" w:fill="FFFFFF" w:themeFill="background1"/>
-            <w:vAlign w:val="center"/>
-          </w:tcPr>
-          <w:p>
-            <w:pPr>
-              <w:jc w:val="center"/>
-              <w:cnfStyle w:val="000000100000" w:firstRow="0" w:lastRow="0" w:firstColumn="0" w:lastColumn="0" w:oddVBand="0" w:evenVBand="0" w:oddHBand="1" w:evenHBand="0" w:firstRowFirstColumn="0" w:firstRowLastColumn="0" w:lastRowFirstColumn="0" w:lastRowLastColumn="0"/>
-              <w:rPr>
-                <w:color w:val="2E74B5" w:themeColor="accent1" w:themeShade="BF"/>
-              </w:rPr>
-            </w:pPr>
-          </w:p>
-        </w:tc>
-        <w:tc>
-          <w:tcPr>
-            <w:tcW w:w="2447" w:type="dxa"/>
-            <w:shd w:val="clear" w:color="auto" w:fill="FFFFFF" w:themeFill="background1"/>
-            <w:vAlign w:val="center"/>
-          </w:tcPr>
-          <w:p>
-            <w:pPr>
-              <w:jc w:val="center"/>
-              <w:cnfStyle w:val="000000100000" w:firstRow="0" w:lastRow="0" w:firstColumn="0" w:lastColumn="0" w:oddVBand="0" w:evenVBand="0" w:oddHBand="1" w:evenHBand="0" w:firstRowFirstColumn="0" w:firstRowLastColumn="0" w:lastRowFirstColumn="0" w:lastRowLastColumn="0"/>
-            </w:pPr>
-          </w:p>
-        </w:tc>
-        <w:tc>
-          <w:tcPr>
-            <w:tcW w:w="2163" w:type="dxa"/>
-            <w:shd w:val="clear" w:color="auto" w:fill="FFFFFF" w:themeFill="background1"/>
-            <w:vAlign w:val="center"/>
-          </w:tcPr>
-          <w:p>
-            <w:pPr>
-              <w:jc w:val="center"/>
-              <w:cnfStyle w:val="000000100000" w:firstRow="0" w:lastRow="0" w:firstColumn="0" w:lastColumn="0" w:oddVBand="0" w:evenVBand="0" w:oddHBand="1" w:evenHBand="0" w:firstRowFirstColumn="0" w:firstRowLastColumn="0" w:lastRowFirstColumn="0" w:lastRowLastColumn="0"/>
-            </w:pPr>
-          </w:p>
-        </w:tc>
-      </w:tr>
-      <w:tr>
-        <w:tc>
-          <w:tcPr>
-            <w:cnfStyle w:val="001000000000" w:firstRow="0" w:lastRow="0" w:firstColumn="1" w:lastColumn="0" w:oddVBand="0" w:evenVBand="0" w:oddHBand="0" w:evenHBand="0" w:firstRowFirstColumn="0" w:firstRowLastColumn="0" w:lastRowFirstColumn="0" w:lastRowLastColumn="0"/>
-            <w:tcW w:w="498" w:type="dxa"/>
-            <w:vAlign w:val="center"/>
-          </w:tcPr>
-          <w:p>
-            <w:pPr>
-              <w:jc w:val="center"/>
-              <w:rPr>
-                <w:b w:val="0"/>
-              </w:rPr>
-            </w:pPr>
-            <w:r>
-              <w:rPr>
-                <w:b w:val="0"/>
-              </w:rPr>
-              <w:t>3</w:t>
-            </w:r>
-          </w:p>
-        </w:tc>
-        <w:tc>
-          <w:tcPr>
-            <w:tcW w:w="2086" w:type="dxa"/>
-            <w:shd w:val="clear" w:color="auto" w:fill="D9E2F3" w:themeFill="accent5" w:themeFillTint="33"/>
-            <w:vAlign w:val="center"/>
-          </w:tcPr>
-          <w:p>
-            <w:pPr>
-              <w:jc w:val="center"/>
-              <w:cnfStyle w:val="000000000000" w:firstRow="0" w:lastRow="0" w:firstColumn="0" w:lastColumn="0" w:oddVBand="0" w:evenVBand="0" w:oddHBand="0" w:evenHBand="0" w:firstRowFirstColumn="0" w:firstRowLastColumn="0" w:lastRowFirstColumn="0" w:lastRowLastColumn="0"/>
-              <w:rPr>
-                <w:b/>
-              </w:rPr>
-            </w:pPr>
-            <w:r>
-              <w:rPr>
-                <w:b/>
-              </w:rPr>
-              <w:t>Aceder ao stock de cada máquina</w:t>
-            </w:r>
           </w:p>
         </w:tc>
         <w:tc>
@@ -969,6 +573,213 @@
           <w:tcPr>
             <w:cnfStyle w:val="001000000000" w:firstRow="0" w:lastRow="0" w:firstColumn="1" w:lastColumn="0" w:oddVBand="0" w:evenVBand="0" w:oddHBand="0" w:evenHBand="0" w:firstRowFirstColumn="0" w:firstRowLastColumn="0" w:lastRowFirstColumn="0" w:lastRowLastColumn="0"/>
             <w:tcW w:w="498" w:type="dxa"/>
+            <w:vAlign w:val="center"/>
+          </w:tcPr>
+          <w:p>
+            <w:pPr>
+              <w:jc w:val="center"/>
+              <w:rPr>
+                <w:b w:val="0"/>
+              </w:rPr>
+            </w:pPr>
+            <w:r>
+              <w:rPr>
+                <w:b w:val="0"/>
+              </w:rPr>
+              <w:t>2</w:t>
+            </w:r>
+          </w:p>
+        </w:tc>
+        <w:tc>
+          <w:tcPr>
+            <w:tcW w:w="2086" w:type="dxa"/>
+            <w:vAlign w:val="center"/>
+          </w:tcPr>
+          <w:p>
+            <w:pPr>
+              <w:jc w:val="center"/>
+              <w:cnfStyle w:val="000000100000" w:firstRow="0" w:lastRow="0" w:firstColumn="0" w:lastColumn="0" w:oddVBand="0" w:evenVBand="0" w:oddHBand="1" w:evenHBand="0" w:firstRowFirstColumn="0" w:firstRowLastColumn="0" w:lastRowFirstColumn="0" w:lastRowLastColumn="0"/>
+              <w:rPr>
+                <w:b/>
+              </w:rPr>
+            </w:pPr>
+            <w:r>
+              <w:rPr>
+                <w:b/>
+              </w:rPr>
+              <w:t xml:space="preserve">Aceder </w:t>
+            </w:r>
+            <w:r>
+              <w:rPr>
+                <w:b/>
+              </w:rPr>
+              <w:t>à lista de máquinas</w:t>
+            </w:r>
+          </w:p>
+          <w:p>
+            <w:pPr>
+              <w:jc w:val="center"/>
+              <w:cnfStyle w:val="000000100000" w:firstRow="0" w:lastRow="0" w:firstColumn="0" w:lastColumn="0" w:oddVBand="0" w:evenVBand="0" w:oddHBand="1" w:evenHBand="0" w:firstRowFirstColumn="0" w:firstRowLastColumn="0" w:lastRowFirstColumn="0" w:lastRowLastColumn="0"/>
+              <w:rPr>
+                <w:b/>
+              </w:rPr>
+            </w:pPr>
+          </w:p>
+        </w:tc>
+        <w:tc>
+          <w:tcPr>
+            <w:tcW w:w="741" w:type="dxa"/>
+            <w:shd w:val="clear" w:color="auto" w:fill="FFFFFF" w:themeFill="background1"/>
+            <w:vAlign w:val="center"/>
+          </w:tcPr>
+          <w:p>
+            <w:pPr>
+              <w:jc w:val="center"/>
+              <w:cnfStyle w:val="000000100000" w:firstRow="0" w:lastRow="0" w:firstColumn="0" w:lastColumn="0" w:oddVBand="0" w:evenVBand="0" w:oddHBand="1" w:evenHBand="0" w:firstRowFirstColumn="0" w:firstRowLastColumn="0" w:lastRowFirstColumn="0" w:lastRowLastColumn="0"/>
+            </w:pPr>
+          </w:p>
+        </w:tc>
+        <w:tc>
+          <w:tcPr>
+            <w:tcW w:w="695" w:type="dxa"/>
+            <w:shd w:val="clear" w:color="auto" w:fill="FFFFFF" w:themeFill="background1"/>
+            <w:vAlign w:val="center"/>
+          </w:tcPr>
+          <w:p>
+            <w:pPr>
+              <w:jc w:val="center"/>
+              <w:cnfStyle w:val="000000100000" w:firstRow="0" w:lastRow="0" w:firstColumn="0" w:lastColumn="0" w:oddVBand="0" w:evenVBand="0" w:oddHBand="1" w:evenHBand="0" w:firstRowFirstColumn="0" w:firstRowLastColumn="0" w:lastRowFirstColumn="0" w:lastRowLastColumn="0"/>
+              <w:rPr>
+                <w:color w:val="2E74B5" w:themeColor="accent1" w:themeShade="BF"/>
+              </w:rPr>
+            </w:pPr>
+          </w:p>
+        </w:tc>
+        <w:tc>
+          <w:tcPr>
+            <w:tcW w:w="860" w:type="dxa"/>
+            <w:shd w:val="clear" w:color="auto" w:fill="FFFFFF" w:themeFill="background1"/>
+            <w:vAlign w:val="center"/>
+          </w:tcPr>
+          <w:p>
+            <w:pPr>
+              <w:jc w:val="center"/>
+              <w:cnfStyle w:val="000000100000" w:firstRow="0" w:lastRow="0" w:firstColumn="0" w:lastColumn="0" w:oddVBand="0" w:evenVBand="0" w:oddHBand="1" w:evenHBand="0" w:firstRowFirstColumn="0" w:firstRowLastColumn="0" w:lastRowFirstColumn="0" w:lastRowLastColumn="0"/>
+              <w:rPr>
+                <w:color w:val="2E74B5" w:themeColor="accent1" w:themeShade="BF"/>
+              </w:rPr>
+            </w:pPr>
+          </w:p>
+        </w:tc>
+        <w:tc>
+          <w:tcPr>
+            <w:tcW w:w="1008" w:type="dxa"/>
+            <w:shd w:val="clear" w:color="auto" w:fill="FFFFFF" w:themeFill="background1"/>
+            <w:vAlign w:val="center"/>
+          </w:tcPr>
+          <w:p>
+            <w:pPr>
+              <w:jc w:val="center"/>
+              <w:cnfStyle w:val="000000100000" w:firstRow="0" w:lastRow="0" w:firstColumn="0" w:lastColumn="0" w:oddVBand="0" w:evenVBand="0" w:oddHBand="1" w:evenHBand="0" w:firstRowFirstColumn="0" w:firstRowLastColumn="0" w:lastRowFirstColumn="0" w:lastRowLastColumn="0"/>
+              <w:rPr>
+                <w:color w:val="2E74B5" w:themeColor="accent1" w:themeShade="BF"/>
+              </w:rPr>
+            </w:pPr>
+          </w:p>
+        </w:tc>
+        <w:tc>
+          <w:tcPr>
+            <w:tcW w:w="936" w:type="dxa"/>
+            <w:shd w:val="clear" w:color="auto" w:fill="FFFFFF" w:themeFill="background1"/>
+            <w:vAlign w:val="center"/>
+          </w:tcPr>
+          <w:p>
+            <w:pPr>
+              <w:jc w:val="center"/>
+              <w:cnfStyle w:val="000000100000" w:firstRow="0" w:lastRow="0" w:firstColumn="0" w:lastColumn="0" w:oddVBand="0" w:evenVBand="0" w:oddHBand="1" w:evenHBand="0" w:firstRowFirstColumn="0" w:firstRowLastColumn="0" w:lastRowFirstColumn="0" w:lastRowLastColumn="0"/>
+              <w:rPr>
+                <w:color w:val="2E74B5" w:themeColor="accent1" w:themeShade="BF"/>
+              </w:rPr>
+            </w:pPr>
+          </w:p>
+        </w:tc>
+        <w:tc>
+          <w:tcPr>
+            <w:tcW w:w="1103" w:type="dxa"/>
+            <w:shd w:val="clear" w:color="auto" w:fill="FFFFFF" w:themeFill="background1"/>
+            <w:vAlign w:val="center"/>
+          </w:tcPr>
+          <w:p>
+            <w:pPr>
+              <w:jc w:val="center"/>
+              <w:cnfStyle w:val="000000100000" w:firstRow="0" w:lastRow="0" w:firstColumn="0" w:lastColumn="0" w:oddVBand="0" w:evenVBand="0" w:oddHBand="1" w:evenHBand="0" w:firstRowFirstColumn="0" w:firstRowLastColumn="0" w:lastRowFirstColumn="0" w:lastRowLastColumn="0"/>
+              <w:rPr>
+                <w:color w:val="2E74B5" w:themeColor="accent1" w:themeShade="BF"/>
+              </w:rPr>
+            </w:pPr>
+          </w:p>
+        </w:tc>
+        <w:tc>
+          <w:tcPr>
+            <w:tcW w:w="1210" w:type="dxa"/>
+            <w:shd w:val="clear" w:color="auto" w:fill="FFFFFF" w:themeFill="background1"/>
+            <w:vAlign w:val="center"/>
+          </w:tcPr>
+          <w:p>
+            <w:pPr>
+              <w:jc w:val="center"/>
+              <w:cnfStyle w:val="000000100000" w:firstRow="0" w:lastRow="0" w:firstColumn="0" w:lastColumn="0" w:oddVBand="0" w:evenVBand="0" w:oddHBand="1" w:evenHBand="0" w:firstRowFirstColumn="0" w:firstRowLastColumn="0" w:lastRowFirstColumn="0" w:lastRowLastColumn="0"/>
+            </w:pPr>
+          </w:p>
+        </w:tc>
+        <w:tc>
+          <w:tcPr>
+            <w:tcW w:w="0" w:type="auto"/>
+            <w:shd w:val="clear" w:color="auto" w:fill="FFFFFF" w:themeFill="background1"/>
+            <w:vAlign w:val="center"/>
+          </w:tcPr>
+          <w:p>
+            <w:pPr>
+              <w:jc w:val="center"/>
+              <w:cnfStyle w:val="000000100000" w:firstRow="0" w:lastRow="0" w:firstColumn="0" w:lastColumn="0" w:oddVBand="0" w:evenVBand="0" w:oddHBand="1" w:evenHBand="0" w:firstRowFirstColumn="0" w:firstRowLastColumn="0" w:lastRowFirstColumn="0" w:lastRowLastColumn="0"/>
+              <w:rPr>
+                <w:color w:val="2E74B5" w:themeColor="accent1" w:themeShade="BF"/>
+              </w:rPr>
+            </w:pPr>
+          </w:p>
+        </w:tc>
+        <w:tc>
+          <w:tcPr>
+            <w:tcW w:w="2447" w:type="dxa"/>
+            <w:shd w:val="clear" w:color="auto" w:fill="FFFFFF" w:themeFill="background1"/>
+            <w:vAlign w:val="center"/>
+          </w:tcPr>
+          <w:p>
+            <w:pPr>
+              <w:jc w:val="center"/>
+              <w:cnfStyle w:val="000000100000" w:firstRow="0" w:lastRow="0" w:firstColumn="0" w:lastColumn="0" w:oddVBand="0" w:evenVBand="0" w:oddHBand="1" w:evenHBand="0" w:firstRowFirstColumn="0" w:firstRowLastColumn="0" w:lastRowFirstColumn="0" w:lastRowLastColumn="0"/>
+            </w:pPr>
+          </w:p>
+        </w:tc>
+        <w:tc>
+          <w:tcPr>
+            <w:tcW w:w="2163" w:type="dxa"/>
+            <w:shd w:val="clear" w:color="auto" w:fill="FFFFFF" w:themeFill="background1"/>
+            <w:vAlign w:val="center"/>
+          </w:tcPr>
+          <w:p>
+            <w:pPr>
+              <w:jc w:val="center"/>
+              <w:cnfStyle w:val="000000100000" w:firstRow="0" w:lastRow="0" w:firstColumn="0" w:lastColumn="0" w:oddVBand="0" w:evenVBand="0" w:oddHBand="1" w:evenHBand="0" w:firstRowFirstColumn="0" w:firstRowLastColumn="0" w:lastRowFirstColumn="0" w:lastRowLastColumn="0"/>
+            </w:pPr>
+          </w:p>
+        </w:tc>
+      </w:tr>
+      <w:tr>
+        <w:tc>
+          <w:tcPr>
+            <w:cnfStyle w:val="001000000000" w:firstRow="0" w:lastRow="0" w:firstColumn="1" w:lastColumn="0" w:oddVBand="0" w:evenVBand="0" w:oddHBand="0" w:evenHBand="0" w:firstRowFirstColumn="0" w:firstRowLastColumn="0" w:lastRowFirstColumn="0" w:lastRowLastColumn="0"/>
+            <w:tcW w:w="498" w:type="dxa"/>
             <w:shd w:val="clear" w:color="auto" w:fill="auto"/>
             <w:vAlign w:val="center"/>
           </w:tcPr>
@@ -983,8 +794,10 @@
               <w:rPr>
                 <w:b w:val="0"/>
               </w:rPr>
-              <w:t>4</w:t>
-            </w:r>
+              <w:t>3</w:t>
+            </w:r>
+            <w:bookmarkStart w:id="0" w:name="_GoBack"/>
+            <w:bookmarkEnd w:id="0"/>
           </w:p>
         </w:tc>
         <w:tc>
@@ -995,7 +808,7 @@
           <w:p>
             <w:pPr>
               <w:jc w:val="center"/>
-              <w:cnfStyle w:val="000000100000" w:firstRow="0" w:lastRow="0" w:firstColumn="0" w:lastColumn="0" w:oddVBand="0" w:evenVBand="0" w:oddHBand="1" w:evenHBand="0" w:firstRowFirstColumn="0" w:firstRowLastColumn="0" w:lastRowFirstColumn="0" w:lastRowLastColumn="0"/>
+              <w:cnfStyle w:val="000000000000" w:firstRow="0" w:lastRow="0" w:firstColumn="0" w:lastColumn="0" w:oddVBand="0" w:evenVBand="0" w:oddHBand="0" w:evenHBand="0" w:firstRowFirstColumn="0" w:firstRowLastColumn="0" w:lastRowFirstColumn="0" w:lastRowLastColumn="0"/>
               <w:rPr>
                 <w:b/>
               </w:rPr>
@@ -1004,32 +817,17 @@
               <w:rPr>
                 <w:b/>
               </w:rPr>
-              <w:t xml:space="preserve">Aceder </w:t>
-            </w:r>
-            <w:r>
+              <w:t>Aceder ao estado do sistema</w:t>
+            </w:r>
+          </w:p>
+          <w:p>
+            <w:pPr>
+              <w:jc w:val="center"/>
+              <w:cnfStyle w:val="000000000000" w:firstRow="0" w:lastRow="0" w:firstColumn="0" w:lastColumn="0" w:oddVBand="0" w:evenVBand="0" w:oddHBand="0" w:evenHBand="0" w:firstRowFirstColumn="0" w:firstRowLastColumn="0" w:lastRowFirstColumn="0" w:lastRowLastColumn="0"/>
               <w:rPr>
                 <w:b/>
               </w:rPr>
-              <w:t>ao estado da</w:t>
-            </w:r>
-            <w:r>
-              <w:rPr>
-                <w:b/>
-              </w:rPr>
-              <w:t>s</w:t>
-            </w:r>
-            <w:r>
-              <w:rPr>
-                <w:b/>
-              </w:rPr>
-              <w:t xml:space="preserve"> máquina</w:t>
-            </w:r>
-            <w:r>
-              <w:rPr>
-                <w:b/>
-              </w:rPr>
-              <w:t>s</w:t>
-            </w:r>
+            </w:pPr>
           </w:p>
         </w:tc>
         <w:tc>
@@ -1041,7 +839,7 @@
           <w:p>
             <w:pPr>
               <w:jc w:val="center"/>
-              <w:cnfStyle w:val="000000100000" w:firstRow="0" w:lastRow="0" w:firstColumn="0" w:lastColumn="0" w:oddVBand="0" w:evenVBand="0" w:oddHBand="1" w:evenHBand="0" w:firstRowFirstColumn="0" w:firstRowLastColumn="0" w:lastRowFirstColumn="0" w:lastRowLastColumn="0"/>
+              <w:cnfStyle w:val="000000000000" w:firstRow="0" w:lastRow="0" w:firstColumn="0" w:lastColumn="0" w:oddVBand="0" w:evenVBand="0" w:oddHBand="0" w:evenHBand="0" w:firstRowFirstColumn="0" w:firstRowLastColumn="0" w:lastRowFirstColumn="0" w:lastRowLastColumn="0"/>
             </w:pPr>
           </w:p>
         </w:tc>
@@ -1054,7 +852,7 @@
           <w:p>
             <w:pPr>
               <w:jc w:val="center"/>
-              <w:cnfStyle w:val="000000100000" w:firstRow="0" w:lastRow="0" w:firstColumn="0" w:lastColumn="0" w:oddVBand="0" w:evenVBand="0" w:oddHBand="1" w:evenHBand="0" w:firstRowFirstColumn="0" w:firstRowLastColumn="0" w:lastRowFirstColumn="0" w:lastRowLastColumn="0"/>
+              <w:cnfStyle w:val="000000000000" w:firstRow="0" w:lastRow="0" w:firstColumn="0" w:lastColumn="0" w:oddVBand="0" w:evenVBand="0" w:oddHBand="0" w:evenHBand="0" w:firstRowFirstColumn="0" w:firstRowLastColumn="0" w:lastRowFirstColumn="0" w:lastRowLastColumn="0"/>
               <w:rPr>
                 <w:color w:val="2E74B5" w:themeColor="accent1" w:themeShade="BF"/>
               </w:rPr>
@@ -1070,7 +868,7 @@
           <w:p>
             <w:pPr>
               <w:jc w:val="center"/>
-              <w:cnfStyle w:val="000000100000" w:firstRow="0" w:lastRow="0" w:firstColumn="0" w:lastColumn="0" w:oddVBand="0" w:evenVBand="0" w:oddHBand="1" w:evenHBand="0" w:firstRowFirstColumn="0" w:firstRowLastColumn="0" w:lastRowFirstColumn="0" w:lastRowLastColumn="0"/>
+              <w:cnfStyle w:val="000000000000" w:firstRow="0" w:lastRow="0" w:firstColumn="0" w:lastColumn="0" w:oddVBand="0" w:evenVBand="0" w:oddHBand="0" w:evenHBand="0" w:firstRowFirstColumn="0" w:firstRowLastColumn="0" w:lastRowFirstColumn="0" w:lastRowLastColumn="0"/>
               <w:rPr>
                 <w:color w:val="2E74B5" w:themeColor="accent1" w:themeShade="BF"/>
               </w:rPr>
@@ -1086,7 +884,7 @@
           <w:p>
             <w:pPr>
               <w:jc w:val="center"/>
-              <w:cnfStyle w:val="000000100000" w:firstRow="0" w:lastRow="0" w:firstColumn="0" w:lastColumn="0" w:oddVBand="0" w:evenVBand="0" w:oddHBand="1" w:evenHBand="0" w:firstRowFirstColumn="0" w:firstRowLastColumn="0" w:lastRowFirstColumn="0" w:lastRowLastColumn="0"/>
+              <w:cnfStyle w:val="000000000000" w:firstRow="0" w:lastRow="0" w:firstColumn="0" w:lastColumn="0" w:oddVBand="0" w:evenVBand="0" w:oddHBand="0" w:evenHBand="0" w:firstRowFirstColumn="0" w:firstRowLastColumn="0" w:lastRowFirstColumn="0" w:lastRowLastColumn="0"/>
             </w:pPr>
           </w:p>
         </w:tc>
@@ -1099,7 +897,7 @@
           <w:p>
             <w:pPr>
               <w:jc w:val="center"/>
-              <w:cnfStyle w:val="000000100000" w:firstRow="0" w:lastRow="0" w:firstColumn="0" w:lastColumn="0" w:oddVBand="0" w:evenVBand="0" w:oddHBand="1" w:evenHBand="0" w:firstRowFirstColumn="0" w:firstRowLastColumn="0" w:lastRowFirstColumn="0" w:lastRowLastColumn="0"/>
+              <w:cnfStyle w:val="000000000000" w:firstRow="0" w:lastRow="0" w:firstColumn="0" w:lastColumn="0" w:oddVBand="0" w:evenVBand="0" w:oddHBand="0" w:evenHBand="0" w:firstRowFirstColumn="0" w:firstRowLastColumn="0" w:lastRowFirstColumn="0" w:lastRowLastColumn="0"/>
               <w:rPr>
                 <w:color w:val="2E74B5" w:themeColor="accent1" w:themeShade="BF"/>
               </w:rPr>
@@ -1115,7 +913,7 @@
           <w:p>
             <w:pPr>
               <w:jc w:val="center"/>
-              <w:cnfStyle w:val="000000100000" w:firstRow="0" w:lastRow="0" w:firstColumn="0" w:lastColumn="0" w:oddVBand="0" w:evenVBand="0" w:oddHBand="1" w:evenHBand="0" w:firstRowFirstColumn="0" w:firstRowLastColumn="0" w:lastRowFirstColumn="0" w:lastRowLastColumn="0"/>
+              <w:cnfStyle w:val="000000000000" w:firstRow="0" w:lastRow="0" w:firstColumn="0" w:lastColumn="0" w:oddVBand="0" w:evenVBand="0" w:oddHBand="0" w:evenHBand="0" w:firstRowFirstColumn="0" w:firstRowLastColumn="0" w:lastRowFirstColumn="0" w:lastRowLastColumn="0"/>
               <w:rPr>
                 <w:color w:val="2E74B5" w:themeColor="accent1" w:themeShade="BF"/>
               </w:rPr>
@@ -1131,7 +929,7 @@
           <w:p>
             <w:pPr>
               <w:jc w:val="center"/>
-              <w:cnfStyle w:val="000000100000" w:firstRow="0" w:lastRow="0" w:firstColumn="0" w:lastColumn="0" w:oddVBand="0" w:evenVBand="0" w:oddHBand="1" w:evenHBand="0" w:firstRowFirstColumn="0" w:firstRowLastColumn="0" w:lastRowFirstColumn="0" w:lastRowLastColumn="0"/>
+              <w:cnfStyle w:val="000000000000" w:firstRow="0" w:lastRow="0" w:firstColumn="0" w:lastColumn="0" w:oddVBand="0" w:evenVBand="0" w:oddHBand="0" w:evenHBand="0" w:firstRowFirstColumn="0" w:firstRowLastColumn="0" w:lastRowFirstColumn="0" w:lastRowLastColumn="0"/>
             </w:pPr>
           </w:p>
         </w:tc>
@@ -1144,7 +942,7 @@
           <w:p>
             <w:pPr>
               <w:jc w:val="center"/>
-              <w:cnfStyle w:val="000000100000" w:firstRow="0" w:lastRow="0" w:firstColumn="0" w:lastColumn="0" w:oddVBand="0" w:evenVBand="0" w:oddHBand="1" w:evenHBand="0" w:firstRowFirstColumn="0" w:firstRowLastColumn="0" w:lastRowFirstColumn="0" w:lastRowLastColumn="0"/>
+              <w:cnfStyle w:val="000000000000" w:firstRow="0" w:lastRow="0" w:firstColumn="0" w:lastColumn="0" w:oddVBand="0" w:evenVBand="0" w:oddHBand="0" w:evenHBand="0" w:firstRowFirstColumn="0" w:firstRowLastColumn="0" w:lastRowFirstColumn="0" w:lastRowLastColumn="0"/>
               <w:rPr>
                 <w:color w:val="2E74B5" w:themeColor="accent1" w:themeShade="BF"/>
               </w:rPr>
@@ -1160,7 +958,7 @@
           <w:p>
             <w:pPr>
               <w:jc w:val="center"/>
-              <w:cnfStyle w:val="000000100000" w:firstRow="0" w:lastRow="0" w:firstColumn="0" w:lastColumn="0" w:oddVBand="0" w:evenVBand="0" w:oddHBand="1" w:evenHBand="0" w:firstRowFirstColumn="0" w:firstRowLastColumn="0" w:lastRowFirstColumn="0" w:lastRowLastColumn="0"/>
+              <w:cnfStyle w:val="000000000000" w:firstRow="0" w:lastRow="0" w:firstColumn="0" w:lastColumn="0" w:oddVBand="0" w:evenVBand="0" w:oddHBand="0" w:evenHBand="0" w:firstRowFirstColumn="0" w:firstRowLastColumn="0" w:lastRowFirstColumn="0" w:lastRowLastColumn="0"/>
             </w:pPr>
           </w:p>
         </w:tc>
@@ -1168,200 +966,6 @@
           <w:tcPr>
             <w:tcW w:w="2163" w:type="dxa"/>
             <w:shd w:val="clear" w:color="auto" w:fill="auto"/>
-            <w:vAlign w:val="center"/>
-          </w:tcPr>
-          <w:p>
-            <w:pPr>
-              <w:jc w:val="center"/>
-              <w:cnfStyle w:val="000000100000" w:firstRow="0" w:lastRow="0" w:firstColumn="0" w:lastColumn="0" w:oddVBand="0" w:evenVBand="0" w:oddHBand="1" w:evenHBand="0" w:firstRowFirstColumn="0" w:firstRowLastColumn="0" w:lastRowFirstColumn="0" w:lastRowLastColumn="0"/>
-            </w:pPr>
-          </w:p>
-        </w:tc>
-      </w:tr>
-      <w:tr>
-        <w:tc>
-          <w:tcPr>
-            <w:cnfStyle w:val="001000000000" w:firstRow="0" w:lastRow="0" w:firstColumn="1" w:lastColumn="0" w:oddVBand="0" w:evenVBand="0" w:oddHBand="0" w:evenHBand="0" w:firstRowFirstColumn="0" w:firstRowLastColumn="0" w:lastRowFirstColumn="0" w:lastRowLastColumn="0"/>
-            <w:tcW w:w="498" w:type="dxa"/>
-            <w:vAlign w:val="center"/>
-          </w:tcPr>
-          <w:p>
-            <w:pPr>
-              <w:jc w:val="center"/>
-              <w:rPr>
-                <w:b w:val="0"/>
-              </w:rPr>
-            </w:pPr>
-            <w:r>
-              <w:rPr>
-                <w:b w:val="0"/>
-              </w:rPr>
-              <w:t>5</w:t>
-            </w:r>
-          </w:p>
-        </w:tc>
-        <w:tc>
-          <w:tcPr>
-            <w:tcW w:w="2086" w:type="dxa"/>
-            <w:vAlign w:val="center"/>
-          </w:tcPr>
-          <w:p>
-            <w:pPr>
-              <w:pStyle w:val="NormalWeb"/>
-              <w:jc w:val="center"/>
-              <w:cnfStyle w:val="000000000000" w:firstRow="0" w:lastRow="0" w:firstColumn="0" w:lastColumn="0" w:oddVBand="0" w:evenVBand="0" w:oddHBand="0" w:evenHBand="0" w:firstRowFirstColumn="0" w:firstRowLastColumn="0" w:lastRowFirstColumn="0" w:lastRowLastColumn="0"/>
-              <w:rPr>
-                <w:b/>
-              </w:rPr>
-            </w:pPr>
-          </w:p>
-          <w:p>
-            <w:pPr>
-              <w:pStyle w:val="NormalWeb"/>
-              <w:jc w:val="center"/>
-              <w:cnfStyle w:val="000000000000" w:firstRow="0" w:lastRow="0" w:firstColumn="0" w:lastColumn="0" w:oddVBand="0" w:evenVBand="0" w:oddHBand="0" w:evenHBand="0" w:firstRowFirstColumn="0" w:firstRowLastColumn="0" w:lastRowFirstColumn="0" w:lastRowLastColumn="0"/>
-              <w:rPr>
-                <w:b/>
-              </w:rPr>
-            </w:pPr>
-          </w:p>
-        </w:tc>
-        <w:tc>
-          <w:tcPr>
-            <w:tcW w:w="741" w:type="dxa"/>
-            <w:shd w:val="clear" w:color="auto" w:fill="FFFFFF" w:themeFill="background1"/>
-            <w:vAlign w:val="center"/>
-          </w:tcPr>
-          <w:p>
-            <w:pPr>
-              <w:jc w:val="center"/>
-              <w:cnfStyle w:val="000000000000" w:firstRow="0" w:lastRow="0" w:firstColumn="0" w:lastColumn="0" w:oddVBand="0" w:evenVBand="0" w:oddHBand="0" w:evenHBand="0" w:firstRowFirstColumn="0" w:firstRowLastColumn="0" w:lastRowFirstColumn="0" w:lastRowLastColumn="0"/>
-            </w:pPr>
-          </w:p>
-        </w:tc>
-        <w:tc>
-          <w:tcPr>
-            <w:tcW w:w="695" w:type="dxa"/>
-            <w:shd w:val="clear" w:color="auto" w:fill="FFFFFF" w:themeFill="background1"/>
-            <w:vAlign w:val="center"/>
-          </w:tcPr>
-          <w:p>
-            <w:pPr>
-              <w:jc w:val="center"/>
-              <w:cnfStyle w:val="000000000000" w:firstRow="0" w:lastRow="0" w:firstColumn="0" w:lastColumn="0" w:oddVBand="0" w:evenVBand="0" w:oddHBand="0" w:evenHBand="0" w:firstRowFirstColumn="0" w:firstRowLastColumn="0" w:lastRowFirstColumn="0" w:lastRowLastColumn="0"/>
-              <w:rPr>
-                <w:color w:val="2E74B5" w:themeColor="accent1" w:themeShade="BF"/>
-              </w:rPr>
-            </w:pPr>
-          </w:p>
-        </w:tc>
-        <w:tc>
-          <w:tcPr>
-            <w:tcW w:w="860" w:type="dxa"/>
-            <w:shd w:val="clear" w:color="auto" w:fill="FFFFFF" w:themeFill="background1"/>
-            <w:vAlign w:val="center"/>
-          </w:tcPr>
-          <w:p>
-            <w:pPr>
-              <w:jc w:val="center"/>
-              <w:cnfStyle w:val="000000000000" w:firstRow="0" w:lastRow="0" w:firstColumn="0" w:lastColumn="0" w:oddVBand="0" w:evenVBand="0" w:oddHBand="0" w:evenHBand="0" w:firstRowFirstColumn="0" w:firstRowLastColumn="0" w:lastRowFirstColumn="0" w:lastRowLastColumn="0"/>
-              <w:rPr>
-                <w:color w:val="2E74B5" w:themeColor="accent1" w:themeShade="BF"/>
-              </w:rPr>
-            </w:pPr>
-          </w:p>
-        </w:tc>
-        <w:tc>
-          <w:tcPr>
-            <w:tcW w:w="1008" w:type="dxa"/>
-            <w:shd w:val="clear" w:color="auto" w:fill="FFFFFF" w:themeFill="background1"/>
-            <w:vAlign w:val="center"/>
-          </w:tcPr>
-          <w:p>
-            <w:pPr>
-              <w:jc w:val="center"/>
-              <w:cnfStyle w:val="000000000000" w:firstRow="0" w:lastRow="0" w:firstColumn="0" w:lastColumn="0" w:oddVBand="0" w:evenVBand="0" w:oddHBand="0" w:evenHBand="0" w:firstRowFirstColumn="0" w:firstRowLastColumn="0" w:lastRowFirstColumn="0" w:lastRowLastColumn="0"/>
-            </w:pPr>
-          </w:p>
-        </w:tc>
-        <w:tc>
-          <w:tcPr>
-            <w:tcW w:w="936" w:type="dxa"/>
-            <w:shd w:val="clear" w:color="auto" w:fill="FFFFFF" w:themeFill="background1"/>
-            <w:vAlign w:val="center"/>
-          </w:tcPr>
-          <w:p>
-            <w:pPr>
-              <w:jc w:val="center"/>
-              <w:cnfStyle w:val="000000000000" w:firstRow="0" w:lastRow="0" w:firstColumn="0" w:lastColumn="0" w:oddVBand="0" w:evenVBand="0" w:oddHBand="0" w:evenHBand="0" w:firstRowFirstColumn="0" w:firstRowLastColumn="0" w:lastRowFirstColumn="0" w:lastRowLastColumn="0"/>
-              <w:rPr>
-                <w:color w:val="2E74B5" w:themeColor="accent1" w:themeShade="BF"/>
-              </w:rPr>
-            </w:pPr>
-          </w:p>
-        </w:tc>
-        <w:tc>
-          <w:tcPr>
-            <w:tcW w:w="1103" w:type="dxa"/>
-            <w:shd w:val="clear" w:color="auto" w:fill="FFFFFF" w:themeFill="background1"/>
-            <w:vAlign w:val="center"/>
-          </w:tcPr>
-          <w:p>
-            <w:pPr>
-              <w:jc w:val="center"/>
-              <w:cnfStyle w:val="000000000000" w:firstRow="0" w:lastRow="0" w:firstColumn="0" w:lastColumn="0" w:oddVBand="0" w:evenVBand="0" w:oddHBand="0" w:evenHBand="0" w:firstRowFirstColumn="0" w:firstRowLastColumn="0" w:lastRowFirstColumn="0" w:lastRowLastColumn="0"/>
-              <w:rPr>
-                <w:color w:val="2E74B5" w:themeColor="accent1" w:themeShade="BF"/>
-              </w:rPr>
-            </w:pPr>
-          </w:p>
-        </w:tc>
-        <w:tc>
-          <w:tcPr>
-            <w:tcW w:w="1210" w:type="dxa"/>
-            <w:shd w:val="clear" w:color="auto" w:fill="FFFFFF" w:themeFill="background1"/>
-            <w:vAlign w:val="center"/>
-          </w:tcPr>
-          <w:p>
-            <w:pPr>
-              <w:jc w:val="center"/>
-              <w:cnfStyle w:val="000000000000" w:firstRow="0" w:lastRow="0" w:firstColumn="0" w:lastColumn="0" w:oddVBand="0" w:evenVBand="0" w:oddHBand="0" w:evenHBand="0" w:firstRowFirstColumn="0" w:firstRowLastColumn="0" w:lastRowFirstColumn="0" w:lastRowLastColumn="0"/>
-            </w:pPr>
-          </w:p>
-        </w:tc>
-        <w:tc>
-          <w:tcPr>
-            <w:tcW w:w="0" w:type="auto"/>
-            <w:shd w:val="clear" w:color="auto" w:fill="FFFFFF" w:themeFill="background1"/>
-            <w:vAlign w:val="center"/>
-          </w:tcPr>
-          <w:p>
-            <w:pPr>
-              <w:jc w:val="center"/>
-              <w:cnfStyle w:val="000000000000" w:firstRow="0" w:lastRow="0" w:firstColumn="0" w:lastColumn="0" w:oddVBand="0" w:evenVBand="0" w:oddHBand="0" w:evenHBand="0" w:firstRowFirstColumn="0" w:firstRowLastColumn="0" w:lastRowFirstColumn="0" w:lastRowLastColumn="0"/>
-              <w:rPr>
-                <w:color w:val="2E74B5" w:themeColor="accent1" w:themeShade="BF"/>
-              </w:rPr>
-            </w:pPr>
-          </w:p>
-        </w:tc>
-        <w:tc>
-          <w:tcPr>
-            <w:tcW w:w="2447" w:type="dxa"/>
-            <w:shd w:val="clear" w:color="auto" w:fill="FFFFFF" w:themeFill="background1"/>
-            <w:vAlign w:val="center"/>
-          </w:tcPr>
-          <w:p>
-            <w:pPr>
-              <w:jc w:val="center"/>
-              <w:cnfStyle w:val="000000000000" w:firstRow="0" w:lastRow="0" w:firstColumn="0" w:lastColumn="0" w:oddVBand="0" w:evenVBand="0" w:oddHBand="0" w:evenHBand="0" w:firstRowFirstColumn="0" w:firstRowLastColumn="0" w:lastRowFirstColumn="0" w:lastRowLastColumn="0"/>
-            </w:pPr>
-          </w:p>
-        </w:tc>
-        <w:tc>
-          <w:tcPr>
-            <w:tcW w:w="2163" w:type="dxa"/>
-            <w:shd w:val="clear" w:color="auto" w:fill="FFFFFF" w:themeFill="background1"/>
             <w:vAlign w:val="center"/>
           </w:tcPr>
           <w:p>
@@ -1792,6 +1396,15 @@
               <w:t>Efetuar o registo na plataforma</w:t>
             </w:r>
           </w:p>
+          <w:p>
+            <w:pPr>
+              <w:jc w:val="center"/>
+              <w:cnfStyle w:val="000000000000" w:firstRow="0" w:lastRow="0" w:firstColumn="0" w:lastColumn="0" w:oddVBand="0" w:evenVBand="0" w:oddHBand="0" w:evenHBand="0" w:firstRowFirstColumn="0" w:firstRowLastColumn="0" w:lastRowFirstColumn="0" w:lastRowLastColumn="0"/>
+              <w:rPr>
+                <w:b/>
+              </w:rPr>
+            </w:pPr>
+          </w:p>
         </w:tc>
         <w:tc>
           <w:tcPr>
@@ -1987,6 +1600,15 @@
               <w:t>Efetuar o login na plataforma</w:t>
             </w:r>
           </w:p>
+          <w:p>
+            <w:pPr>
+              <w:jc w:val="center"/>
+              <w:cnfStyle w:val="000000100000" w:firstRow="0" w:lastRow="0" w:firstColumn="0" w:lastColumn="0" w:oddVBand="0" w:evenVBand="0" w:oddHBand="1" w:evenHBand="0" w:firstRowFirstColumn="0" w:firstRowLastColumn="0" w:lastRowFirstColumn="0" w:lastRowLastColumn="0"/>
+              <w:rPr>
+                <w:b/>
+              </w:rPr>
+            </w:pPr>
+          </w:p>
         </w:tc>
         <w:tc>
           <w:tcPr>
@@ -2171,12 +1793,41 @@
                 <w:b/>
               </w:rPr>
             </w:pPr>
-            <w:r>
+          </w:p>
+          <w:p>
+            <w:pPr>
+              <w:jc w:val="center"/>
+              <w:cnfStyle w:val="000000000000" w:firstRow="0" w:lastRow="0" w:firstColumn="0" w:lastColumn="0" w:oddVBand="0" w:evenVBand="0" w:oddHBand="0" w:evenHBand="0" w:firstRowFirstColumn="0" w:firstRowLastColumn="0" w:lastRowFirstColumn="0" w:lastRowLastColumn="0"/>
               <w:rPr>
                 <w:b/>
               </w:rPr>
-              <w:t>Selecionar uma botija</w:t>
-            </w:r>
+            </w:pPr>
+            <w:r>
+              <w:rPr>
+                <w:b/>
+              </w:rPr>
+              <w:t xml:space="preserve">Selecionar </w:t>
+            </w:r>
+            <w:r>
+              <w:rPr>
+                <w:b/>
+              </w:rPr>
+              <w:t>a botija</w:t>
+            </w:r>
+            <w:r>
+              <w:rPr>
+                <w:b/>
+              </w:rPr>
+              <w:t xml:space="preserve"> 2</w:t>
+            </w:r>
+          </w:p>
+          <w:p>
+            <w:pPr>
+              <w:cnfStyle w:val="000000000000" w:firstRow="0" w:lastRow="0" w:firstColumn="0" w:lastColumn="0" w:oddVBand="0" w:evenVBand="0" w:oddHBand="0" w:evenHBand="0" w:firstRowFirstColumn="0" w:firstRowLastColumn="0" w:lastRowFirstColumn="0" w:lastRowLastColumn="0"/>
+              <w:rPr>
+                <w:b/>
+              </w:rPr>
+            </w:pPr>
           </w:p>
         </w:tc>
         <w:tc>
@@ -2366,12 +2017,35 @@
                 <w:b/>
               </w:rPr>
             </w:pPr>
-            <w:r>
+          </w:p>
+          <w:p>
+            <w:pPr>
+              <w:jc w:val="center"/>
+              <w:cnfStyle w:val="000000100000" w:firstRow="0" w:lastRow="0" w:firstColumn="0" w:lastColumn="0" w:oddVBand="0" w:evenVBand="0" w:oddHBand="1" w:evenHBand="0" w:firstRowFirstColumn="0" w:firstRowLastColumn="0" w:lastRowFirstColumn="0" w:lastRowLastColumn="0"/>
               <w:rPr>
                 <w:b/>
               </w:rPr>
-              <w:t>Comprar uma botija</w:t>
-            </w:r>
+            </w:pPr>
+            <w:r>
+              <w:rPr>
+                <w:b/>
+              </w:rPr>
+              <w:t xml:space="preserve">Comprar </w:t>
+            </w:r>
+            <w:r>
+              <w:rPr>
+                <w:b/>
+              </w:rPr>
+              <w:t>botija</w:t>
+            </w:r>
+          </w:p>
+          <w:p>
+            <w:pPr>
+              <w:cnfStyle w:val="000000100000" w:firstRow="0" w:lastRow="0" w:firstColumn="0" w:lastColumn="0" w:oddVBand="0" w:evenVBand="0" w:oddHBand="1" w:evenHBand="0" w:firstRowFirstColumn="0" w:firstRowLastColumn="0" w:lastRowFirstColumn="0" w:lastRowLastColumn="0"/>
+              <w:rPr>
+                <w:b/>
+              </w:rPr>
+            </w:pPr>
           </w:p>
         </w:tc>
         <w:tc>
@@ -2554,12 +2228,30 @@
                 <w:b/>
               </w:rPr>
             </w:pPr>
-            <w:r>
+          </w:p>
+          <w:p>
+            <w:pPr>
+              <w:jc w:val="center"/>
+              <w:cnfStyle w:val="000000000000" w:firstRow="0" w:lastRow="0" w:firstColumn="0" w:lastColumn="0" w:oddVBand="0" w:evenVBand="0" w:oddHBand="0" w:evenHBand="0" w:firstRowFirstColumn="0" w:firstRowLastColumn="0" w:lastRowFirstColumn="0" w:lastRowLastColumn="0"/>
               <w:rPr>
                 <w:b/>
               </w:rPr>
+            </w:pPr>
+            <w:r>
+              <w:rPr>
+                <w:b/>
+              </w:rPr>
               <w:t>Visualizar código QR</w:t>
             </w:r>
+          </w:p>
+          <w:p>
+            <w:pPr>
+              <w:jc w:val="center"/>
+              <w:cnfStyle w:val="000000000000" w:firstRow="0" w:lastRow="0" w:firstColumn="0" w:lastColumn="0" w:oddVBand="0" w:evenVBand="0" w:oddHBand="0" w:evenHBand="0" w:firstRowFirstColumn="0" w:firstRowLastColumn="0" w:lastRowFirstColumn="0" w:lastRowLastColumn="0"/>
+              <w:rPr>
+                <w:b/>
+              </w:rPr>
+            </w:pPr>
           </w:p>
         </w:tc>
         <w:tc>
@@ -2927,385 +2619,6 @@
           </w:tcPr>
           <w:p>
             <w:pPr>
-              <w:jc w:val="center"/>
-              <w:cnfStyle w:val="000000000000" w:firstRow="0" w:lastRow="0" w:firstColumn="0" w:lastColumn="0" w:oddVBand="0" w:evenVBand="0" w:oddHBand="0" w:evenHBand="0" w:firstRowFirstColumn="0" w:firstRowLastColumn="0" w:lastRowFirstColumn="0" w:lastRowLastColumn="0"/>
-              <w:rPr>
-                <w:b/>
-              </w:rPr>
-            </w:pPr>
-            <w:r>
-              <w:rPr>
-                <w:b/>
-              </w:rPr>
-              <w:t>Ver a lista de produtos favoritos</w:t>
-            </w:r>
-          </w:p>
-        </w:tc>
-        <w:tc>
-          <w:tcPr>
-            <w:tcW w:w="741" w:type="dxa"/>
-            <w:shd w:val="clear" w:color="auto" w:fill="FFFFFF" w:themeFill="background1"/>
-            <w:vAlign w:val="center"/>
-          </w:tcPr>
-          <w:p>
-            <w:pPr>
-              <w:jc w:val="center"/>
-              <w:cnfStyle w:val="000000000000" w:firstRow="0" w:lastRow="0" w:firstColumn="0" w:lastColumn="0" w:oddVBand="0" w:evenVBand="0" w:oddHBand="0" w:evenHBand="0" w:firstRowFirstColumn="0" w:firstRowLastColumn="0" w:lastRowFirstColumn="0" w:lastRowLastColumn="0"/>
-            </w:pPr>
-          </w:p>
-        </w:tc>
-        <w:tc>
-          <w:tcPr>
-            <w:tcW w:w="695" w:type="dxa"/>
-            <w:shd w:val="clear" w:color="auto" w:fill="FFFFFF" w:themeFill="background1"/>
-            <w:vAlign w:val="center"/>
-          </w:tcPr>
-          <w:p>
-            <w:pPr>
-              <w:jc w:val="center"/>
-              <w:cnfStyle w:val="000000000000" w:firstRow="0" w:lastRow="0" w:firstColumn="0" w:lastColumn="0" w:oddVBand="0" w:evenVBand="0" w:oddHBand="0" w:evenHBand="0" w:firstRowFirstColumn="0" w:firstRowLastColumn="0" w:lastRowFirstColumn="0" w:lastRowLastColumn="0"/>
-              <w:rPr>
-                <w:color w:val="2E74B5" w:themeColor="accent1" w:themeShade="BF"/>
-              </w:rPr>
-            </w:pPr>
-          </w:p>
-        </w:tc>
-        <w:tc>
-          <w:tcPr>
-            <w:tcW w:w="860" w:type="dxa"/>
-            <w:shd w:val="clear" w:color="auto" w:fill="FFFFFF" w:themeFill="background1"/>
-            <w:vAlign w:val="center"/>
-          </w:tcPr>
-          <w:p>
-            <w:pPr>
-              <w:jc w:val="center"/>
-              <w:cnfStyle w:val="000000000000" w:firstRow="0" w:lastRow="0" w:firstColumn="0" w:lastColumn="0" w:oddVBand="0" w:evenVBand="0" w:oddHBand="0" w:evenHBand="0" w:firstRowFirstColumn="0" w:firstRowLastColumn="0" w:lastRowFirstColumn="0" w:lastRowLastColumn="0"/>
-              <w:rPr>
-                <w:color w:val="2E74B5" w:themeColor="accent1" w:themeShade="BF"/>
-              </w:rPr>
-            </w:pPr>
-          </w:p>
-        </w:tc>
-        <w:tc>
-          <w:tcPr>
-            <w:tcW w:w="1008" w:type="dxa"/>
-            <w:shd w:val="clear" w:color="auto" w:fill="FFFFFF" w:themeFill="background1"/>
-            <w:vAlign w:val="center"/>
-          </w:tcPr>
-          <w:p>
-            <w:pPr>
-              <w:jc w:val="center"/>
-              <w:cnfStyle w:val="000000000000" w:firstRow="0" w:lastRow="0" w:firstColumn="0" w:lastColumn="0" w:oddVBand="0" w:evenVBand="0" w:oddHBand="0" w:evenHBand="0" w:firstRowFirstColumn="0" w:firstRowLastColumn="0" w:lastRowFirstColumn="0" w:lastRowLastColumn="0"/>
-            </w:pPr>
-          </w:p>
-        </w:tc>
-        <w:tc>
-          <w:tcPr>
-            <w:tcW w:w="936" w:type="dxa"/>
-            <w:shd w:val="clear" w:color="auto" w:fill="FFFFFF" w:themeFill="background1"/>
-            <w:vAlign w:val="center"/>
-          </w:tcPr>
-          <w:p>
-            <w:pPr>
-              <w:jc w:val="center"/>
-              <w:cnfStyle w:val="000000000000" w:firstRow="0" w:lastRow="0" w:firstColumn="0" w:lastColumn="0" w:oddVBand="0" w:evenVBand="0" w:oddHBand="0" w:evenHBand="0" w:firstRowFirstColumn="0" w:firstRowLastColumn="0" w:lastRowFirstColumn="0" w:lastRowLastColumn="0"/>
-              <w:rPr>
-                <w:color w:val="2E74B5" w:themeColor="accent1" w:themeShade="BF"/>
-              </w:rPr>
-            </w:pPr>
-          </w:p>
-        </w:tc>
-        <w:tc>
-          <w:tcPr>
-            <w:tcW w:w="1103" w:type="dxa"/>
-            <w:shd w:val="clear" w:color="auto" w:fill="FFFFFF" w:themeFill="background1"/>
-            <w:vAlign w:val="center"/>
-          </w:tcPr>
-          <w:p>
-            <w:pPr>
-              <w:jc w:val="center"/>
-              <w:cnfStyle w:val="000000000000" w:firstRow="0" w:lastRow="0" w:firstColumn="0" w:lastColumn="0" w:oddVBand="0" w:evenVBand="0" w:oddHBand="0" w:evenHBand="0" w:firstRowFirstColumn="0" w:firstRowLastColumn="0" w:lastRowFirstColumn="0" w:lastRowLastColumn="0"/>
-              <w:rPr>
-                <w:color w:val="2E74B5" w:themeColor="accent1" w:themeShade="BF"/>
-              </w:rPr>
-            </w:pPr>
-          </w:p>
-        </w:tc>
-        <w:tc>
-          <w:tcPr>
-            <w:tcW w:w="1210" w:type="dxa"/>
-            <w:shd w:val="clear" w:color="auto" w:fill="FFFFFF" w:themeFill="background1"/>
-            <w:vAlign w:val="center"/>
-          </w:tcPr>
-          <w:p>
-            <w:pPr>
-              <w:jc w:val="center"/>
-              <w:cnfStyle w:val="000000000000" w:firstRow="0" w:lastRow="0" w:firstColumn="0" w:lastColumn="0" w:oddVBand="0" w:evenVBand="0" w:oddHBand="0" w:evenHBand="0" w:firstRowFirstColumn="0" w:firstRowLastColumn="0" w:lastRowFirstColumn="0" w:lastRowLastColumn="0"/>
-            </w:pPr>
-          </w:p>
-        </w:tc>
-        <w:tc>
-          <w:tcPr>
-            <w:tcW w:w="1340" w:type="dxa"/>
-            <w:shd w:val="clear" w:color="auto" w:fill="FFFFFF" w:themeFill="background1"/>
-            <w:vAlign w:val="center"/>
-          </w:tcPr>
-          <w:p>
-            <w:pPr>
-              <w:jc w:val="center"/>
-              <w:cnfStyle w:val="000000000000" w:firstRow="0" w:lastRow="0" w:firstColumn="0" w:lastColumn="0" w:oddVBand="0" w:evenVBand="0" w:oddHBand="0" w:evenHBand="0" w:firstRowFirstColumn="0" w:firstRowLastColumn="0" w:lastRowFirstColumn="0" w:lastRowLastColumn="0"/>
-              <w:rPr>
-                <w:color w:val="2E74B5" w:themeColor="accent1" w:themeShade="BF"/>
-              </w:rPr>
-            </w:pPr>
-          </w:p>
-        </w:tc>
-        <w:tc>
-          <w:tcPr>
-            <w:tcW w:w="2447" w:type="dxa"/>
-            <w:shd w:val="clear" w:color="auto" w:fill="FFFFFF" w:themeFill="background1"/>
-            <w:vAlign w:val="center"/>
-          </w:tcPr>
-          <w:p>
-            <w:pPr>
-              <w:jc w:val="center"/>
-              <w:cnfStyle w:val="000000000000" w:firstRow="0" w:lastRow="0" w:firstColumn="0" w:lastColumn="0" w:oddVBand="0" w:evenVBand="0" w:oddHBand="0" w:evenHBand="0" w:firstRowFirstColumn="0" w:firstRowLastColumn="0" w:lastRowFirstColumn="0" w:lastRowLastColumn="0"/>
-            </w:pPr>
-          </w:p>
-        </w:tc>
-        <w:tc>
-          <w:tcPr>
-            <w:tcW w:w="2163" w:type="dxa"/>
-            <w:shd w:val="clear" w:color="auto" w:fill="FFFFFF" w:themeFill="background1"/>
-          </w:tcPr>
-          <w:p>
-            <w:pPr>
-              <w:cnfStyle w:val="000000000000" w:firstRow="0" w:lastRow="0" w:firstColumn="0" w:lastColumn="0" w:oddVBand="0" w:evenVBand="0" w:oddHBand="0" w:evenHBand="0" w:firstRowFirstColumn="0" w:firstRowLastColumn="0" w:lastRowFirstColumn="0" w:lastRowLastColumn="0"/>
-            </w:pPr>
-          </w:p>
-        </w:tc>
-      </w:tr>
-      <w:tr>
-        <w:trPr>
-          <w:cnfStyle w:val="000000100000" w:firstRow="0" w:lastRow="0" w:firstColumn="0" w:lastColumn="0" w:oddVBand="0" w:evenVBand="0" w:oddHBand="1" w:evenHBand="0" w:firstRowFirstColumn="0" w:firstRowLastColumn="0" w:lastRowFirstColumn="0" w:lastRowLastColumn="0"/>
-        </w:trPr>
-        <w:tc>
-          <w:tcPr>
-            <w:cnfStyle w:val="001000000000" w:firstRow="0" w:lastRow="0" w:firstColumn="1" w:lastColumn="0" w:oddVBand="0" w:evenVBand="0" w:oddHBand="0" w:evenHBand="0" w:firstRowFirstColumn="0" w:firstRowLastColumn="0" w:lastRowFirstColumn="0" w:lastRowLastColumn="0"/>
-            <w:tcW w:w="421" w:type="dxa"/>
-            <w:shd w:val="clear" w:color="auto" w:fill="auto"/>
-            <w:vAlign w:val="center"/>
-          </w:tcPr>
-          <w:p>
-            <w:pPr>
-              <w:jc w:val="center"/>
-              <w:rPr>
-                <w:b w:val="0"/>
-              </w:rPr>
-            </w:pPr>
-            <w:r>
-              <w:rPr>
-                <w:b w:val="0"/>
-              </w:rPr>
-              <w:t>8</w:t>
-            </w:r>
-          </w:p>
-        </w:tc>
-        <w:tc>
-          <w:tcPr>
-            <w:tcW w:w="2163" w:type="dxa"/>
-            <w:vAlign w:val="center"/>
-          </w:tcPr>
-          <w:p>
-            <w:pPr>
-              <w:jc w:val="center"/>
-              <w:cnfStyle w:val="000000100000" w:firstRow="0" w:lastRow="0" w:firstColumn="0" w:lastColumn="0" w:oddVBand="0" w:evenVBand="0" w:oddHBand="1" w:evenHBand="0" w:firstRowFirstColumn="0" w:firstRowLastColumn="0" w:lastRowFirstColumn="0" w:lastRowLastColumn="0"/>
-              <w:rPr>
-                <w:b/>
-              </w:rPr>
-            </w:pPr>
-            <w:r>
-              <w:rPr>
-                <w:b/>
-              </w:rPr>
-              <w:t>Editar o perfil de utilizador</w:t>
-            </w:r>
-          </w:p>
-        </w:tc>
-        <w:tc>
-          <w:tcPr>
-            <w:tcW w:w="741" w:type="dxa"/>
-            <w:shd w:val="clear" w:color="auto" w:fill="auto"/>
-            <w:vAlign w:val="center"/>
-          </w:tcPr>
-          <w:p>
-            <w:pPr>
-              <w:jc w:val="center"/>
-              <w:cnfStyle w:val="000000100000" w:firstRow="0" w:lastRow="0" w:firstColumn="0" w:lastColumn="0" w:oddVBand="0" w:evenVBand="0" w:oddHBand="1" w:evenHBand="0" w:firstRowFirstColumn="0" w:firstRowLastColumn="0" w:lastRowFirstColumn="0" w:lastRowLastColumn="0"/>
-            </w:pPr>
-          </w:p>
-        </w:tc>
-        <w:tc>
-          <w:tcPr>
-            <w:tcW w:w="695" w:type="dxa"/>
-            <w:shd w:val="clear" w:color="auto" w:fill="auto"/>
-            <w:vAlign w:val="center"/>
-          </w:tcPr>
-          <w:p>
-            <w:pPr>
-              <w:jc w:val="center"/>
-              <w:cnfStyle w:val="000000100000" w:firstRow="0" w:lastRow="0" w:firstColumn="0" w:lastColumn="0" w:oddVBand="0" w:evenVBand="0" w:oddHBand="1" w:evenHBand="0" w:firstRowFirstColumn="0" w:firstRowLastColumn="0" w:lastRowFirstColumn="0" w:lastRowLastColumn="0"/>
-              <w:rPr>
-                <w:color w:val="2E74B5" w:themeColor="accent1" w:themeShade="BF"/>
-              </w:rPr>
-            </w:pPr>
-          </w:p>
-        </w:tc>
-        <w:tc>
-          <w:tcPr>
-            <w:tcW w:w="860" w:type="dxa"/>
-            <w:shd w:val="clear" w:color="auto" w:fill="auto"/>
-            <w:vAlign w:val="center"/>
-          </w:tcPr>
-          <w:p>
-            <w:pPr>
-              <w:jc w:val="center"/>
-              <w:cnfStyle w:val="000000100000" w:firstRow="0" w:lastRow="0" w:firstColumn="0" w:lastColumn="0" w:oddVBand="0" w:evenVBand="0" w:oddHBand="1" w:evenHBand="0" w:firstRowFirstColumn="0" w:firstRowLastColumn="0" w:lastRowFirstColumn="0" w:lastRowLastColumn="0"/>
-              <w:rPr>
-                <w:color w:val="2E74B5" w:themeColor="accent1" w:themeShade="BF"/>
-              </w:rPr>
-            </w:pPr>
-          </w:p>
-        </w:tc>
-        <w:tc>
-          <w:tcPr>
-            <w:tcW w:w="1008" w:type="dxa"/>
-            <w:shd w:val="clear" w:color="auto" w:fill="auto"/>
-            <w:vAlign w:val="center"/>
-          </w:tcPr>
-          <w:p>
-            <w:pPr>
-              <w:jc w:val="center"/>
-              <w:cnfStyle w:val="000000100000" w:firstRow="0" w:lastRow="0" w:firstColumn="0" w:lastColumn="0" w:oddVBand="0" w:evenVBand="0" w:oddHBand="1" w:evenHBand="0" w:firstRowFirstColumn="0" w:firstRowLastColumn="0" w:lastRowFirstColumn="0" w:lastRowLastColumn="0"/>
-            </w:pPr>
-          </w:p>
-        </w:tc>
-        <w:tc>
-          <w:tcPr>
-            <w:tcW w:w="936" w:type="dxa"/>
-            <w:shd w:val="clear" w:color="auto" w:fill="auto"/>
-            <w:vAlign w:val="center"/>
-          </w:tcPr>
-          <w:p>
-            <w:pPr>
-              <w:jc w:val="center"/>
-              <w:cnfStyle w:val="000000100000" w:firstRow="0" w:lastRow="0" w:firstColumn="0" w:lastColumn="0" w:oddVBand="0" w:evenVBand="0" w:oddHBand="1" w:evenHBand="0" w:firstRowFirstColumn="0" w:firstRowLastColumn="0" w:lastRowFirstColumn="0" w:lastRowLastColumn="0"/>
-              <w:rPr>
-                <w:color w:val="2E74B5" w:themeColor="accent1" w:themeShade="BF"/>
-              </w:rPr>
-            </w:pPr>
-          </w:p>
-        </w:tc>
-        <w:tc>
-          <w:tcPr>
-            <w:tcW w:w="1103" w:type="dxa"/>
-            <w:shd w:val="clear" w:color="auto" w:fill="auto"/>
-            <w:vAlign w:val="center"/>
-          </w:tcPr>
-          <w:p>
-            <w:pPr>
-              <w:jc w:val="center"/>
-              <w:cnfStyle w:val="000000100000" w:firstRow="0" w:lastRow="0" w:firstColumn="0" w:lastColumn="0" w:oddVBand="0" w:evenVBand="0" w:oddHBand="1" w:evenHBand="0" w:firstRowFirstColumn="0" w:firstRowLastColumn="0" w:lastRowFirstColumn="0" w:lastRowLastColumn="0"/>
-              <w:rPr>
-                <w:color w:val="2E74B5" w:themeColor="accent1" w:themeShade="BF"/>
-              </w:rPr>
-            </w:pPr>
-          </w:p>
-        </w:tc>
-        <w:tc>
-          <w:tcPr>
-            <w:tcW w:w="1210" w:type="dxa"/>
-            <w:shd w:val="clear" w:color="auto" w:fill="auto"/>
-            <w:vAlign w:val="center"/>
-          </w:tcPr>
-          <w:p>
-            <w:pPr>
-              <w:jc w:val="center"/>
-              <w:cnfStyle w:val="000000100000" w:firstRow="0" w:lastRow="0" w:firstColumn="0" w:lastColumn="0" w:oddVBand="0" w:evenVBand="0" w:oddHBand="1" w:evenHBand="0" w:firstRowFirstColumn="0" w:firstRowLastColumn="0" w:lastRowFirstColumn="0" w:lastRowLastColumn="0"/>
-            </w:pPr>
-          </w:p>
-        </w:tc>
-        <w:tc>
-          <w:tcPr>
-            <w:tcW w:w="1340" w:type="dxa"/>
-            <w:shd w:val="clear" w:color="auto" w:fill="auto"/>
-            <w:vAlign w:val="center"/>
-          </w:tcPr>
-          <w:p>
-            <w:pPr>
-              <w:jc w:val="center"/>
-              <w:cnfStyle w:val="000000100000" w:firstRow="0" w:lastRow="0" w:firstColumn="0" w:lastColumn="0" w:oddVBand="0" w:evenVBand="0" w:oddHBand="1" w:evenHBand="0" w:firstRowFirstColumn="0" w:firstRowLastColumn="0" w:lastRowFirstColumn="0" w:lastRowLastColumn="0"/>
-              <w:rPr>
-                <w:color w:val="2E74B5" w:themeColor="accent1" w:themeShade="BF"/>
-              </w:rPr>
-            </w:pPr>
-          </w:p>
-        </w:tc>
-        <w:tc>
-          <w:tcPr>
-            <w:tcW w:w="2447" w:type="dxa"/>
-            <w:shd w:val="clear" w:color="auto" w:fill="auto"/>
-            <w:vAlign w:val="center"/>
-          </w:tcPr>
-          <w:p>
-            <w:pPr>
-              <w:jc w:val="center"/>
-              <w:cnfStyle w:val="000000100000" w:firstRow="0" w:lastRow="0" w:firstColumn="0" w:lastColumn="0" w:oddVBand="0" w:evenVBand="0" w:oddHBand="1" w:evenHBand="0" w:firstRowFirstColumn="0" w:firstRowLastColumn="0" w:lastRowFirstColumn="0" w:lastRowLastColumn="0"/>
-            </w:pPr>
-          </w:p>
-        </w:tc>
-        <w:tc>
-          <w:tcPr>
-            <w:tcW w:w="2163" w:type="dxa"/>
-            <w:shd w:val="clear" w:color="auto" w:fill="auto"/>
-          </w:tcPr>
-          <w:p>
-            <w:pPr>
-              <w:cnfStyle w:val="000000100000" w:firstRow="0" w:lastRow="0" w:firstColumn="0" w:lastColumn="0" w:oddVBand="0" w:evenVBand="0" w:oddHBand="1" w:evenHBand="0" w:firstRowFirstColumn="0" w:firstRowLastColumn="0" w:lastRowFirstColumn="0" w:lastRowLastColumn="0"/>
-            </w:pPr>
-          </w:p>
-        </w:tc>
-      </w:tr>
-      <w:tr>
-        <w:tc>
-          <w:tcPr>
-            <w:cnfStyle w:val="001000000000" w:firstRow="0" w:lastRow="0" w:firstColumn="1" w:lastColumn="0" w:oddVBand="0" w:evenVBand="0" w:oddHBand="0" w:evenHBand="0" w:firstRowFirstColumn="0" w:firstRowLastColumn="0" w:lastRowFirstColumn="0" w:lastRowLastColumn="0"/>
-            <w:tcW w:w="421" w:type="dxa"/>
-            <w:vAlign w:val="center"/>
-          </w:tcPr>
-          <w:p>
-            <w:pPr>
-              <w:jc w:val="center"/>
-              <w:rPr>
-                <w:b w:val="0"/>
-              </w:rPr>
-            </w:pPr>
-            <w:r>
-              <w:rPr>
-                <w:b w:val="0"/>
-              </w:rPr>
-              <w:t>9</w:t>
-            </w:r>
-          </w:p>
-        </w:tc>
-        <w:tc>
-          <w:tcPr>
-            <w:tcW w:w="2163" w:type="dxa"/>
-            <w:shd w:val="clear" w:color="auto" w:fill="D9E2F3" w:themeFill="accent5" w:themeFillTint="33"/>
-            <w:vAlign w:val="center"/>
-          </w:tcPr>
-          <w:p>
-            <w:pPr>
               <w:pStyle w:val="NormalWeb"/>
               <w:jc w:val="center"/>
               <w:cnfStyle w:val="000000000000" w:firstRow="0" w:lastRow="0" w:firstColumn="0" w:lastColumn="0" w:oddVBand="0" w:evenVBand="0" w:oddHBand="0" w:evenHBand="0" w:firstRowFirstColumn="0" w:firstRowLastColumn="0" w:lastRowFirstColumn="0" w:lastRowLastColumn="0"/>
@@ -3473,10 +2786,7 @@
       </w:tr>
     </w:tbl>
     <w:p/>
-    <w:p>
-      <w:bookmarkStart w:id="0" w:name="_GoBack"/>
-      <w:bookmarkEnd w:id="0"/>
-    </w:p>
+    <w:p/>
     <w:sectPr>
       <w:pgSz w:w="16838" w:h="11906" w:orient="landscape"/>
       <w:pgMar w:top="851" w:right="851" w:bottom="851" w:left="851" w:header="709" w:footer="709" w:gutter="0"/>

</xml_diff>